<commit_message>
Emperical results added to report
Emperical results have been computed and added to the report
</commit_message>
<xml_diff>
--- a/ReportDrafts/Project Report.docx
+++ b/ReportDrafts/Project Report.docx
@@ -33,7 +33,7 @@
           <w:b/>
         </w:rPr>
       </w:pPr>
-      <w:bookmarkStart w:id="0" w:name="_Toc522053595"/>
+      <w:bookmarkStart w:id="0" w:name="_Toc522145278"/>
       <w:r>
         <w:rPr>
           <w:b/>
@@ -41,6 +41,11 @@
         <w:t>Acknowledgements</w:t>
       </w:r>
       <w:bookmarkEnd w:id="0"/>
+    </w:p>
+    <w:p>
+      <w:r>
+        <w:t>**CODE SNIPPETS TAKEN FROM KAGGLE COMMUNITY, HOME CREDIT COMPANY FOR THEIR DATA SET**</w:t>
+      </w:r>
     </w:p>
     <w:p>
       <w:pPr>
@@ -54,7 +59,7 @@
           <w:b/>
         </w:rPr>
       </w:pPr>
-      <w:bookmarkStart w:id="1" w:name="_Toc522053596"/>
+      <w:bookmarkStart w:id="1" w:name="_Toc522145279"/>
       <w:r>
         <w:rPr>
           <w:b/>
@@ -82,37 +87,7 @@
           <w:sz w:val="24"/>
           <w:szCs w:val="24"/>
         </w:rPr>
-        <w:t xml:space="preserve">This project attempts a comparative analysis of different </w:t>
-      </w:r>
-      <w:r>
-        <w:rPr>
-          <w:sz w:val="24"/>
-          <w:szCs w:val="24"/>
-        </w:rPr>
-        <w:t>individual</w:t>
-      </w:r>
-      <w:r>
-        <w:rPr>
-          <w:sz w:val="24"/>
-          <w:szCs w:val="24"/>
-        </w:rPr>
-        <w:t xml:space="preserve"> machine learning algorithms on loan credit data made available on </w:t>
-      </w:r>
-      <w:proofErr w:type="spellStart"/>
-      <w:r>
-        <w:rPr>
-          <w:sz w:val="24"/>
-          <w:szCs w:val="24"/>
-        </w:rPr>
-        <w:t>kaggle</w:t>
-      </w:r>
-      <w:proofErr w:type="spellEnd"/>
-      <w:r>
-        <w:rPr>
-          <w:sz w:val="24"/>
-          <w:szCs w:val="24"/>
-        </w:rPr>
-        <w:t xml:space="preserve"> for a credit scoring competition. It differs from existing studies</w:t>
+        <w:t>**ABSTRACT WILL BE ADDED IN THE END WHEN THE REPORT TAKES A FINAL SHAPE**</w:t>
       </w:r>
     </w:p>
     <w:p>
@@ -124,41 +99,6 @@
           <w:szCs w:val="24"/>
         </w:rPr>
       </w:pPr>
-      <w:r>
-        <w:rPr>
-          <w:sz w:val="24"/>
-          <w:szCs w:val="24"/>
-        </w:rPr>
-        <w:t xml:space="preserve">as it attempts different techniques of </w:t>
-      </w:r>
-      <w:r>
-        <w:rPr>
-          <w:sz w:val="24"/>
-          <w:szCs w:val="24"/>
-        </w:rPr>
-        <w:t>improvement</w:t>
-      </w:r>
-      <w:r>
-        <w:rPr>
-          <w:sz w:val="24"/>
-          <w:szCs w:val="24"/>
-        </w:rPr>
-        <w:t xml:space="preserve"> on the algorithms to identify which techniques works for which algorithm and give a possible </w:t>
-      </w:r>
-      <w:r>
-        <w:rPr>
-          <w:sz w:val="24"/>
-          <w:szCs w:val="24"/>
-        </w:rPr>
-        <w:t>explanation</w:t>
-      </w:r>
-      <w:r>
-        <w:rPr>
-          <w:sz w:val="24"/>
-          <w:szCs w:val="24"/>
-        </w:rPr>
-        <w:t xml:space="preserve"> why they work. In the end it gives an idea of applying deep learning technique </w:t>
-      </w:r>
     </w:p>
     <w:p>
       <w:pPr>
@@ -169,13 +109,6 @@
           <w:szCs w:val="24"/>
         </w:rPr>
       </w:pPr>
-      <w:r>
-        <w:rPr>
-          <w:sz w:val="24"/>
-          <w:szCs w:val="24"/>
-        </w:rPr>
-        <w:t xml:space="preserve">of CNN for credit scoring. </w:t>
-      </w:r>
     </w:p>
     <w:p>
       <w:pPr>
@@ -247,8 +180,35 @@
         </w:rPr>
       </w:pPr>
     </w:p>
+    <w:p>
+      <w:pPr>
+        <w:spacing w:line="480" w:lineRule="auto"/>
+        <w:jc w:val="both"/>
+        <w:rPr>
+          <w:sz w:val="24"/>
+          <w:szCs w:val="24"/>
+        </w:rPr>
+      </w:pPr>
+    </w:p>
+    <w:p>
+      <w:pPr>
+        <w:spacing w:line="480" w:lineRule="auto"/>
+        <w:jc w:val="both"/>
+        <w:rPr>
+          <w:sz w:val="24"/>
+          <w:szCs w:val="24"/>
+        </w:rPr>
+      </w:pPr>
+    </w:p>
     <w:sdt>
       <w:sdtPr>
+        <w:rPr>
+          <w:rFonts w:asciiTheme="minorHAnsi" w:eastAsiaTheme="minorHAnsi" w:hAnsiTheme="minorHAnsi" w:cstheme="minorBidi"/>
+          <w:color w:val="auto"/>
+          <w:sz w:val="22"/>
+          <w:szCs w:val="22"/>
+          <w:lang w:val="en-GB"/>
+        </w:rPr>
         <w:id w:val="-1575727960"/>
         <w:docPartObj>
           <w:docPartGallery w:val="Table of Contents"/>
@@ -257,14 +217,9 @@
       </w:sdtPr>
       <w:sdtEndPr>
         <w:rPr>
-          <w:rFonts w:asciiTheme="minorHAnsi" w:eastAsiaTheme="minorHAnsi" w:hAnsiTheme="minorHAnsi" w:cstheme="minorBidi"/>
           <w:b/>
           <w:bCs/>
           <w:noProof/>
-          <w:color w:val="auto"/>
-          <w:sz w:val="22"/>
-          <w:szCs w:val="22"/>
-          <w:lang w:val="en-GB"/>
         </w:rPr>
       </w:sdtEndPr>
       <w:sdtContent>
@@ -284,7 +239,6 @@
               <w:tab w:val="left" w:pos="440"/>
               <w:tab w:val="right" w:leader="dot" w:pos="9016"/>
             </w:tabs>
-            <w:jc w:val="both"/>
             <w:rPr>
               <w:rFonts w:eastAsiaTheme="minorEastAsia"/>
               <w:noProof/>
@@ -300,7 +254,7 @@
           <w:r>
             <w:fldChar w:fldCharType="separate"/>
           </w:r>
-          <w:hyperlink w:anchor="_Toc522053595" w:history="1">
+          <w:hyperlink w:anchor="_Toc522145278" w:history="1">
             <w:r>
               <w:rPr>
                 <w:rStyle w:val="Hyperlink"/>
@@ -344,7 +298,7 @@
                 <w:noProof/>
                 <w:webHidden/>
               </w:rPr>
-              <w:instrText xml:space="preserve"> PAGEREF _Toc522053595 \h </w:instrText>
+              <w:instrText xml:space="preserve"> PAGEREF _Toc522145278 \h </w:instrText>
             </w:r>
             <w:r>
               <w:rPr>
@@ -382,14 +336,13 @@
               <w:tab w:val="left" w:pos="440"/>
               <w:tab w:val="right" w:leader="dot" w:pos="9016"/>
             </w:tabs>
-            <w:jc w:val="both"/>
             <w:rPr>
               <w:rFonts w:eastAsiaTheme="minorEastAsia"/>
               <w:noProof/>
               <w:lang w:eastAsia="en-GB"/>
             </w:rPr>
           </w:pPr>
-          <w:hyperlink w:anchor="_Toc522053596" w:history="1">
+          <w:hyperlink w:anchor="_Toc522145279" w:history="1">
             <w:r>
               <w:rPr>
                 <w:rStyle w:val="Hyperlink"/>
@@ -433,7 +386,7 @@
                 <w:noProof/>
                 <w:webHidden/>
               </w:rPr>
-              <w:instrText xml:space="preserve"> PAGEREF _Toc522053596 \h </w:instrText>
+              <w:instrText xml:space="preserve"> PAGEREF _Toc522145279 \h </w:instrText>
             </w:r>
             <w:r>
               <w:rPr>
@@ -471,14 +424,13 @@
               <w:tab w:val="left" w:pos="440"/>
               <w:tab w:val="right" w:leader="dot" w:pos="9016"/>
             </w:tabs>
-            <w:jc w:val="both"/>
             <w:rPr>
               <w:rFonts w:eastAsiaTheme="minorEastAsia"/>
               <w:noProof/>
               <w:lang w:eastAsia="en-GB"/>
             </w:rPr>
           </w:pPr>
-          <w:hyperlink w:anchor="_Toc522053597" w:history="1">
+          <w:hyperlink w:anchor="_Toc522145280" w:history="1">
             <w:r>
               <w:rPr>
                 <w:rStyle w:val="Hyperlink"/>
@@ -522,7 +474,7 @@
                 <w:noProof/>
                 <w:webHidden/>
               </w:rPr>
-              <w:instrText xml:space="preserve"> PAGEREF _Toc522053597 \h </w:instrText>
+              <w:instrText xml:space="preserve"> PAGEREF _Toc522145280 \h </w:instrText>
             </w:r>
             <w:r>
               <w:rPr>
@@ -560,14 +512,13 @@
               <w:tab w:val="left" w:pos="440"/>
               <w:tab w:val="right" w:leader="dot" w:pos="9016"/>
             </w:tabs>
-            <w:jc w:val="both"/>
             <w:rPr>
               <w:rFonts w:eastAsiaTheme="minorEastAsia"/>
               <w:noProof/>
               <w:lang w:eastAsia="en-GB"/>
             </w:rPr>
           </w:pPr>
-          <w:hyperlink w:anchor="_Toc522053598" w:history="1">
+          <w:hyperlink w:anchor="_Toc522145281" w:history="1">
             <w:r>
               <w:rPr>
                 <w:rStyle w:val="Hyperlink"/>
@@ -611,7 +562,7 @@
                 <w:noProof/>
                 <w:webHidden/>
               </w:rPr>
-              <w:instrText xml:space="preserve"> PAGEREF _Toc522053598 \h </w:instrText>
+              <w:instrText xml:space="preserve"> PAGEREF _Toc522145281 \h </w:instrText>
             </w:r>
             <w:r>
               <w:rPr>
@@ -649,14 +600,13 @@
               <w:tab w:val="left" w:pos="440"/>
               <w:tab w:val="right" w:leader="dot" w:pos="9016"/>
             </w:tabs>
-            <w:jc w:val="both"/>
             <w:rPr>
               <w:rFonts w:eastAsiaTheme="minorEastAsia"/>
               <w:noProof/>
               <w:lang w:eastAsia="en-GB"/>
             </w:rPr>
           </w:pPr>
-          <w:hyperlink w:anchor="_Toc522053599" w:history="1">
+          <w:hyperlink w:anchor="_Toc522145282" w:history="1">
             <w:r>
               <w:rPr>
                 <w:rStyle w:val="Hyperlink"/>
@@ -700,7 +650,7 @@
                 <w:noProof/>
                 <w:webHidden/>
               </w:rPr>
-              <w:instrText xml:space="preserve"> PAGEREF _Toc522053599 \h </w:instrText>
+              <w:instrText xml:space="preserve"> PAGEREF _Toc522145282 \h </w:instrText>
             </w:r>
             <w:r>
               <w:rPr>
@@ -720,7 +670,7 @@
                 <w:noProof/>
                 <w:webHidden/>
               </w:rPr>
-              <w:t>8</w:t>
+              <w:t>7</w:t>
             </w:r>
             <w:r>
               <w:rPr>
@@ -738,14 +688,13 @@
               <w:tab w:val="left" w:pos="660"/>
               <w:tab w:val="right" w:leader="dot" w:pos="9016"/>
             </w:tabs>
-            <w:jc w:val="both"/>
             <w:rPr>
               <w:rFonts w:cstheme="minorBidi"/>
               <w:noProof/>
               <w:lang w:val="en-GB" w:eastAsia="en-GB"/>
             </w:rPr>
           </w:pPr>
-          <w:hyperlink w:anchor="_Toc522053600" w:history="1">
+          <w:hyperlink w:anchor="_Toc522145283" w:history="1">
             <w:r>
               <w:rPr>
                 <w:rStyle w:val="Hyperlink"/>
@@ -768,7 +717,7 @@
                 <w:b/>
                 <w:noProof/>
               </w:rPr>
-              <w:t>Algorithms Analysed</w:t>
+              <w:t>Algorithms Analysed (**BRIEF EXPLAINATION OF EACH ALGORITHM**)</w:t>
             </w:r>
             <w:r>
               <w:rPr>
@@ -789,7 +738,7 @@
                 <w:noProof/>
                 <w:webHidden/>
               </w:rPr>
-              <w:instrText xml:space="preserve"> PAGEREF _Toc522053600 \h </w:instrText>
+              <w:instrText xml:space="preserve"> PAGEREF _Toc522145283 \h </w:instrText>
             </w:r>
             <w:r>
               <w:rPr>
@@ -809,7 +758,7 @@
                 <w:noProof/>
                 <w:webHidden/>
               </w:rPr>
-              <w:t>8</w:t>
+              <w:t>7</w:t>
             </w:r>
             <w:r>
               <w:rPr>
@@ -827,21 +776,13 @@
               <w:tab w:val="left" w:pos="660"/>
               <w:tab w:val="right" w:leader="dot" w:pos="9016"/>
             </w:tabs>
-            <w:jc w:val="both"/>
             <w:rPr>
               <w:rFonts w:cstheme="minorBidi"/>
               <w:noProof/>
               <w:lang w:val="en-GB" w:eastAsia="en-GB"/>
             </w:rPr>
           </w:pPr>
-          <w:r>
-            <w:rPr>
-              <w:rStyle w:val="Hyperlink"/>
-              <w:noProof/>
-            </w:rPr>
-            <w:t xml:space="preserve">      </w:t>
-          </w:r>
-          <w:hyperlink w:anchor="_Toc522053601" w:history="1">
+          <w:hyperlink w:anchor="_Toc522145284" w:history="1">
             <w:r>
               <w:rPr>
                 <w:rStyle w:val="Hyperlink"/>
@@ -852,18 +793,18 @@
             </w:r>
             <w:r>
               <w:rPr>
+                <w:rFonts w:cstheme="minorBidi"/>
+                <w:noProof/>
+                <w:lang w:val="en-GB" w:eastAsia="en-GB"/>
+              </w:rPr>
+              <w:tab/>
+            </w:r>
+            <w:r>
+              <w:rPr>
                 <w:rStyle w:val="Hyperlink"/>
                 <w:b/>
                 <w:noProof/>
               </w:rPr>
-              <w:t xml:space="preserve">      </w:t>
-            </w:r>
-            <w:r>
-              <w:rPr>
-                <w:rStyle w:val="Hyperlink"/>
-                <w:b/>
-                <w:noProof/>
-              </w:rPr>
               <w:t>Logistic Regression (LR)</w:t>
             </w:r>
             <w:r>
@@ -885,7 +826,7 @@
                 <w:noProof/>
                 <w:webHidden/>
               </w:rPr>
-              <w:instrText xml:space="preserve"> PAGEREF _Toc522053601 \h </w:instrText>
+              <w:instrText xml:space="preserve"> PAGEREF _Toc522145284 \h </w:instrText>
             </w:r>
             <w:r>
               <w:rPr>
@@ -905,7 +846,7 @@
                 <w:noProof/>
                 <w:webHidden/>
               </w:rPr>
-              <w:t>8</w:t>
+              <w:t>7</w:t>
             </w:r>
             <w:r>
               <w:rPr>
@@ -923,21 +864,13 @@
               <w:tab w:val="left" w:pos="660"/>
               <w:tab w:val="right" w:leader="dot" w:pos="9016"/>
             </w:tabs>
-            <w:jc w:val="both"/>
             <w:rPr>
               <w:rFonts w:cstheme="minorBidi"/>
               <w:noProof/>
               <w:lang w:val="en-GB" w:eastAsia="en-GB"/>
             </w:rPr>
           </w:pPr>
-          <w:r>
-            <w:rPr>
-              <w:rStyle w:val="Hyperlink"/>
-              <w:noProof/>
-            </w:rPr>
-            <w:t xml:space="preserve">      </w:t>
-          </w:r>
-          <w:hyperlink w:anchor="_Toc522053602" w:history="1">
+          <w:hyperlink w:anchor="_Toc522145285" w:history="1">
             <w:r>
               <w:rPr>
                 <w:rStyle w:val="Hyperlink"/>
@@ -952,7 +885,7 @@
                 <w:noProof/>
                 <w:lang w:val="en-GB" w:eastAsia="en-GB"/>
               </w:rPr>
-              <w:t xml:space="preserve">     </w:t>
+              <w:tab/>
             </w:r>
             <w:r>
               <w:rPr>
@@ -981,7 +914,7 @@
                 <w:noProof/>
                 <w:webHidden/>
               </w:rPr>
-              <w:instrText xml:space="preserve"> PAGEREF _Toc522053602 \h </w:instrText>
+              <w:instrText xml:space="preserve"> PAGEREF _Toc522145285 \h </w:instrText>
             </w:r>
             <w:r>
               <w:rPr>
@@ -1001,7 +934,7 @@
                 <w:noProof/>
                 <w:webHidden/>
               </w:rPr>
-              <w:t>8</w:t>
+              <w:t>7</w:t>
             </w:r>
             <w:r>
               <w:rPr>
@@ -1019,21 +952,13 @@
               <w:tab w:val="left" w:pos="880"/>
               <w:tab w:val="right" w:leader="dot" w:pos="9016"/>
             </w:tabs>
-            <w:jc w:val="both"/>
             <w:rPr>
               <w:rFonts w:cstheme="minorBidi"/>
               <w:noProof/>
               <w:lang w:val="en-GB" w:eastAsia="en-GB"/>
             </w:rPr>
           </w:pPr>
-          <w:r>
-            <w:rPr>
-              <w:rStyle w:val="Hyperlink"/>
-              <w:noProof/>
-            </w:rPr>
-            <w:t xml:space="preserve">    </w:t>
-          </w:r>
-          <w:hyperlink w:anchor="_Toc522053603" w:history="1">
+          <w:hyperlink w:anchor="_Toc522145286" w:history="1">
             <w:r>
               <w:rPr>
                 <w:rStyle w:val="Hyperlink"/>
@@ -1048,7 +973,7 @@
                 <w:noProof/>
                 <w:lang w:val="en-GB" w:eastAsia="en-GB"/>
               </w:rPr>
-              <w:t xml:space="preserve">      </w:t>
+              <w:tab/>
             </w:r>
             <w:r>
               <w:rPr>
@@ -1077,7 +1002,7 @@
                 <w:noProof/>
                 <w:webHidden/>
               </w:rPr>
-              <w:instrText xml:space="preserve"> PAGEREF _Toc522053603 \h </w:instrText>
+              <w:instrText xml:space="preserve"> PAGEREF _Toc522145286 \h </w:instrText>
             </w:r>
             <w:r>
               <w:rPr>
@@ -1097,7 +1022,7 @@
                 <w:noProof/>
                 <w:webHidden/>
               </w:rPr>
-              <w:t>8</w:t>
+              <w:t>7</w:t>
             </w:r>
             <w:r>
               <w:rPr>
@@ -1115,14 +1040,13 @@
               <w:tab w:val="left" w:pos="660"/>
               <w:tab w:val="right" w:leader="dot" w:pos="9016"/>
             </w:tabs>
-            <w:jc w:val="both"/>
             <w:rPr>
               <w:rFonts w:cstheme="minorBidi"/>
               <w:noProof/>
               <w:lang w:val="en-GB" w:eastAsia="en-GB"/>
             </w:rPr>
           </w:pPr>
-          <w:hyperlink w:anchor="_Toc522053604" w:history="1">
+          <w:hyperlink w:anchor="_Toc522145287" w:history="1">
             <w:r>
               <w:rPr>
                 <w:rStyle w:val="Hyperlink"/>
@@ -1145,7 +1069,7 @@
                 <w:b/>
                 <w:noProof/>
               </w:rPr>
-              <w:t>Performance Metric: ROC AUC</w:t>
+              <w:t>Performance Metric: ROC-AUC(**BRIEF EXPLAINATION OF ROC-AUC**)</w:t>
             </w:r>
             <w:r>
               <w:rPr>
@@ -1166,7 +1090,7 @@
                 <w:noProof/>
                 <w:webHidden/>
               </w:rPr>
-              <w:instrText xml:space="preserve"> PAGEREF _Toc522053604 \h </w:instrText>
+              <w:instrText xml:space="preserve"> PAGEREF _Toc522145287 \h </w:instrText>
             </w:r>
             <w:r>
               <w:rPr>
@@ -1186,7 +1110,7 @@
                 <w:noProof/>
                 <w:webHidden/>
               </w:rPr>
-              <w:t>8</w:t>
+              <w:t>7</w:t>
             </w:r>
             <w:r>
               <w:rPr>
@@ -1204,14 +1128,13 @@
               <w:tab w:val="left" w:pos="660"/>
               <w:tab w:val="right" w:leader="dot" w:pos="9016"/>
             </w:tabs>
-            <w:jc w:val="both"/>
             <w:rPr>
               <w:rFonts w:cstheme="minorBidi"/>
               <w:noProof/>
               <w:lang w:val="en-GB" w:eastAsia="en-GB"/>
             </w:rPr>
           </w:pPr>
-          <w:hyperlink w:anchor="_Toc522053605" w:history="1">
+          <w:hyperlink w:anchor="_Toc522145288" w:history="1">
             <w:r>
               <w:rPr>
                 <w:rStyle w:val="Hyperlink"/>
@@ -1234,6 +1157,94 @@
                 <w:b/>
                 <w:noProof/>
               </w:rPr>
+              <w:t>Categorical Features Handling (**BRIEF EXPLAINATION OF OHE and WoE Encoding**)</w:t>
+            </w:r>
+            <w:r>
+              <w:rPr>
+                <w:noProof/>
+                <w:webHidden/>
+              </w:rPr>
+              <w:tab/>
+            </w:r>
+            <w:r>
+              <w:rPr>
+                <w:noProof/>
+                <w:webHidden/>
+              </w:rPr>
+              <w:fldChar w:fldCharType="begin"/>
+            </w:r>
+            <w:r>
+              <w:rPr>
+                <w:noProof/>
+                <w:webHidden/>
+              </w:rPr>
+              <w:instrText xml:space="preserve"> PAGEREF _Toc522145288 \h </w:instrText>
+            </w:r>
+            <w:r>
+              <w:rPr>
+                <w:noProof/>
+                <w:webHidden/>
+              </w:rPr>
+            </w:r>
+            <w:r>
+              <w:rPr>
+                <w:noProof/>
+                <w:webHidden/>
+              </w:rPr>
+              <w:fldChar w:fldCharType="separate"/>
+            </w:r>
+            <w:r>
+              <w:rPr>
+                <w:noProof/>
+                <w:webHidden/>
+              </w:rPr>
+              <w:t>7</w:t>
+            </w:r>
+            <w:r>
+              <w:rPr>
+                <w:noProof/>
+                <w:webHidden/>
+              </w:rPr>
+              <w:fldChar w:fldCharType="end"/>
+            </w:r>
+          </w:hyperlink>
+        </w:p>
+        <w:p>
+          <w:pPr>
+            <w:pStyle w:val="TOC2"/>
+            <w:tabs>
+              <w:tab w:val="left" w:pos="660"/>
+              <w:tab w:val="right" w:leader="dot" w:pos="9016"/>
+            </w:tabs>
+            <w:rPr>
+              <w:rFonts w:cstheme="minorBidi"/>
+              <w:noProof/>
+              <w:lang w:val="en-GB" w:eastAsia="en-GB"/>
+            </w:rPr>
+          </w:pPr>
+          <w:hyperlink w:anchor="_Toc522145289" w:history="1">
+            <w:r>
+              <w:rPr>
+                <w:rStyle w:val="Hyperlink"/>
+                <w:b/>
+                <w:noProof/>
+              </w:rPr>
+              <w:t>d.</w:t>
+            </w:r>
+            <w:r>
+              <w:rPr>
+                <w:rFonts w:cstheme="minorBidi"/>
+                <w:noProof/>
+                <w:lang w:val="en-GB" w:eastAsia="en-GB"/>
+              </w:rPr>
+              <w:tab/>
+            </w:r>
+            <w:r>
+              <w:rPr>
+                <w:rStyle w:val="Hyperlink"/>
+                <w:b/>
+                <w:noProof/>
+              </w:rPr>
               <w:t>About the Data</w:t>
             </w:r>
             <w:r>
@@ -1255,7 +1266,7 @@
                 <w:noProof/>
                 <w:webHidden/>
               </w:rPr>
-              <w:instrText xml:space="preserve"> PAGEREF _Toc522053605 \h </w:instrText>
+              <w:instrText xml:space="preserve"> PAGEREF _Toc522145289 \h </w:instrText>
             </w:r>
             <w:r>
               <w:rPr>
@@ -1275,7 +1286,7 @@
                 <w:noProof/>
                 <w:webHidden/>
               </w:rPr>
-              <w:t>8</w:t>
+              <w:t>7</w:t>
             </w:r>
             <w:r>
               <w:rPr>
@@ -1293,14 +1304,13 @@
               <w:tab w:val="left" w:pos="440"/>
               <w:tab w:val="right" w:leader="dot" w:pos="9016"/>
             </w:tabs>
-            <w:jc w:val="both"/>
             <w:rPr>
               <w:rFonts w:eastAsiaTheme="minorEastAsia"/>
               <w:noProof/>
               <w:lang w:eastAsia="en-GB"/>
             </w:rPr>
           </w:pPr>
-          <w:hyperlink w:anchor="_Toc522053606" w:history="1">
+          <w:hyperlink w:anchor="_Toc522145290" w:history="1">
             <w:r>
               <w:rPr>
                 <w:rStyle w:val="Hyperlink"/>
@@ -1344,7 +1354,7 @@
                 <w:noProof/>
                 <w:webHidden/>
               </w:rPr>
-              <w:instrText xml:space="preserve"> PAGEREF _Toc522053606 \h </w:instrText>
+              <w:instrText xml:space="preserve"> PAGEREF _Toc522145290 \h </w:instrText>
             </w:r>
             <w:r>
               <w:rPr>
@@ -1364,7 +1374,7 @@
                 <w:noProof/>
                 <w:webHidden/>
               </w:rPr>
-              <w:t>8</w:t>
+              <w:t>11</w:t>
             </w:r>
             <w:r>
               <w:rPr>
@@ -1382,14 +1392,13 @@
               <w:tab w:val="left" w:pos="440"/>
               <w:tab w:val="right" w:leader="dot" w:pos="9016"/>
             </w:tabs>
-            <w:jc w:val="both"/>
             <w:rPr>
               <w:rFonts w:eastAsiaTheme="minorEastAsia"/>
               <w:noProof/>
               <w:lang w:eastAsia="en-GB"/>
             </w:rPr>
           </w:pPr>
-          <w:hyperlink w:anchor="_Toc522053607" w:history="1">
+          <w:hyperlink w:anchor="_Toc522145291" w:history="1">
             <w:r>
               <w:rPr>
                 <w:rStyle w:val="Hyperlink"/>
@@ -1412,7 +1421,7 @@
                 <w:b/>
                 <w:noProof/>
               </w:rPr>
-              <w:t>Empirical Results and their analysis</w:t>
+              <w:t>Data Preparation(**WORK IN PROGRESS**)</w:t>
             </w:r>
             <w:r>
               <w:rPr>
@@ -1433,7 +1442,7 @@
                 <w:noProof/>
                 <w:webHidden/>
               </w:rPr>
-              <w:instrText xml:space="preserve"> PAGEREF _Toc522053607 \h </w:instrText>
+              <w:instrText xml:space="preserve"> PAGEREF _Toc522145291 \h </w:instrText>
             </w:r>
             <w:r>
               <w:rPr>
@@ -1453,7 +1462,7 @@
                 <w:noProof/>
                 <w:webHidden/>
               </w:rPr>
-              <w:t>8</w:t>
+              <w:t>13</w:t>
             </w:r>
             <w:r>
               <w:rPr>
@@ -1471,14 +1480,13 @@
               <w:tab w:val="left" w:pos="440"/>
               <w:tab w:val="right" w:leader="dot" w:pos="9016"/>
             </w:tabs>
-            <w:jc w:val="both"/>
             <w:rPr>
               <w:rFonts w:eastAsiaTheme="minorEastAsia"/>
               <w:noProof/>
               <w:lang w:eastAsia="en-GB"/>
             </w:rPr>
           </w:pPr>
-          <w:hyperlink w:anchor="_Toc522053608" w:history="1">
+          <w:hyperlink w:anchor="_Toc522145292" w:history="1">
             <w:r>
               <w:rPr>
                 <w:rStyle w:val="Hyperlink"/>
@@ -1501,7 +1509,7 @@
                 <w:b/>
                 <w:noProof/>
               </w:rPr>
-              <w:t>Conclusion</w:t>
+              <w:t>Empirical Results and their analysis</w:t>
             </w:r>
             <w:r>
               <w:rPr>
@@ -1522,7 +1530,7 @@
                 <w:noProof/>
                 <w:webHidden/>
               </w:rPr>
-              <w:instrText xml:space="preserve"> PAGEREF _Toc522053608 \h </w:instrText>
+              <w:instrText xml:space="preserve"> PAGEREF _Toc522145292 \h </w:instrText>
             </w:r>
             <w:r>
               <w:rPr>
@@ -1542,7 +1550,7 @@
                 <w:noProof/>
                 <w:webHidden/>
               </w:rPr>
-              <w:t>8</w:t>
+              <w:t>14</w:t>
             </w:r>
             <w:r>
               <w:rPr>
@@ -1560,14 +1568,13 @@
               <w:tab w:val="left" w:pos="440"/>
               <w:tab w:val="right" w:leader="dot" w:pos="9016"/>
             </w:tabs>
-            <w:jc w:val="both"/>
             <w:rPr>
               <w:rFonts w:eastAsiaTheme="minorEastAsia"/>
               <w:noProof/>
               <w:lang w:eastAsia="en-GB"/>
             </w:rPr>
           </w:pPr>
-          <w:hyperlink w:anchor="_Toc522053609" w:history="1">
+          <w:hyperlink w:anchor="_Toc522145293" w:history="1">
             <w:r>
               <w:rPr>
                 <w:rStyle w:val="Hyperlink"/>
@@ -1590,7 +1597,7 @@
                 <w:b/>
                 <w:noProof/>
               </w:rPr>
-              <w:t>Future Work</w:t>
+              <w:t>Conclusion</w:t>
             </w:r>
             <w:r>
               <w:rPr>
@@ -1611,7 +1618,7 @@
                 <w:noProof/>
                 <w:webHidden/>
               </w:rPr>
-              <w:instrText xml:space="preserve"> PAGEREF _Toc522053609 \h </w:instrText>
+              <w:instrText xml:space="preserve"> PAGEREF _Toc522145293 \h </w:instrText>
             </w:r>
             <w:r>
               <w:rPr>
@@ -1631,7 +1638,7 @@
                 <w:noProof/>
                 <w:webHidden/>
               </w:rPr>
-              <w:t>8</w:t>
+              <w:t>14</w:t>
             </w:r>
             <w:r>
               <w:rPr>
@@ -1649,14 +1656,13 @@
               <w:tab w:val="left" w:pos="660"/>
               <w:tab w:val="right" w:leader="dot" w:pos="9016"/>
             </w:tabs>
-            <w:jc w:val="both"/>
             <w:rPr>
               <w:rFonts w:eastAsiaTheme="minorEastAsia"/>
               <w:noProof/>
               <w:lang w:eastAsia="en-GB"/>
             </w:rPr>
           </w:pPr>
-          <w:hyperlink w:anchor="_Toc522053610" w:history="1">
+          <w:hyperlink w:anchor="_Toc522145294" w:history="1">
             <w:r>
               <w:rPr>
                 <w:rStyle w:val="Hyperlink"/>
@@ -1679,7 +1685,7 @@
                 <w:b/>
                 <w:noProof/>
               </w:rPr>
-              <w:t>References / bibliography</w:t>
+              <w:t>Future Work</w:t>
             </w:r>
             <w:r>
               <w:rPr>
@@ -1700,7 +1706,7 @@
                 <w:noProof/>
                 <w:webHidden/>
               </w:rPr>
-              <w:instrText xml:space="preserve"> PAGEREF _Toc522053610 \h </w:instrText>
+              <w:instrText xml:space="preserve"> PAGEREF _Toc522145294 \h </w:instrText>
             </w:r>
             <w:r>
               <w:rPr>
@@ -1720,7 +1726,7 @@
                 <w:noProof/>
                 <w:webHidden/>
               </w:rPr>
-              <w:t>8</w:t>
+              <w:t>14</w:t>
             </w:r>
             <w:r>
               <w:rPr>
@@ -1738,14 +1744,13 @@
               <w:tab w:val="left" w:pos="660"/>
               <w:tab w:val="right" w:leader="dot" w:pos="9016"/>
             </w:tabs>
-            <w:jc w:val="both"/>
             <w:rPr>
               <w:rFonts w:eastAsiaTheme="minorEastAsia"/>
               <w:noProof/>
               <w:lang w:eastAsia="en-GB"/>
             </w:rPr>
           </w:pPr>
-          <w:hyperlink w:anchor="_Toc522053611" w:history="1">
+          <w:hyperlink w:anchor="_Toc522145295" w:history="1">
             <w:r>
               <w:rPr>
                 <w:rStyle w:val="Hyperlink"/>
@@ -1768,6 +1773,94 @@
                 <w:b/>
                 <w:noProof/>
               </w:rPr>
+              <w:t>References / bibliography (**WILL BE ADDED SOON**)</w:t>
+            </w:r>
+            <w:r>
+              <w:rPr>
+                <w:noProof/>
+                <w:webHidden/>
+              </w:rPr>
+              <w:tab/>
+            </w:r>
+            <w:r>
+              <w:rPr>
+                <w:noProof/>
+                <w:webHidden/>
+              </w:rPr>
+              <w:fldChar w:fldCharType="begin"/>
+            </w:r>
+            <w:r>
+              <w:rPr>
+                <w:noProof/>
+                <w:webHidden/>
+              </w:rPr>
+              <w:instrText xml:space="preserve"> PAGEREF _Toc522145295 \h </w:instrText>
+            </w:r>
+            <w:r>
+              <w:rPr>
+                <w:noProof/>
+                <w:webHidden/>
+              </w:rPr>
+            </w:r>
+            <w:r>
+              <w:rPr>
+                <w:noProof/>
+                <w:webHidden/>
+              </w:rPr>
+              <w:fldChar w:fldCharType="separate"/>
+            </w:r>
+            <w:r>
+              <w:rPr>
+                <w:noProof/>
+                <w:webHidden/>
+              </w:rPr>
+              <w:t>14</w:t>
+            </w:r>
+            <w:r>
+              <w:rPr>
+                <w:noProof/>
+                <w:webHidden/>
+              </w:rPr>
+              <w:fldChar w:fldCharType="end"/>
+            </w:r>
+          </w:hyperlink>
+        </w:p>
+        <w:p>
+          <w:pPr>
+            <w:pStyle w:val="TOC1"/>
+            <w:tabs>
+              <w:tab w:val="left" w:pos="660"/>
+              <w:tab w:val="right" w:leader="dot" w:pos="9016"/>
+            </w:tabs>
+            <w:rPr>
+              <w:rFonts w:eastAsiaTheme="minorEastAsia"/>
+              <w:noProof/>
+              <w:lang w:eastAsia="en-GB"/>
+            </w:rPr>
+          </w:pPr>
+          <w:hyperlink w:anchor="_Toc522145296" w:history="1">
+            <w:r>
+              <w:rPr>
+                <w:rStyle w:val="Hyperlink"/>
+                <w:b/>
+                <w:noProof/>
+              </w:rPr>
+              <w:t>12.</w:t>
+            </w:r>
+            <w:r>
+              <w:rPr>
+                <w:rFonts w:eastAsiaTheme="minorEastAsia"/>
+                <w:noProof/>
+                <w:lang w:eastAsia="en-GB"/>
+              </w:rPr>
+              <w:tab/>
+            </w:r>
+            <w:r>
+              <w:rPr>
+                <w:rStyle w:val="Hyperlink"/>
+                <w:b/>
+                <w:noProof/>
+              </w:rPr>
               <w:t>Appendices</w:t>
             </w:r>
             <w:r>
@@ -1789,7 +1882,7 @@
                 <w:noProof/>
                 <w:webHidden/>
               </w:rPr>
-              <w:instrText xml:space="preserve"> PAGEREF _Toc522053611 \h </w:instrText>
+              <w:instrText xml:space="preserve"> PAGEREF _Toc522145296 \h </w:instrText>
             </w:r>
             <w:r>
               <w:rPr>
@@ -1809,7 +1902,7 @@
                 <w:noProof/>
                 <w:webHidden/>
               </w:rPr>
-              <w:t>8</w:t>
+              <w:t>14</w:t>
             </w:r>
             <w:r>
               <w:rPr>
@@ -1860,6 +1953,8 @@
           <w:szCs w:val="24"/>
         </w:rPr>
       </w:pPr>
+      <w:bookmarkStart w:id="2" w:name="_GoBack"/>
+      <w:bookmarkEnd w:id="2"/>
     </w:p>
     <w:p>
       <w:pPr>
@@ -1990,15 +2085,14 @@
           <w:b/>
         </w:rPr>
       </w:pPr>
-      <w:bookmarkStart w:id="2" w:name="_Toc522053597"/>
+      <w:bookmarkStart w:id="3" w:name="_Toc522145280"/>
       <w:r>
         <w:rPr>
           <w:b/>
         </w:rPr>
-        <w:lastRenderedPageBreak/>
         <w:t>Introduction</w:t>
       </w:r>
-      <w:bookmarkEnd w:id="2"/>
+      <w:bookmarkEnd w:id="3"/>
     </w:p>
     <w:p>
       <w:pPr>
@@ -2105,7 +2199,6 @@
           <w:sz w:val="24"/>
           <w:szCs w:val="24"/>
         </w:rPr>
-        <w:lastRenderedPageBreak/>
         <w:t xml:space="preserve">This shows that consumer credit is a huge market where the deciding factor for a </w:t>
       </w:r>
       <w:r>
@@ -2258,21 +2351,20 @@
         </w:rPr>
         <w:t xml:space="preserve">developed not only to </w:t>
       </w:r>
-      <w:proofErr w:type="gramStart"/>
-      <w:r>
-        <w:rPr>
-          <w:sz w:val="24"/>
-          <w:szCs w:val="24"/>
-        </w:rPr>
-        <w:t>help  make</w:t>
-      </w:r>
-      <w:proofErr w:type="gramEnd"/>
-      <w:r>
-        <w:rPr>
-          <w:sz w:val="24"/>
-          <w:szCs w:val="24"/>
-        </w:rPr>
-        <w:t xml:space="preserve"> an informed decision </w:t>
+      <w:r>
+        <w:rPr>
+          <w:sz w:val="24"/>
+          <w:szCs w:val="24"/>
+        </w:rPr>
+        <w:lastRenderedPageBreak/>
+        <w:t>help</w:t>
+      </w:r>
+      <w:r>
+        <w:rPr>
+          <w:sz w:val="24"/>
+          <w:szCs w:val="24"/>
+        </w:rPr>
+        <w:t xml:space="preserve"> make an informed decision </w:t>
       </w:r>
       <w:r>
         <w:rPr>
@@ -2671,7 +2763,6 @@
           <w:sz w:val="24"/>
           <w:szCs w:val="24"/>
         </w:rPr>
-        <w:lastRenderedPageBreak/>
         <w:t xml:space="preserve">One of the most detailed study is of </w:t>
       </w:r>
       <w:proofErr w:type="spellStart"/>
@@ -3050,7 +3141,15 @@
           <w:sz w:val="24"/>
           <w:szCs w:val="24"/>
         </w:rPr>
-        <w:t>SVC) and relatively new</w:t>
+        <w:t xml:space="preserve">SVC) and relatively </w:t>
+      </w:r>
+      <w:r>
+        <w:rPr>
+          <w:sz w:val="24"/>
+          <w:szCs w:val="24"/>
+        </w:rPr>
+        <w:lastRenderedPageBreak/>
+        <w:t>new</w:t>
       </w:r>
       <w:r>
         <w:rPr>
@@ -3190,15 +3289,7 @@
           <w:sz w:val="24"/>
           <w:szCs w:val="24"/>
         </w:rPr>
-        <w:t xml:space="preserve"> To shortlist meaningful features, feature selection is performed initially to reduce </w:t>
-      </w:r>
-      <w:r>
-        <w:rPr>
-          <w:sz w:val="24"/>
-          <w:szCs w:val="24"/>
-        </w:rPr>
-        <w:lastRenderedPageBreak/>
-        <w:t>dimensionality of the data that will be used as baseline. The</w:t>
+        <w:t xml:space="preserve"> To shortlist meaningful features, feature selection is performed initially to reduce dimensionality of the data that will be used as baseline. The</w:t>
       </w:r>
       <w:r>
         <w:rPr>
@@ -3497,6 +3588,7 @@
           <w:sz w:val="24"/>
           <w:szCs w:val="24"/>
         </w:rPr>
+        <w:lastRenderedPageBreak/>
         <w:t xml:space="preserve">respective results. </w:t>
       </w:r>
       <w:r>
@@ -3582,7 +3674,7 @@
           <w:b/>
         </w:rPr>
       </w:pPr>
-      <w:bookmarkStart w:id="3" w:name="_Toc522053598"/>
+      <w:bookmarkStart w:id="4" w:name="_Toc522145281"/>
       <w:r>
         <w:rPr>
           <w:b/>
@@ -3595,7 +3687,7 @@
         </w:rPr>
         <w:t>ture review</w:t>
       </w:r>
-      <w:bookmarkEnd w:id="3"/>
+      <w:bookmarkEnd w:id="4"/>
       <w:r>
         <w:rPr>
           <w:b/>
@@ -3668,15 +3760,7 @@
           <w:sz w:val="24"/>
           <w:szCs w:val="24"/>
         </w:rPr>
-        <w:t xml:space="preserve"> Much of </w:t>
-      </w:r>
-      <w:r>
-        <w:rPr>
-          <w:sz w:val="24"/>
-          <w:szCs w:val="24"/>
-        </w:rPr>
-        <w:lastRenderedPageBreak/>
-        <w:t>research in this area explores the development, application and evaluation of credit scoring model for retail sector</w:t>
+        <w:t xml:space="preserve"> Much of research in this area explores the development, application and evaluation of credit scoring model for retail sector</w:t>
       </w:r>
       <w:r>
         <w:rPr>
@@ -3730,7 +3814,15 @@
           <w:sz w:val="24"/>
           <w:szCs w:val="24"/>
         </w:rPr>
-        <w:t xml:space="preserve"> The performance measure used in studies also varies with some using as many as six measures, justified by the merits of each measure. Most of the existing research can be broadly classified into two classes, ones that suggest a novel algorithm and compare it with existing state-of-the-art and others, that compare different algorithms using various </w:t>
+        <w:t xml:space="preserve"> The performance measure used in studies also varies with some using as many as six measures, justified by the merits of each measure. Most of the existing </w:t>
+      </w:r>
+      <w:r>
+        <w:rPr>
+          <w:sz w:val="24"/>
+          <w:szCs w:val="24"/>
+        </w:rPr>
+        <w:lastRenderedPageBreak/>
+        <w:t xml:space="preserve">research can be broadly classified into two classes, ones that suggest a novel algorithm and compare it with existing state-of-the-art and others, that compare different algorithms using various </w:t>
       </w:r>
       <w:r>
         <w:rPr>
@@ -3752,15 +3844,14 @@
           <w:b/>
         </w:rPr>
       </w:pPr>
-      <w:bookmarkStart w:id="4" w:name="_Toc522053599"/>
+      <w:bookmarkStart w:id="5" w:name="_Toc522145282"/>
       <w:r>
         <w:rPr>
           <w:b/>
         </w:rPr>
-        <w:lastRenderedPageBreak/>
         <w:t>Methodology</w:t>
       </w:r>
-      <w:bookmarkEnd w:id="4"/>
+      <w:bookmarkEnd w:id="5"/>
     </w:p>
     <w:p>
       <w:pPr>
@@ -3774,16 +3865,20 @@
           <w:b/>
         </w:rPr>
       </w:pPr>
-      <w:bookmarkStart w:id="5" w:name="_Toc522053600"/>
+      <w:bookmarkStart w:id="6" w:name="_Toc522145283"/>
       <w:r>
         <w:rPr>
           <w:b/>
-          <w:sz w:val="24"/>
-          <w:szCs w:val="24"/>
         </w:rPr>
         <w:t>Algorithms Analysed</w:t>
       </w:r>
-      <w:bookmarkEnd w:id="5"/>
+      <w:r>
+        <w:rPr>
+          <w:b/>
+        </w:rPr>
+        <w:t xml:space="preserve"> (**BRIEF EXPLAINATION OF EACH ALGORITHM**)</w:t>
+      </w:r>
+      <w:bookmarkEnd w:id="6"/>
     </w:p>
     <w:p>
       <w:pPr>
@@ -3797,16 +3892,14 @@
           <w:b/>
         </w:rPr>
       </w:pPr>
-      <w:bookmarkStart w:id="6" w:name="_Toc522053601"/>
+      <w:bookmarkStart w:id="7" w:name="_Toc522145284"/>
       <w:r>
         <w:rPr>
           <w:b/>
-          <w:sz w:val="24"/>
-          <w:szCs w:val="24"/>
         </w:rPr>
         <w:t>Logistic Regression (LR)</w:t>
       </w:r>
-      <w:bookmarkEnd w:id="6"/>
+      <w:bookmarkEnd w:id="7"/>
     </w:p>
     <w:p>
       <w:pPr>
@@ -3820,16 +3913,14 @@
           <w:b/>
         </w:rPr>
       </w:pPr>
-      <w:bookmarkStart w:id="7" w:name="_Toc522053602"/>
+      <w:bookmarkStart w:id="8" w:name="_Toc522145285"/>
       <w:r>
         <w:rPr>
           <w:b/>
-          <w:sz w:val="24"/>
-          <w:szCs w:val="24"/>
         </w:rPr>
         <w:t>Support Vector Classifier (SVC)</w:t>
       </w:r>
-      <w:bookmarkEnd w:id="7"/>
+      <w:bookmarkEnd w:id="8"/>
     </w:p>
     <w:p>
       <w:pPr>
@@ -3843,12 +3934,10 @@
           <w:b/>
         </w:rPr>
       </w:pPr>
-      <w:bookmarkStart w:id="8" w:name="_Toc522053603"/>
+      <w:bookmarkStart w:id="9" w:name="_Toc522145286"/>
       <w:r>
         <w:rPr>
           <w:b/>
-          <w:sz w:val="24"/>
-          <w:szCs w:val="24"/>
         </w:rPr>
         <w:t>Light Gradient Boosting Machine (</w:t>
       </w:r>
@@ -3856,8 +3945,6 @@
       <w:r>
         <w:rPr>
           <w:b/>
-          <w:sz w:val="24"/>
-          <w:szCs w:val="24"/>
         </w:rPr>
         <w:t>LightGBM</w:t>
       </w:r>
@@ -3865,12 +3952,17 @@
       <w:r>
         <w:rPr>
           <w:b/>
-          <w:sz w:val="24"/>
-          <w:szCs w:val="24"/>
         </w:rPr>
         <w:t>)</w:t>
       </w:r>
-      <w:bookmarkEnd w:id="8"/>
+      <w:bookmarkEnd w:id="9"/>
+    </w:p>
+    <w:p>
+      <w:pPr>
+        <w:pStyle w:val="Heading2"/>
+        <w:ind w:left="1440"/>
+        <w:jc w:val="both"/>
+      </w:pPr>
     </w:p>
     <w:p>
       <w:pPr>
@@ -3880,18 +3972,38 @@
           <w:numId w:val="2"/>
         </w:numPr>
         <w:jc w:val="both"/>
-      </w:pPr>
-      <w:bookmarkStart w:id="9" w:name="_Toc522053604"/>
-      <w:r>
         <w:rPr>
           <w:b/>
-          <w:sz w:val="24"/>
-          <w:szCs w:val="24"/>
-        </w:rPr>
-        <w:t>Performance Metric: ROC AUC</w:t>
-      </w:r>
-      <w:bookmarkStart w:id="10" w:name="_Toc522053605"/>
-      <w:bookmarkEnd w:id="9"/>
+        </w:rPr>
+      </w:pPr>
+      <w:bookmarkStart w:id="10" w:name="_Toc522145287"/>
+      <w:r>
+        <w:rPr>
+          <w:b/>
+        </w:rPr>
+        <w:t>Performance Metric: ROC-</w:t>
+      </w:r>
+      <w:proofErr w:type="gramStart"/>
+      <w:r>
+        <w:rPr>
+          <w:b/>
+        </w:rPr>
+        <w:t>AUC</w:t>
+      </w:r>
+      <w:r>
+        <w:rPr>
+          <w:b/>
+        </w:rPr>
+        <w:t>(</w:t>
+      </w:r>
+      <w:proofErr w:type="gramEnd"/>
+      <w:r>
+        <w:rPr>
+          <w:b/>
+        </w:rPr>
+        <w:t>**BRIEF EXPLAINATION OF ROC-AUC**)</w:t>
+      </w:r>
+      <w:bookmarkEnd w:id="10"/>
     </w:p>
     <w:p>
       <w:pPr>
@@ -3901,23 +4013,58 @@
           <w:numId w:val="2"/>
         </w:numPr>
         <w:jc w:val="both"/>
-      </w:pPr>
-      <w:r>
         <w:rPr>
           <w:b/>
-          <w:sz w:val="24"/>
-          <w:szCs w:val="24"/>
+        </w:rPr>
+      </w:pPr>
+      <w:bookmarkStart w:id="11" w:name="_Toc522145288"/>
+      <w:r>
+        <w:rPr>
+          <w:b/>
+        </w:rPr>
+        <w:t xml:space="preserve">Categorical Features Handling (**BRIEF EXPLAINATION OF OHE and </w:t>
+      </w:r>
+      <w:proofErr w:type="spellStart"/>
+      <w:r>
+        <w:rPr>
+          <w:b/>
+        </w:rPr>
+        <w:t>WoE</w:t>
+      </w:r>
+      <w:proofErr w:type="spellEnd"/>
+      <w:r>
+        <w:rPr>
+          <w:b/>
+        </w:rPr>
+        <w:t xml:space="preserve"> Encoding**)</w:t>
+      </w:r>
+      <w:bookmarkEnd w:id="11"/>
+    </w:p>
+    <w:p>
+      <w:pPr>
+        <w:pStyle w:val="Heading2"/>
+        <w:numPr>
+          <w:ilvl w:val="1"/>
+          <w:numId w:val="2"/>
+        </w:numPr>
+        <w:jc w:val="both"/>
+        <w:rPr>
+          <w:b/>
+        </w:rPr>
+      </w:pPr>
+      <w:bookmarkStart w:id="12" w:name="_Toc522145289"/>
+      <w:r>
+        <w:rPr>
+          <w:b/>
         </w:rPr>
         <w:t>About the Data</w:t>
       </w:r>
-      <w:bookmarkEnd w:id="10"/>
+      <w:bookmarkEnd w:id="12"/>
       <w:r>
         <w:rPr>
           <w:b/>
-          <w:sz w:val="24"/>
-          <w:szCs w:val="24"/>
-        </w:rPr>
-        <w:t xml:space="preserve">: </w:t>
+        </w:rPr>
+        <w:t xml:space="preserve"> </w:t>
       </w:r>
     </w:p>
     <w:p>
@@ -3930,6 +4077,17 @@
           <w:szCs w:val="24"/>
         </w:rPr>
       </w:pPr>
+    </w:p>
+    <w:p>
+      <w:pPr>
+        <w:spacing w:line="480" w:lineRule="auto"/>
+        <w:ind w:firstLine="720"/>
+        <w:jc w:val="both"/>
+        <w:rPr>
+          <w:sz w:val="24"/>
+          <w:szCs w:val="24"/>
+        </w:rPr>
+      </w:pPr>
       <w:r>
         <w:rPr>
           <w:sz w:val="24"/>
@@ -3977,7 +4135,15 @@
           <w:sz w:val="24"/>
           <w:szCs w:val="24"/>
         </w:rPr>
-        <w:t xml:space="preserve"> the features from the loan applications filled by customers along with some numerical features already calculated and used by the company for credit scoring. Rest of the files are related to applicant’s history from previous loans. For this project, I will primarily use ‘application_train.csv’ as it contains labelled data and the ‘application_test.csv’, which contains unlabelled data, for imputing missing values and outlier detection and handling. The rest of the files contain information that would be helpful in achieving a better absolute performance but that is not relevant to this project as we are more concerned with their relative performance. </w:t>
+        <w:t xml:space="preserve"> the features from the loan applications filled by customers along with some numerical features already calculated and used by the company for credit scoring. Rest of the files are related to applicant’s history from previous loans. For this project, I will primarily use ‘application_train.csv’ as it contains labelled data and the ‘application_test.csv’, which contains unlabelled data, for imputing missing values and outlier detection and handling. The rest of the files contain information that would be helpful in achieving a better absolute </w:t>
+      </w:r>
+      <w:r>
+        <w:rPr>
+          <w:sz w:val="24"/>
+          <w:szCs w:val="24"/>
+        </w:rPr>
+        <w:lastRenderedPageBreak/>
+        <w:t xml:space="preserve">performance but that is not relevant to this project as we are more concerned with their relative performance. </w:t>
       </w:r>
     </w:p>
     <w:p>
@@ -4624,15 +4790,13 @@
         </w:rPr>
         <w:t>As can be seen from the table above, the features can be divided into three types, categorical ones depict nominal attributes with two or more types. The second type are the numerical features that have quantitative values. The third is nominal attribute with strictly two types of values. These will be treated separately then categorical types because the data set has them defined by integer that can take 0 or 1 (</w:t>
       </w:r>
-      <w:proofErr w:type="spellStart"/>
-      <w:r>
-        <w:rPr>
-          <w:sz w:val="24"/>
-          <w:szCs w:val="24"/>
-        </w:rPr>
-        <w:t>boolean</w:t>
-      </w:r>
-      <w:proofErr w:type="spellEnd"/>
+      <w:r>
+        <w:rPr>
+          <w:sz w:val="24"/>
+          <w:szCs w:val="24"/>
+        </w:rPr>
+        <w:t>Boolean</w:t>
+      </w:r>
       <w:r>
         <w:rPr>
           <w:sz w:val="24"/>
@@ -4671,7 +4835,24 @@
           <w:sz w:val="24"/>
           <w:szCs w:val="24"/>
         </w:rPr>
-        <w:t xml:space="preserve"> instances of good loans would be more than the bad loans. Otherwise, the company would be out of business for good. The data imbalance is as below:</w:t>
+        <w:t xml:space="preserve"> instances of good loans would be more than the bad loans. Otherwise, the company would be out of business for good. </w:t>
+      </w:r>
+    </w:p>
+    <w:p>
+      <w:pPr>
+        <w:spacing w:line="480" w:lineRule="auto"/>
+        <w:jc w:val="both"/>
+        <w:rPr>
+          <w:sz w:val="24"/>
+          <w:szCs w:val="24"/>
+        </w:rPr>
+      </w:pPr>
+      <w:r>
+        <w:rPr>
+          <w:sz w:val="24"/>
+          <w:szCs w:val="24"/>
+        </w:rPr>
+        <w:t>The data imbalance is as below:</w:t>
       </w:r>
     </w:p>
     <w:tbl>
@@ -4710,6 +4891,7 @@
                 <w:sz w:val="21"/>
                 <w:szCs w:val="21"/>
               </w:rPr>
+              <w:lastRenderedPageBreak/>
               <w:t>Value</w:t>
             </w:r>
           </w:p>
@@ -5304,7 +5486,27 @@
           <w:sz w:val="24"/>
           <w:szCs w:val="24"/>
         </w:rPr>
-        <w:t>All null values in our data are considered as missing values. Total number of columns with missing values is 67/121 features. For the sake of brevity only top and bottom 10 features are shown in the table below.</w:t>
+        <w:t xml:space="preserve">All null values in our data are considered as missing values. Total number of columns with missing values is 67/121 features. </w:t>
+      </w:r>
+    </w:p>
+    <w:p>
+      <w:pPr>
+        <w:tabs>
+          <w:tab w:val="left" w:pos="5100"/>
+        </w:tabs>
+        <w:spacing w:line="480" w:lineRule="auto"/>
+        <w:jc w:val="both"/>
+        <w:rPr>
+          <w:sz w:val="24"/>
+          <w:szCs w:val="24"/>
+        </w:rPr>
+      </w:pPr>
+      <w:r>
+        <w:rPr>
+          <w:sz w:val="24"/>
+          <w:szCs w:val="24"/>
+        </w:rPr>
+        <w:t>For the sake of brevity only top and bottom 10 features are shown in the table below.</w:t>
       </w:r>
     </w:p>
     <w:tbl>
@@ -5618,6 +5820,7 @@
               <w:rPr>
                 <w:rFonts w:asciiTheme="minorHAnsi" w:hAnsiTheme="minorHAnsi" w:cstheme="minorHAnsi"/>
               </w:rPr>
+              <w:lastRenderedPageBreak/>
               <w:t>NONLIVINGAPARTMENTS_MEDI</w:t>
             </w:r>
           </w:p>
@@ -6975,7 +7178,15 @@
           <w:sz w:val="24"/>
           <w:szCs w:val="24"/>
         </w:rPr>
-        <w:t xml:space="preserve">From table 3, some features that represent medians, modes and averages of the same variable have equal amounts of entries missing. This implies the missing value is not due to data entry but the variable itself is not applicable for this data instances. We can safely ignore such features to simplify our data set. It would impact the performance of our classifiers equally, so we don’t need to worry about them. </w:t>
+        <w:t xml:space="preserve">From table 3, some features that represent medians, modes and averages of the same variable have equal amounts of entries missing. This implies the missing value is not due to data entry but the variable itself is not applicable for this data instances. We can safely ignore </w:t>
+      </w:r>
+      <w:r>
+        <w:rPr>
+          <w:sz w:val="24"/>
+          <w:szCs w:val="24"/>
+        </w:rPr>
+        <w:lastRenderedPageBreak/>
+        <w:t xml:space="preserve">such features to simplify our data set. It would impact the performance of our classifiers equally, so we don’t need to worry about them. </w:t>
       </w:r>
     </w:p>
     <w:p>
@@ -7218,7 +7429,7 @@
                 <w:sz w:val="21"/>
                 <w:szCs w:val="21"/>
               </w:rPr>
-              <w:t>35</w:t>
+              <w:t>33</w:t>
             </w:r>
           </w:p>
         </w:tc>
@@ -7241,7 +7452,7 @@
                 <w:sz w:val="21"/>
                 <w:szCs w:val="21"/>
               </w:rPr>
-              <w:t>72</w:t>
+              <w:t>70</w:t>
             </w:r>
           </w:p>
         </w:tc>
@@ -7275,14 +7486,14 @@
           <w:b/>
         </w:rPr>
       </w:pPr>
-      <w:bookmarkStart w:id="11" w:name="_Toc522053606"/>
+      <w:bookmarkStart w:id="13" w:name="_Toc522145290"/>
       <w:r>
         <w:rPr>
           <w:b/>
         </w:rPr>
         <w:t>EDA and pre-processing</w:t>
       </w:r>
-      <w:bookmarkEnd w:id="11"/>
+      <w:bookmarkEnd w:id="13"/>
     </w:p>
     <w:p>
       <w:pPr>
@@ -7402,6 +7613,7 @@
           <w:sz w:val="24"/>
           <w:szCs w:val="24"/>
         </w:rPr>
+        <w:lastRenderedPageBreak/>
         <w:drawing>
           <wp:inline distT="0" distB="0" distL="0" distR="0" wp14:anchorId="2C5A4472" wp14:editId="1E009B03">
             <wp:extent cx="5731510" cy="1596390"/>
@@ -7722,6 +7934,48 @@
     </w:p>
     <w:p>
       <w:pPr>
+        <w:pStyle w:val="Heading1"/>
+        <w:numPr>
+          <w:ilvl w:val="0"/>
+          <w:numId w:val="2"/>
+        </w:numPr>
+        <w:rPr>
+          <w:b/>
+        </w:rPr>
+      </w:pPr>
+      <w:bookmarkStart w:id="14" w:name="_Toc522145291"/>
+      <w:r>
+        <w:rPr>
+          <w:b/>
+        </w:rPr>
+        <w:lastRenderedPageBreak/>
+        <w:t xml:space="preserve">Data </w:t>
+      </w:r>
+      <w:proofErr w:type="gramStart"/>
+      <w:r>
+        <w:rPr>
+          <w:b/>
+        </w:rPr>
+        <w:t>Preparation</w:t>
+      </w:r>
+      <w:r>
+        <w:rPr>
+          <w:b/>
+        </w:rPr>
+        <w:t>(</w:t>
+      </w:r>
+      <w:proofErr w:type="gramEnd"/>
+      <w:r>
+        <w:rPr>
+          <w:b/>
+        </w:rPr>
+        <w:t>**WORK IN PROGRESS**)</w:t>
+      </w:r>
+      <w:bookmarkEnd w:id="14"/>
+    </w:p>
+    <w:p/>
+    <w:p>
+      <w:pPr>
         <w:spacing w:line="480" w:lineRule="auto"/>
         <w:rPr>
           <w:sz w:val="24"/>
@@ -7749,7 +8003,7 @@
           <w:szCs w:val="24"/>
         </w:rPr>
       </w:pPr>
-      <w:bookmarkStart w:id="12" w:name="_Hlk522052391"/>
+      <w:bookmarkStart w:id="15" w:name="_Hlk522052391"/>
       <w:r>
         <w:rPr>
           <w:sz w:val="24"/>
@@ -7911,7 +8165,7 @@
         </w:rPr>
         <w:t>It would highlight how sensitive the algorithm is to data engineering that might or might not be accurate. Imputing strategy we will use is to take mode value for categorical values and mean for numerical values.</w:t>
       </w:r>
-      <w:bookmarkEnd w:id="12"/>
+      <w:bookmarkEnd w:id="15"/>
     </w:p>
     <w:p>
       <w:pPr>
@@ -8030,14 +8284,56 @@
           <w:sz w:val="24"/>
           <w:szCs w:val="24"/>
         </w:rPr>
-        <w:t>ake the best overall data set from above and try feature selection (6 voters strategy)</w:t>
-      </w:r>
-      <w:r>
-        <w:rPr>
-          <w:sz w:val="24"/>
-          <w:szCs w:val="24"/>
-        </w:rPr>
-        <w:t xml:space="preserve"> on it. This would highlight how sensitive each algorithm is to the curse of dimensionality and noise in a data set.</w:t>
+        <w:t>ake the best overall data set from above and try</w:t>
+      </w:r>
+      <w:r>
+        <w:rPr>
+          <w:sz w:val="24"/>
+          <w:szCs w:val="24"/>
+        </w:rPr>
+        <w:t xml:space="preserve"> feature scaling and</w:t>
+      </w:r>
+      <w:r>
+        <w:rPr>
+          <w:sz w:val="24"/>
+          <w:szCs w:val="24"/>
+        </w:rPr>
+        <w:t xml:space="preserve"> feature selection (6 voters strategy)</w:t>
+      </w:r>
+      <w:r>
+        <w:rPr>
+          <w:sz w:val="24"/>
+          <w:szCs w:val="24"/>
+        </w:rPr>
+        <w:t xml:space="preserve"> on it. This would highlight how sensitive each algorithm is to the </w:t>
+      </w:r>
+      <w:r>
+        <w:rPr>
+          <w:sz w:val="24"/>
+          <w:szCs w:val="24"/>
+        </w:rPr>
+        <w:t xml:space="preserve">scale of the features and the </w:t>
+      </w:r>
+      <w:r>
+        <w:rPr>
+          <w:sz w:val="24"/>
+          <w:szCs w:val="24"/>
+        </w:rPr>
+        <w:t>curse of dimens</w:t>
+      </w:r>
+      <w:r>
+        <w:rPr>
+          <w:sz w:val="24"/>
+          <w:szCs w:val="24"/>
+        </w:rPr>
+        <w:t>ionality/noise, respectively</w:t>
+      </w:r>
+      <w:r>
+        <w:rPr>
+          <w:sz w:val="24"/>
+          <w:szCs w:val="24"/>
+        </w:rPr>
+        <w:t>.</w:t>
       </w:r>
     </w:p>
     <w:p>
@@ -8053,7 +8349,21 @@
           <w:sz w:val="24"/>
           <w:szCs w:val="24"/>
         </w:rPr>
-        <w:t>Another variation of data c</w:t>
+        <w:t>Another variation of data</w:t>
+      </w:r>
+      <w:r>
+        <w:rPr>
+          <w:sz w:val="24"/>
+          <w:szCs w:val="24"/>
+        </w:rPr>
+        <w:t xml:space="preserve"> will</w:t>
+      </w:r>
+      <w:r>
+        <w:rPr>
+          <w:sz w:val="24"/>
+          <w:szCs w:val="24"/>
+        </w:rPr>
+        <w:t xml:space="preserve"> c</w:t>
       </w:r>
       <w:r>
         <w:rPr>
@@ -8069,29 +8379,7 @@
         </w:rPr>
         <w:t xml:space="preserve"> This would highlight algorithms sensitivity to data imbalance.</w:t>
       </w:r>
-      <w:bookmarkStart w:id="13" w:name="_GoBack"/>
-      <w:bookmarkEnd w:id="13"/>
-    </w:p>
-    <w:p>
-      <w:pPr>
-        <w:spacing w:line="480" w:lineRule="auto"/>
-        <w:rPr>
-          <w:sz w:val="24"/>
-          <w:szCs w:val="24"/>
-        </w:rPr>
-      </w:pPr>
-    </w:p>
-    <w:p>
-      <w:pPr>
-        <w:spacing w:line="480" w:lineRule="auto"/>
-      </w:pPr>
-    </w:p>
-    <w:p>
-      <w:pPr>
-        <w:spacing w:line="480" w:lineRule="auto"/>
-      </w:pPr>
-    </w:p>
-    <w:p/>
+    </w:p>
     <w:p>
       <w:pPr>
         <w:pStyle w:val="Heading1"/>
@@ -8104,15 +8392,635 @@
           <w:b/>
         </w:rPr>
       </w:pPr>
-      <w:bookmarkStart w:id="14" w:name="_Toc522053607"/>
+      <w:bookmarkStart w:id="16" w:name="_Toc522145292"/>
       <w:r>
         <w:rPr>
           <w:b/>
         </w:rPr>
+        <w:lastRenderedPageBreak/>
         <w:t>Empirical Results and their analysis</w:t>
       </w:r>
-      <w:bookmarkEnd w:id="14"/>
-    </w:p>
+      <w:bookmarkEnd w:id="16"/>
+    </w:p>
+    <w:p/>
+    <w:p>
+      <w:pPr>
+        <w:spacing w:line="480" w:lineRule="auto"/>
+        <w:rPr>
+          <w:sz w:val="24"/>
+          <w:szCs w:val="24"/>
+        </w:rPr>
+      </w:pPr>
+      <w:r>
+        <w:rPr>
+          <w:sz w:val="24"/>
+          <w:szCs w:val="24"/>
+        </w:rPr>
+        <w:t>The table below shows the performance results for each algorithm run in different version of data set. The versioning of the data set is explained in detail</w:t>
+      </w:r>
+      <w:r>
+        <w:rPr>
+          <w:sz w:val="24"/>
+          <w:szCs w:val="24"/>
+        </w:rPr>
+        <w:t xml:space="preserve"> in the ‘Data Preparation’ section above.  </w:t>
+      </w:r>
+    </w:p>
+    <w:tbl>
+      <w:tblPr>
+        <w:tblStyle w:val="TableGrid"/>
+        <w:tblW w:w="0" w:type="auto"/>
+        <w:tblLook w:val="04A0" w:firstRow="1" w:lastRow="0" w:firstColumn="1" w:lastColumn="0" w:noHBand="0" w:noVBand="1"/>
+      </w:tblPr>
+      <w:tblGrid>
+        <w:gridCol w:w="1502"/>
+        <w:gridCol w:w="1503"/>
+        <w:gridCol w:w="1503"/>
+        <w:gridCol w:w="1503"/>
+        <w:gridCol w:w="1503"/>
+      </w:tblGrid>
+      <w:tr>
+        <w:tc>
+          <w:tcPr>
+            <w:tcW w:w="1502" w:type="dxa"/>
+          </w:tcPr>
+          <w:p>
+            <w:r>
+              <w:t>Data Version</w:t>
+            </w:r>
+          </w:p>
+        </w:tc>
+        <w:tc>
+          <w:tcPr>
+            <w:tcW w:w="1503" w:type="dxa"/>
+          </w:tcPr>
+          <w:p>
+            <w:r>
+              <w:t>Sub-Version</w:t>
+            </w:r>
+          </w:p>
+        </w:tc>
+        <w:tc>
+          <w:tcPr>
+            <w:tcW w:w="1503" w:type="dxa"/>
+          </w:tcPr>
+          <w:p>
+            <w:r>
+              <w:t>Logistic Regression ROC-AUC</w:t>
+            </w:r>
+          </w:p>
+        </w:tc>
+        <w:tc>
+          <w:tcPr>
+            <w:tcW w:w="1503" w:type="dxa"/>
+          </w:tcPr>
+          <w:p>
+            <w:proofErr w:type="spellStart"/>
+            <w:r>
+              <w:t>LinearSVC</w:t>
+            </w:r>
+            <w:proofErr w:type="spellEnd"/>
+            <w:r>
+              <w:t xml:space="preserve"> (SGD Classifier)</w:t>
+            </w:r>
+          </w:p>
+        </w:tc>
+        <w:tc>
+          <w:tcPr>
+            <w:tcW w:w="1503" w:type="dxa"/>
+          </w:tcPr>
+          <w:p>
+            <w:r>
+              <w:t>Light GBM</w:t>
+            </w:r>
+          </w:p>
+        </w:tc>
+      </w:tr>
+      <w:tr>
+        <w:tc>
+          <w:tcPr>
+            <w:tcW w:w="1502" w:type="dxa"/>
+            <w:vMerge w:val="restart"/>
+          </w:tcPr>
+          <w:p/>
+          <w:p>
+            <w:r>
+              <w:t>1</w:t>
+            </w:r>
+          </w:p>
+        </w:tc>
+        <w:tc>
+          <w:tcPr>
+            <w:tcW w:w="1503" w:type="dxa"/>
+          </w:tcPr>
+          <w:p>
+            <w:r>
+              <w:t>a</w:t>
+            </w:r>
+          </w:p>
+        </w:tc>
+        <w:tc>
+          <w:tcPr>
+            <w:tcW w:w="1503" w:type="dxa"/>
+          </w:tcPr>
+          <w:p>
+            <w:r>
+              <w:t>X</w:t>
+            </w:r>
+          </w:p>
+        </w:tc>
+        <w:tc>
+          <w:tcPr>
+            <w:tcW w:w="1503" w:type="dxa"/>
+          </w:tcPr>
+          <w:p>
+            <w:r>
+              <w:t>X</w:t>
+            </w:r>
+          </w:p>
+        </w:tc>
+        <w:tc>
+          <w:tcPr>
+            <w:tcW w:w="1503" w:type="dxa"/>
+          </w:tcPr>
+          <w:p>
+            <w:r>
+              <w:t>0.742</w:t>
+            </w:r>
+          </w:p>
+        </w:tc>
+      </w:tr>
+      <w:tr>
+        <w:tc>
+          <w:tcPr>
+            <w:tcW w:w="1502" w:type="dxa"/>
+            <w:vMerge/>
+          </w:tcPr>
+          <w:p/>
+        </w:tc>
+        <w:tc>
+          <w:tcPr>
+            <w:tcW w:w="1503" w:type="dxa"/>
+          </w:tcPr>
+          <w:p>
+            <w:r>
+              <w:t xml:space="preserve">b </w:t>
+            </w:r>
+          </w:p>
+        </w:tc>
+        <w:tc>
+          <w:tcPr>
+            <w:tcW w:w="1503" w:type="dxa"/>
+          </w:tcPr>
+          <w:p>
+            <w:r>
+              <w:t>X</w:t>
+            </w:r>
+          </w:p>
+        </w:tc>
+        <w:tc>
+          <w:tcPr>
+            <w:tcW w:w="1503" w:type="dxa"/>
+          </w:tcPr>
+          <w:p>
+            <w:r>
+              <w:t>X</w:t>
+            </w:r>
+          </w:p>
+        </w:tc>
+        <w:tc>
+          <w:tcPr>
+            <w:tcW w:w="1503" w:type="dxa"/>
+          </w:tcPr>
+          <w:p>
+            <w:r>
+              <w:t>0.752</w:t>
+            </w:r>
+          </w:p>
+        </w:tc>
+      </w:tr>
+      <w:tr>
+        <w:tc>
+          <w:tcPr>
+            <w:tcW w:w="1502" w:type="dxa"/>
+            <w:vMerge/>
+          </w:tcPr>
+          <w:p/>
+        </w:tc>
+        <w:tc>
+          <w:tcPr>
+            <w:tcW w:w="1503" w:type="dxa"/>
+          </w:tcPr>
+          <w:p>
+            <w:r>
+              <w:t xml:space="preserve">c </w:t>
+            </w:r>
+          </w:p>
+        </w:tc>
+        <w:tc>
+          <w:tcPr>
+            <w:tcW w:w="1503" w:type="dxa"/>
+          </w:tcPr>
+          <w:p>
+            <w:r>
+              <w:t>X</w:t>
+            </w:r>
+          </w:p>
+        </w:tc>
+        <w:tc>
+          <w:tcPr>
+            <w:tcW w:w="1503" w:type="dxa"/>
+          </w:tcPr>
+          <w:p>
+            <w:r>
+              <w:t>X</w:t>
+            </w:r>
+          </w:p>
+        </w:tc>
+        <w:tc>
+          <w:tcPr>
+            <w:tcW w:w="1503" w:type="dxa"/>
+          </w:tcPr>
+          <w:p>
+            <w:r>
+              <w:t>0.752</w:t>
+            </w:r>
+          </w:p>
+        </w:tc>
+      </w:tr>
+      <w:tr>
+        <w:tc>
+          <w:tcPr>
+            <w:tcW w:w="1502" w:type="dxa"/>
+            <w:vMerge w:val="restart"/>
+          </w:tcPr>
+          <w:p/>
+          <w:p>
+            <w:r>
+              <w:t>2</w:t>
+            </w:r>
+          </w:p>
+        </w:tc>
+        <w:tc>
+          <w:tcPr>
+            <w:tcW w:w="1503" w:type="dxa"/>
+          </w:tcPr>
+          <w:p>
+            <w:r>
+              <w:t>a</w:t>
+            </w:r>
+          </w:p>
+        </w:tc>
+        <w:tc>
+          <w:tcPr>
+            <w:tcW w:w="1503" w:type="dxa"/>
+          </w:tcPr>
+          <w:p>
+            <w:r>
+              <w:t>0.621</w:t>
+            </w:r>
+          </w:p>
+        </w:tc>
+        <w:tc>
+          <w:tcPr>
+            <w:tcW w:w="1503" w:type="dxa"/>
+          </w:tcPr>
+          <w:p>
+            <w:r>
+              <w:t>0.511</w:t>
+            </w:r>
+          </w:p>
+        </w:tc>
+        <w:tc>
+          <w:tcPr>
+            <w:tcW w:w="1503" w:type="dxa"/>
+          </w:tcPr>
+          <w:p>
+            <w:r>
+              <w:t>0.746</w:t>
+            </w:r>
+          </w:p>
+        </w:tc>
+      </w:tr>
+      <w:tr>
+        <w:tc>
+          <w:tcPr>
+            <w:tcW w:w="1502" w:type="dxa"/>
+            <w:vMerge/>
+          </w:tcPr>
+          <w:p/>
+        </w:tc>
+        <w:tc>
+          <w:tcPr>
+            <w:tcW w:w="1503" w:type="dxa"/>
+          </w:tcPr>
+          <w:p>
+            <w:r>
+              <w:t xml:space="preserve">b </w:t>
+            </w:r>
+          </w:p>
+        </w:tc>
+        <w:tc>
+          <w:tcPr>
+            <w:tcW w:w="1503" w:type="dxa"/>
+          </w:tcPr>
+          <w:p>
+            <w:r>
+              <w:t>0.621</w:t>
+            </w:r>
+          </w:p>
+        </w:tc>
+        <w:tc>
+          <w:tcPr>
+            <w:tcW w:w="1503" w:type="dxa"/>
+          </w:tcPr>
+          <w:p>
+            <w:r>
+              <w:t>0.518</w:t>
+            </w:r>
+          </w:p>
+        </w:tc>
+        <w:tc>
+          <w:tcPr>
+            <w:tcW w:w="1503" w:type="dxa"/>
+          </w:tcPr>
+          <w:p>
+            <w:r>
+              <w:t>0.756</w:t>
+            </w:r>
+          </w:p>
+        </w:tc>
+      </w:tr>
+      <w:tr>
+        <w:tc>
+          <w:tcPr>
+            <w:tcW w:w="1502" w:type="dxa"/>
+            <w:vMerge/>
+          </w:tcPr>
+          <w:p/>
+        </w:tc>
+        <w:tc>
+          <w:tcPr>
+            <w:tcW w:w="1503" w:type="dxa"/>
+          </w:tcPr>
+          <w:p>
+            <w:r>
+              <w:t>c</w:t>
+            </w:r>
+          </w:p>
+        </w:tc>
+        <w:tc>
+          <w:tcPr>
+            <w:tcW w:w="1503" w:type="dxa"/>
+          </w:tcPr>
+          <w:p>
+            <w:r>
+              <w:t>0.621</w:t>
+            </w:r>
+          </w:p>
+        </w:tc>
+        <w:tc>
+          <w:tcPr>
+            <w:tcW w:w="1503" w:type="dxa"/>
+          </w:tcPr>
+          <w:p>
+            <w:r>
+              <w:t>0.542</w:t>
+            </w:r>
+          </w:p>
+        </w:tc>
+        <w:tc>
+          <w:tcPr>
+            <w:tcW w:w="1503" w:type="dxa"/>
+          </w:tcPr>
+          <w:p>
+            <w:r>
+              <w:t>0.756</w:t>
+            </w:r>
+          </w:p>
+        </w:tc>
+      </w:tr>
+      <w:tr>
+        <w:tc>
+          <w:tcPr>
+            <w:tcW w:w="1502" w:type="dxa"/>
+            <w:vMerge w:val="restart"/>
+          </w:tcPr>
+          <w:p/>
+          <w:p>
+            <w:r>
+              <w:t>3</w:t>
+            </w:r>
+          </w:p>
+        </w:tc>
+        <w:tc>
+          <w:tcPr>
+            <w:tcW w:w="1503" w:type="dxa"/>
+          </w:tcPr>
+          <w:p>
+            <w:r>
+              <w:t xml:space="preserve">a </w:t>
+            </w:r>
+          </w:p>
+        </w:tc>
+        <w:tc>
+          <w:tcPr>
+            <w:tcW w:w="1503" w:type="dxa"/>
+          </w:tcPr>
+          <w:p>
+            <w:r>
+              <w:t>0.621</w:t>
+            </w:r>
+          </w:p>
+        </w:tc>
+        <w:tc>
+          <w:tcPr>
+            <w:tcW w:w="1503" w:type="dxa"/>
+          </w:tcPr>
+          <w:p>
+            <w:r>
+              <w:t>0.533</w:t>
+            </w:r>
+          </w:p>
+        </w:tc>
+        <w:tc>
+          <w:tcPr>
+            <w:tcW w:w="1503" w:type="dxa"/>
+          </w:tcPr>
+          <w:p>
+            <w:r>
+              <w:t>0.746</w:t>
+            </w:r>
+          </w:p>
+        </w:tc>
+      </w:tr>
+      <w:tr>
+        <w:tc>
+          <w:tcPr>
+            <w:tcW w:w="1502" w:type="dxa"/>
+            <w:vMerge/>
+          </w:tcPr>
+          <w:p/>
+        </w:tc>
+        <w:tc>
+          <w:tcPr>
+            <w:tcW w:w="1503" w:type="dxa"/>
+          </w:tcPr>
+          <w:p>
+            <w:r>
+              <w:t>b</w:t>
+            </w:r>
+          </w:p>
+        </w:tc>
+        <w:tc>
+          <w:tcPr>
+            <w:tcW w:w="1503" w:type="dxa"/>
+          </w:tcPr>
+          <w:p>
+            <w:r>
+              <w:t>0.622</w:t>
+            </w:r>
+          </w:p>
+        </w:tc>
+        <w:tc>
+          <w:tcPr>
+            <w:tcW w:w="1503" w:type="dxa"/>
+          </w:tcPr>
+          <w:p>
+            <w:r>
+              <w:t>0.519</w:t>
+            </w:r>
+          </w:p>
+        </w:tc>
+        <w:tc>
+          <w:tcPr>
+            <w:tcW w:w="1503" w:type="dxa"/>
+          </w:tcPr>
+          <w:p>
+            <w:r>
+              <w:t>0.751</w:t>
+            </w:r>
+          </w:p>
+        </w:tc>
+      </w:tr>
+      <w:tr>
+        <w:tc>
+          <w:tcPr>
+            <w:tcW w:w="1502" w:type="dxa"/>
+            <w:vMerge/>
+          </w:tcPr>
+          <w:p/>
+        </w:tc>
+        <w:tc>
+          <w:tcPr>
+            <w:tcW w:w="1503" w:type="dxa"/>
+          </w:tcPr>
+          <w:p>
+            <w:r>
+              <w:t>c</w:t>
+            </w:r>
+          </w:p>
+        </w:tc>
+        <w:tc>
+          <w:tcPr>
+            <w:tcW w:w="1503" w:type="dxa"/>
+          </w:tcPr>
+          <w:p>
+            <w:r>
+              <w:t>0.622</w:t>
+            </w:r>
+          </w:p>
+        </w:tc>
+        <w:tc>
+          <w:tcPr>
+            <w:tcW w:w="1503" w:type="dxa"/>
+          </w:tcPr>
+          <w:p>
+            <w:r>
+              <w:t>0.536</w:t>
+            </w:r>
+          </w:p>
+        </w:tc>
+        <w:tc>
+          <w:tcPr>
+            <w:tcW w:w="1503" w:type="dxa"/>
+          </w:tcPr>
+          <w:p>
+            <w:r>
+              <w:t>0.752</w:t>
+            </w:r>
+          </w:p>
+        </w:tc>
+      </w:tr>
+    </w:tbl>
+    <w:p>
+      <w:pPr>
+        <w:spacing w:line="480" w:lineRule="auto"/>
+        <w:rPr>
+          <w:sz w:val="24"/>
+          <w:szCs w:val="24"/>
+        </w:rPr>
+      </w:pPr>
+    </w:p>
+    <w:p>
+      <w:pPr>
+        <w:spacing w:line="480" w:lineRule="auto"/>
+        <w:rPr>
+          <w:sz w:val="24"/>
+          <w:szCs w:val="24"/>
+        </w:rPr>
+      </w:pPr>
+      <w:r>
+        <w:rPr>
+          <w:sz w:val="24"/>
+          <w:szCs w:val="24"/>
+        </w:rPr>
+        <w:t>Some algorithms have limitations with respect the null values in the data. Standard practise is to implement null/missing values handling strategy before model fitting. A variable ‘X’ is used in the table above to denote these cases. It signifies the streng</w:t>
+      </w:r>
+      <w:r>
+        <w:rPr>
+          <w:sz w:val="24"/>
+          <w:szCs w:val="24"/>
+        </w:rPr>
+        <w:t>th of LGBM classifier to be more robust</w:t>
+      </w:r>
+      <w:r>
+        <w:rPr>
+          <w:sz w:val="24"/>
+          <w:szCs w:val="24"/>
+        </w:rPr>
+        <w:t xml:space="preserve"> over all</w:t>
+      </w:r>
+      <w:r>
+        <w:rPr>
+          <w:sz w:val="24"/>
+          <w:szCs w:val="24"/>
+        </w:rPr>
+        <w:t>.</w:t>
+      </w:r>
+    </w:p>
+    <w:p>
+      <w:pPr>
+        <w:spacing w:line="480" w:lineRule="auto"/>
+        <w:rPr>
+          <w:sz w:val="24"/>
+          <w:szCs w:val="24"/>
+        </w:rPr>
+      </w:pPr>
+      <w:r>
+        <w:rPr>
+          <w:sz w:val="24"/>
+          <w:szCs w:val="24"/>
+        </w:rPr>
+        <w:t>**MORE ON THE TABLE ABOVE TO BE ADDED HERE**</w:t>
+      </w:r>
+    </w:p>
+    <w:p>
+      <w:r>
+        <w:t xml:space="preserve"> </w:t>
+      </w:r>
+    </w:p>
+    <w:p/>
     <w:p>
       <w:pPr>
         <w:pStyle w:val="Heading1"/>
@@ -8125,14 +9033,14 @@
           <w:b/>
         </w:rPr>
       </w:pPr>
-      <w:bookmarkStart w:id="15" w:name="_Toc522053608"/>
+      <w:bookmarkStart w:id="17" w:name="_Toc522145293"/>
       <w:r>
         <w:rPr>
           <w:b/>
         </w:rPr>
         <w:t>Conclusion</w:t>
       </w:r>
-      <w:bookmarkEnd w:id="15"/>
+      <w:bookmarkEnd w:id="17"/>
     </w:p>
     <w:p>
       <w:pPr>
@@ -8146,14 +9054,14 @@
           <w:b/>
         </w:rPr>
       </w:pPr>
-      <w:bookmarkStart w:id="16" w:name="_Toc522053609"/>
+      <w:bookmarkStart w:id="18" w:name="_Toc522145294"/>
       <w:r>
         <w:rPr>
           <w:b/>
         </w:rPr>
         <w:t>Future Work</w:t>
       </w:r>
-      <w:bookmarkEnd w:id="16"/>
+      <w:bookmarkEnd w:id="18"/>
     </w:p>
     <w:p>
       <w:pPr>
@@ -8167,14 +9075,20 @@
           <w:b/>
         </w:rPr>
       </w:pPr>
-      <w:bookmarkStart w:id="17" w:name="_Toc522053610"/>
+      <w:bookmarkStart w:id="19" w:name="_Toc522145295"/>
       <w:r>
         <w:rPr>
           <w:b/>
         </w:rPr>
         <w:t>References / bibliography</w:t>
       </w:r>
-      <w:bookmarkEnd w:id="17"/>
+      <w:r>
+        <w:rPr>
+          <w:b/>
+        </w:rPr>
+        <w:t xml:space="preserve"> (**WILL BE ADDED SOON**)</w:t>
+      </w:r>
+      <w:bookmarkEnd w:id="19"/>
     </w:p>
     <w:p>
       <w:pPr>
@@ -8188,14 +9102,14 @@
           <w:b/>
         </w:rPr>
       </w:pPr>
-      <w:bookmarkStart w:id="18" w:name="_Toc522053611"/>
+      <w:bookmarkStart w:id="20" w:name="_Toc522145296"/>
       <w:r>
         <w:rPr>
           <w:b/>
         </w:rPr>
         <w:t>Appendices</w:t>
       </w:r>
-      <w:bookmarkEnd w:id="18"/>
+      <w:bookmarkEnd w:id="20"/>
     </w:p>
     <w:p>
       <w:pPr>
@@ -8223,7 +9137,7 @@
   <w:abstractNum w:abstractNumId="0" w15:restartNumberingAfterBreak="0">
     <w:nsid w:val="000609EB"/>
     <w:multiLevelType w:val="hybridMultilevel"/>
-    <w:tmpl w:val="2BBAD9F0"/>
+    <w:tmpl w:val="5464E5B4"/>
     <w:lvl w:ilvl="0" w:tplc="0809000F">
       <w:start w:val="1"/>
       <w:numFmt w:val="decimal"/>
@@ -9312,542 +10226,26 @@
       <w:szCs w:val="21"/>
     </w:rPr>
   </w:style>
-</w:styles>
-</file>
-
-<file path=word/glossary/document.xml><?xml version="1.0" encoding="utf-8"?>
-<w:glossaryDocument xmlns:wpc="http://schemas.microsoft.com/office/word/2010/wordprocessingCanvas" xmlns:cx="http://schemas.microsoft.com/office/drawing/2014/chartex" xmlns:cx1="http://schemas.microsoft.com/office/drawing/2015/9/8/chartex" xmlns:cx2="http://schemas.microsoft.com/office/drawing/2015/10/21/chartex" xmlns:cx3="http://schemas.microsoft.com/office/drawing/2016/5/9/chartex" xmlns:cx4="http://schemas.microsoft.com/office/drawing/2016/5/10/chartex" xmlns:cx5="http://schemas.microsoft.com/office/drawing/2016/5/11/chartex" xmlns:cx6="http://schemas.microsoft.com/office/drawing/2016/5/12/chartex" xmlns:cx7="http://schemas.microsoft.com/office/drawing/2016/5/13/chartex" xmlns:cx8="http://schemas.microsoft.com/office/drawing/2016/5/14/chartex" xmlns:mc="http://schemas.openxmlformats.org/markup-compatibility/2006" xmlns:aink="http://schemas.microsoft.com/office/drawing/2016/ink" xmlns:am3d="http://schemas.microsoft.com/office/drawing/2017/model3d" xmlns:o="urn:schemas-microsoft-com:office:office" xmlns:r="http://schemas.openxmlformats.org/officeDocument/2006/relationships" xmlns:m="http://schemas.openxmlformats.org/officeDocument/2006/math" xmlns:v="urn:schemas-microsoft-com:vml" xmlns:wp14="http://schemas.microsoft.com/office/word/2010/wordprocessingDrawing" xmlns:wp="http://schemas.openxmlformats.org/drawingml/2006/wordprocessingDrawing" xmlns:w10="urn:schemas-microsoft-com:office:word" xmlns:w="http://schemas.openxmlformats.org/wordprocessingml/2006/main" xmlns:w14="http://schemas.microsoft.com/office/word/2010/wordml" xmlns:w15="http://schemas.microsoft.com/office/word/2012/wordml" xmlns:w16cid="http://schemas.microsoft.com/office/word/2016/wordml/cid" xmlns:w16se="http://schemas.microsoft.com/office/word/2015/wordml/symex" xmlns:wpg="http://schemas.microsoft.com/office/word/2010/wordprocessingGroup" xmlns:wpi="http://schemas.microsoft.com/office/word/2010/wordprocessingInk" xmlns:wne="http://schemas.microsoft.com/office/word/2006/wordml" xmlns:wps="http://schemas.microsoft.com/office/word/2010/wordprocessingShape" mc:Ignorable="w14 w15 w16se w16cid wp14"/>
-</file>
-
-<file path=word/glossary/fontTable.xml><?xml version="1.0" encoding="utf-8"?>
-<w:fonts xmlns:mc="http://schemas.openxmlformats.org/markup-compatibility/2006" xmlns:r="http://schemas.openxmlformats.org/officeDocument/2006/relationships" xmlns:w="http://schemas.openxmlformats.org/wordprocessingml/2006/main" xmlns:w14="http://schemas.microsoft.com/office/word/2010/wordml" xmlns:w15="http://schemas.microsoft.com/office/word/2012/wordml" xmlns:w16cid="http://schemas.microsoft.com/office/word/2016/wordml/cid" xmlns:w16se="http://schemas.microsoft.com/office/word/2015/wordml/symex" mc:Ignorable="w14 w15 w16se w16cid">
-  <w:font w:name="Times New Roman">
-    <w:panose1 w:val="02020603050405020304"/>
-    <w:charset w:val="00"/>
-    <w:family w:val="roman"/>
-    <w:pitch w:val="variable"/>
-    <w:sig w:usb0="E0002AFF" w:usb1="C0007841" w:usb2="00000009" w:usb3="00000000" w:csb0="000001FF" w:csb1="00000000"/>
-  </w:font>
-  <w:font w:name="Calibri">
-    <w:panose1 w:val="020F0502020204030204"/>
-    <w:charset w:val="00"/>
-    <w:family w:val="swiss"/>
-    <w:pitch w:val="variable"/>
-    <w:sig w:usb0="E0002AFF" w:usb1="C000247B" w:usb2="00000009" w:usb3="00000000" w:csb0="000001FF" w:csb1="00000000"/>
-  </w:font>
-  <w:font w:name="Calibri Light">
-    <w:panose1 w:val="020F0302020204030204"/>
-    <w:charset w:val="00"/>
-    <w:family w:val="swiss"/>
-    <w:pitch w:val="variable"/>
-    <w:sig w:usb0="E0002AFF" w:usb1="C000247B" w:usb2="00000009" w:usb3="00000000" w:csb0="000001FF" w:csb1="00000000"/>
-  </w:font>
-  <w:font w:name="Consolas">
-    <w:panose1 w:val="020B0609020204030204"/>
-    <w:charset w:val="00"/>
-    <w:family w:val="modern"/>
-    <w:pitch w:val="fixed"/>
-    <w:sig w:usb0="E00006FF" w:usb1="0000FCFF" w:usb2="00000001" w:usb3="00000000" w:csb0="0000019F" w:csb1="00000000"/>
-  </w:font>
-</w:fonts>
-</file>
-
-<file path=word/glossary/settings.xml><?xml version="1.0" encoding="utf-8"?>
-<w:settings xmlns:mc="http://schemas.openxmlformats.org/markup-compatibility/2006" xmlns:o="urn:schemas-microsoft-com:office:office" xmlns:r="http://schemas.openxmlformats.org/officeDocument/2006/relationships" xmlns:m="http://schemas.openxmlformats.org/officeDocument/2006/math" xmlns:v="urn:schemas-microsoft-com:vml" xmlns:w10="urn:schemas-microsoft-com:office:word" xmlns:w="http://schemas.openxmlformats.org/wordprocessingml/2006/main" xmlns:w14="http://schemas.microsoft.com/office/word/2010/wordml" xmlns:w15="http://schemas.microsoft.com/office/word/2012/wordml" xmlns:w16cid="http://schemas.microsoft.com/office/word/2016/wordml/cid" xmlns:w16se="http://schemas.microsoft.com/office/word/2015/wordml/symex" xmlns:sl="http://schemas.openxmlformats.org/schemaLibrary/2006/main" mc:Ignorable="w14 w15 w16se w16cid">
-  <w:view w:val="normal"/>
-  <w:defaultTabStop w:val="720"/>
-  <w:characterSpacingControl w:val="doNotCompress"/>
-  <w:compat>
-    <w:useFELayout/>
-    <w:compatSetting w:name="compatibilityMode" w:uri="http://schemas.microsoft.com/office/word" w:val="15"/>
-    <w:compatSetting w:name="overrideTableStyleFontSizeAndJustification" w:uri="http://schemas.microsoft.com/office/word" w:val="1"/>
-    <w:compatSetting w:name="enableOpenTypeFeatures" w:uri="http://schemas.microsoft.com/office/word" w:val="1"/>
-    <w:compatSetting w:name="doNotFlipMirrorIndents" w:uri="http://schemas.microsoft.com/office/word" w:val="1"/>
-    <w:compatSetting w:name="differentiateMultirowTableHeaders" w:uri="http://schemas.microsoft.com/office/word" w:val="1"/>
-    <w:compatSetting w:name="useWord2013TrackBottomHyphenation" w:uri="http://schemas.microsoft.com/office/word" w:val="0"/>
-  </w:compat>
-  <w:rsids>
-    <w:rsidRoot w:val="00242BBE"/>
-    <w:rsid w:val="00242BBE"/>
-  </w:rsids>
-  <m:mathPr>
-    <m:mathFont m:val="Cambria Math"/>
-    <m:brkBin m:val="before"/>
-    <m:brkBinSub m:val="--"/>
-    <m:smallFrac m:val="0"/>
-    <m:dispDef/>
-    <m:lMargin m:val="0"/>
-    <m:rMargin m:val="0"/>
-    <m:defJc m:val="centerGroup"/>
-    <m:wrapIndent m:val="1440"/>
-    <m:intLim m:val="subSup"/>
-    <m:naryLim m:val="undOvr"/>
-  </m:mathPr>
-  <w:themeFontLang w:val="en-GB"/>
-  <w:clrSchemeMapping w:bg1="light1" w:t1="dark1" w:bg2="light2" w:t2="dark2" w:accent1="accent1" w:accent2="accent2" w:accent3="accent3" w:accent4="accent4" w:accent5="accent5" w:accent6="accent6" w:hyperlink="hyperlink" w:followedHyperlink="followedHyperlink"/>
-  <w:decimalSymbol w:val="."/>
-  <w:listSeparator w:val=","/>
-  <w15:chartTrackingRefBased/>
-</w:settings>
-</file>
-
-<file path=word/glossary/styles.xml><?xml version="1.0" encoding="utf-8"?>
-<w:styles xmlns:mc="http://schemas.openxmlformats.org/markup-compatibility/2006" xmlns:r="http://schemas.openxmlformats.org/officeDocument/2006/relationships" xmlns:w="http://schemas.openxmlformats.org/wordprocessingml/2006/main" xmlns:w14="http://schemas.microsoft.com/office/word/2010/wordml" xmlns:w15="http://schemas.microsoft.com/office/word/2012/wordml" xmlns:w16cid="http://schemas.microsoft.com/office/word/2016/wordml/cid" xmlns:w16se="http://schemas.microsoft.com/office/word/2015/wordml/symex" mc:Ignorable="w14 w15 w16se w16cid">
-  <w:docDefaults>
-    <w:rPrDefault>
-      <w:rPr>
-        <w:rFonts w:asciiTheme="minorHAnsi" w:eastAsiaTheme="minorEastAsia" w:hAnsiTheme="minorHAnsi" w:cstheme="minorBidi"/>
-        <w:sz w:val="22"/>
-        <w:szCs w:val="22"/>
-        <w:lang w:val="en-GB" w:eastAsia="en-GB" w:bidi="ar-SA"/>
-      </w:rPr>
-    </w:rPrDefault>
-    <w:pPrDefault>
-      <w:pPr>
-        <w:spacing w:after="160" w:line="259" w:lineRule="auto"/>
-      </w:pPr>
-    </w:pPrDefault>
-  </w:docDefaults>
-  <w:latentStyles w:defLockedState="0" w:defUIPriority="99" w:defSemiHidden="0" w:defUnhideWhenUsed="0" w:defQFormat="0" w:count="375">
-    <w:lsdException w:name="Normal" w:uiPriority="0" w:qFormat="1"/>
-    <w:lsdException w:name="heading 1" w:uiPriority="9" w:qFormat="1"/>
-    <w:lsdException w:name="heading 2" w:semiHidden="1" w:uiPriority="9" w:unhideWhenUsed="1" w:qFormat="1"/>
-    <w:lsdException w:name="heading 3" w:semiHidden="1" w:uiPriority="9" w:unhideWhenUsed="1" w:qFormat="1"/>
-    <w:lsdException w:name="heading 4" w:semiHidden="1" w:uiPriority="9" w:unhideWhenUsed="1" w:qFormat="1"/>
-    <w:lsdException w:name="heading 5" w:semiHidden="1" w:uiPriority="9" w:unhideWhenUsed="1" w:qFormat="1"/>
-    <w:lsdException w:name="heading 6" w:semiHidden="1" w:uiPriority="9" w:unhideWhenUsed="1" w:qFormat="1"/>
-    <w:lsdException w:name="heading 7" w:semiHidden="1" w:uiPriority="9" w:unhideWhenUsed="1" w:qFormat="1"/>
-    <w:lsdException w:name="heading 8" w:semiHidden="1" w:uiPriority="9" w:unhideWhenUsed="1" w:qFormat="1"/>
-    <w:lsdException w:name="heading 9" w:semiHidden="1" w:uiPriority="9" w:unhideWhenUsed="1" w:qFormat="1"/>
-    <w:lsdException w:name="index 1" w:semiHidden="1" w:unhideWhenUsed="1"/>
-    <w:lsdException w:name="index 2" w:semiHidden="1" w:unhideWhenUsed="1"/>
-    <w:lsdException w:name="index 3" w:semiHidden="1" w:unhideWhenUsed="1"/>
-    <w:lsdException w:name="index 4" w:semiHidden="1" w:unhideWhenUsed="1"/>
-    <w:lsdException w:name="index 5" w:semiHidden="1" w:unhideWhenUsed="1"/>
-    <w:lsdException w:name="index 6" w:semiHidden="1" w:unhideWhenUsed="1"/>
-    <w:lsdException w:name="index 7" w:semiHidden="1" w:unhideWhenUsed="1"/>
-    <w:lsdException w:name="index 8" w:semiHidden="1" w:unhideWhenUsed="1"/>
-    <w:lsdException w:name="index 9" w:semiHidden="1" w:unhideWhenUsed="1"/>
-    <w:lsdException w:name="toc 1" w:semiHidden="1" w:uiPriority="39" w:unhideWhenUsed="1"/>
-    <w:lsdException w:name="toc 2" w:semiHidden="1" w:uiPriority="39" w:unhideWhenUsed="1"/>
-    <w:lsdException w:name="toc 3" w:semiHidden="1" w:uiPriority="39" w:unhideWhenUsed="1"/>
-    <w:lsdException w:name="toc 4" w:semiHidden="1" w:uiPriority="39" w:unhideWhenUsed="1"/>
-    <w:lsdException w:name="toc 5" w:semiHidden="1" w:uiPriority="39" w:unhideWhenUsed="1"/>
-    <w:lsdException w:name="toc 6" w:semiHidden="1" w:uiPriority="39" w:unhideWhenUsed="1"/>
-    <w:lsdException w:name="toc 7" w:semiHidden="1" w:uiPriority="39" w:unhideWhenUsed="1"/>
-    <w:lsdException w:name="toc 8" w:semiHidden="1" w:uiPriority="39" w:unhideWhenUsed="1"/>
-    <w:lsdException w:name="toc 9" w:semiHidden="1" w:uiPriority="39" w:unhideWhenUsed="1"/>
-    <w:lsdException w:name="Normal Indent" w:semiHidden="1" w:unhideWhenUsed="1"/>
-    <w:lsdException w:name="footnote text" w:semiHidden="1" w:unhideWhenUsed="1"/>
-    <w:lsdException w:name="annotation text" w:semiHidden="1" w:unhideWhenUsed="1"/>
-    <w:lsdException w:name="header" w:semiHidden="1" w:unhideWhenUsed="1"/>
-    <w:lsdException w:name="footer" w:semiHidden="1" w:unhideWhenUsed="1"/>
-    <w:lsdException w:name="index heading" w:semiHidden="1" w:unhideWhenUsed="1"/>
-    <w:lsdException w:name="caption" w:semiHidden="1" w:uiPriority="35" w:unhideWhenUsed="1" w:qFormat="1"/>
-    <w:lsdException w:name="table of figures" w:semiHidden="1" w:unhideWhenUsed="1"/>
-    <w:lsdException w:name="envelope address" w:semiHidden="1" w:unhideWhenUsed="1"/>
-    <w:lsdException w:name="envelope return" w:semiHidden="1" w:unhideWhenUsed="1"/>
-    <w:lsdException w:name="footnote reference" w:semiHidden="1" w:unhideWhenUsed="1"/>
-    <w:lsdException w:name="annotation reference" w:semiHidden="1" w:unhideWhenUsed="1"/>
-    <w:lsdException w:name="line number" w:semiHidden="1" w:unhideWhenUsed="1"/>
-    <w:lsdException w:name="page number" w:semiHidden="1" w:unhideWhenUsed="1"/>
-    <w:lsdException w:name="endnote reference" w:semiHidden="1" w:unhideWhenUsed="1"/>
-    <w:lsdException w:name="endnote text" w:semiHidden="1" w:unhideWhenUsed="1"/>
-    <w:lsdException w:name="table of authorities" w:semiHidden="1" w:unhideWhenUsed="1"/>
-    <w:lsdException w:name="macro" w:semiHidden="1" w:unhideWhenUsed="1"/>
-    <w:lsdException w:name="toa heading" w:semiHidden="1" w:unhideWhenUsed="1"/>
-    <w:lsdException w:name="List" w:semiHidden="1" w:unhideWhenUsed="1"/>
-    <w:lsdException w:name="List Bullet" w:semiHidden="1" w:unhideWhenUsed="1"/>
-    <w:lsdException w:name="List Number" w:semiHidden="1" w:unhideWhenUsed="1"/>
-    <w:lsdException w:name="List 2" w:semiHidden="1" w:unhideWhenUsed="1"/>
-    <w:lsdException w:name="List 3" w:semiHidden="1" w:unhideWhenUsed="1"/>
-    <w:lsdException w:name="List 4" w:semiHidden="1" w:unhideWhenUsed="1"/>
-    <w:lsdException w:name="List 5" w:semiHidden="1" w:unhideWhenUsed="1"/>
-    <w:lsdException w:name="List Bullet 2" w:semiHidden="1" w:unhideWhenUsed="1"/>
-    <w:lsdException w:name="List Bullet 3" w:semiHidden="1" w:unhideWhenUsed="1"/>
-    <w:lsdException w:name="List Bullet 4" w:semiHidden="1" w:unhideWhenUsed="1"/>
-    <w:lsdException w:name="List Bullet 5" w:semiHidden="1" w:unhideWhenUsed="1"/>
-    <w:lsdException w:name="List Number 2" w:semiHidden="1" w:unhideWhenUsed="1"/>
-    <w:lsdException w:name="List Number 3" w:semiHidden="1" w:unhideWhenUsed="1"/>
-    <w:lsdException w:name="List Number 4" w:semiHidden="1" w:unhideWhenUsed="1"/>
-    <w:lsdException w:name="List Number 5" w:semiHidden="1" w:unhideWhenUsed="1"/>
-    <w:lsdException w:name="Title" w:uiPriority="10" w:qFormat="1"/>
-    <w:lsdException w:name="Closing" w:semiHidden="1" w:unhideWhenUsed="1"/>
-    <w:lsdException w:name="Signature" w:semiHidden="1" w:unhideWhenUsed="1"/>
-    <w:lsdException w:name="Default Paragraph Font" w:semiHidden="1" w:uiPriority="1" w:unhideWhenUsed="1"/>
-    <w:lsdException w:name="Body Text" w:semiHidden="1" w:unhideWhenUsed="1"/>
-    <w:lsdException w:name="Body Text Indent" w:semiHidden="1" w:unhideWhenUsed="1"/>
-    <w:lsdException w:name="List Continue" w:semiHidden="1" w:unhideWhenUsed="1"/>
-    <w:lsdException w:name="List Continue 2" w:semiHidden="1" w:unhideWhenUsed="1"/>
-    <w:lsdException w:name="List Continue 3" w:semiHidden="1" w:unhideWhenUsed="1"/>
-    <w:lsdException w:name="List Continue 4" w:semiHidden="1" w:unhideWhenUsed="1"/>
-    <w:lsdException w:name="List Continue 5" w:semiHidden="1" w:unhideWhenUsed="1"/>
-    <w:lsdException w:name="Message Header" w:semiHidden="1" w:unhideWhenUsed="1"/>
-    <w:lsdException w:name="Subtitle" w:uiPriority="11" w:qFormat="1"/>
-    <w:lsdException w:name="Salutation" w:semiHidden="1" w:unhideWhenUsed="1"/>
-    <w:lsdException w:name="Date" w:semiHidden="1" w:unhideWhenUsed="1"/>
-    <w:lsdException w:name="Body Text First Indent" w:semiHidden="1" w:unhideWhenUsed="1"/>
-    <w:lsdException w:name="Body Text First Indent 2" w:semiHidden="1" w:unhideWhenUsed="1"/>
-    <w:lsdException w:name="Note Heading" w:semiHidden="1" w:unhideWhenUsed="1"/>
-    <w:lsdException w:name="Body Text 2" w:semiHidden="1" w:unhideWhenUsed="1"/>
-    <w:lsdException w:name="Body Text 3" w:semiHidden="1" w:unhideWhenUsed="1"/>
-    <w:lsdException w:name="Body Text Indent 2" w:semiHidden="1" w:unhideWhenUsed="1"/>
-    <w:lsdException w:name="Body Text Indent 3" w:semiHidden="1" w:unhideWhenUsed="1"/>
-    <w:lsdException w:name="Block Text" w:semiHidden="1" w:unhideWhenUsed="1"/>
-    <w:lsdException w:name="Hyperlink" w:semiHidden="1" w:unhideWhenUsed="1"/>
-    <w:lsdException w:name="FollowedHyperlink" w:semiHidden="1" w:unhideWhenUsed="1"/>
-    <w:lsdException w:name="Strong" w:uiPriority="22" w:qFormat="1"/>
-    <w:lsdException w:name="Emphasis" w:uiPriority="20" w:qFormat="1"/>
-    <w:lsdException w:name="Document Map" w:semiHidden="1" w:unhideWhenUsed="1"/>
-    <w:lsdException w:name="Plain Text" w:semiHidden="1" w:unhideWhenUsed="1"/>
-    <w:lsdException w:name="E-mail Signature" w:semiHidden="1" w:unhideWhenUsed="1"/>
-    <w:lsdException w:name="HTML Top of Form" w:semiHidden="1" w:unhideWhenUsed="1"/>
-    <w:lsdException w:name="HTML Bottom of Form" w:semiHidden="1" w:unhideWhenUsed="1"/>
-    <w:lsdException w:name="Normal (Web)" w:semiHidden="1" w:unhideWhenUsed="1"/>
-    <w:lsdException w:name="HTML Acronym" w:semiHidden="1" w:unhideWhenUsed="1"/>
-    <w:lsdException w:name="HTML Address" w:semiHidden="1" w:unhideWhenUsed="1"/>
-    <w:lsdException w:name="HTML Cite" w:semiHidden="1" w:unhideWhenUsed="1"/>
-    <w:lsdException w:name="HTML Code" w:semiHidden="1" w:unhideWhenUsed="1"/>
-    <w:lsdException w:name="HTML Definition" w:semiHidden="1" w:unhideWhenUsed="1"/>
-    <w:lsdException w:name="HTML Keyboard" w:semiHidden="1" w:unhideWhenUsed="1"/>
-    <w:lsdException w:name="HTML Preformatted" w:semiHidden="1" w:unhideWhenUsed="1"/>
-    <w:lsdException w:name="HTML Sample" w:semiHidden="1" w:unhideWhenUsed="1"/>
-    <w:lsdException w:name="HTML Typewriter" w:semiHidden="1" w:unhideWhenUsed="1"/>
-    <w:lsdException w:name="HTML Variable" w:semiHidden="1" w:unhideWhenUsed="1"/>
-    <w:lsdException w:name="Normal Table" w:semiHidden="1" w:unhideWhenUsed="1"/>
-    <w:lsdException w:name="annotation subject" w:semiHidden="1" w:unhideWhenUsed="1"/>
-    <w:lsdException w:name="No List" w:semiHidden="1" w:unhideWhenUsed="1"/>
-    <w:lsdException w:name="Outline List 1" w:semiHidden="1" w:unhideWhenUsed="1"/>
-    <w:lsdException w:name="Outline List 2" w:semiHidden="1" w:unhideWhenUsed="1"/>
-    <w:lsdException w:name="Outline List 3" w:semiHidden="1" w:unhideWhenUsed="1"/>
-    <w:lsdException w:name="Table Simple 1" w:semiHidden="1" w:unhideWhenUsed="1"/>
-    <w:lsdException w:name="Table Simple 2" w:semiHidden="1" w:unhideWhenUsed="1"/>
-    <w:lsdException w:name="Table Simple 3" w:semiHidden="1" w:unhideWhenUsed="1"/>
-    <w:lsdException w:name="Table Classic 1" w:semiHidden="1" w:unhideWhenUsed="1"/>
-    <w:lsdException w:name="Table Classic 2" w:semiHidden="1" w:unhideWhenUsed="1"/>
-    <w:lsdException w:name="Table Classic 3" w:semiHidden="1" w:unhideWhenUsed="1"/>
-    <w:lsdException w:name="Table Classic 4" w:semiHidden="1" w:unhideWhenUsed="1"/>
-    <w:lsdException w:name="Table Colorful 1" w:semiHidden="1" w:unhideWhenUsed="1"/>
-    <w:lsdException w:name="Table Colorful 2" w:semiHidden="1" w:unhideWhenUsed="1"/>
-    <w:lsdException w:name="Table Colorful 3" w:semiHidden="1" w:unhideWhenUsed="1"/>
-    <w:lsdException w:name="Table Columns 1" w:semiHidden="1" w:unhideWhenUsed="1"/>
-    <w:lsdException w:name="Table Columns 2" w:semiHidden="1" w:unhideWhenUsed="1"/>
-    <w:lsdException w:name="Table Columns 3" w:semiHidden="1" w:unhideWhenUsed="1"/>
-    <w:lsdException w:name="Table Columns 4" w:semiHidden="1" w:unhideWhenUsed="1"/>
-    <w:lsdException w:name="Table Columns 5" w:semiHidden="1" w:unhideWhenUsed="1"/>
-    <w:lsdException w:name="Table Grid 1" w:semiHidden="1" w:unhideWhenUsed="1"/>
-    <w:lsdException w:name="Table Grid 2" w:semiHidden="1" w:unhideWhenUsed="1"/>
-    <w:lsdException w:name="Table Grid 3" w:semiHidden="1" w:unhideWhenUsed="1"/>
-    <w:lsdException w:name="Table Grid 4" w:semiHidden="1" w:unhideWhenUsed="1"/>
-    <w:lsdException w:name="Table Grid 5" w:semiHidden="1" w:unhideWhenUsed="1"/>
-    <w:lsdException w:name="Table Grid 6" w:semiHidden="1" w:unhideWhenUsed="1"/>
-    <w:lsdException w:name="Table Grid 7" w:semiHidden="1" w:unhideWhenUsed="1"/>
-    <w:lsdException w:name="Table Grid 8" w:semiHidden="1" w:unhideWhenUsed="1"/>
-    <w:lsdException w:name="Table List 1" w:semiHidden="1" w:unhideWhenUsed="1"/>
-    <w:lsdException w:name="Table List 2" w:semiHidden="1" w:unhideWhenUsed="1"/>
-    <w:lsdException w:name="Table List 3" w:semiHidden="1" w:unhideWhenUsed="1"/>
-    <w:lsdException w:name="Table List 4" w:semiHidden="1" w:unhideWhenUsed="1"/>
-    <w:lsdException w:name="Table List 5" w:semiHidden="1" w:unhideWhenUsed="1"/>
-    <w:lsdException w:name="Table List 6" w:semiHidden="1" w:unhideWhenUsed="1"/>
-    <w:lsdException w:name="Table List 7" w:semiHidden="1" w:unhideWhenUsed="1"/>
-    <w:lsdException w:name="Table List 8" w:semiHidden="1" w:unhideWhenUsed="1"/>
-    <w:lsdException w:name="Table 3D effects 1" w:semiHidden="1" w:unhideWhenUsed="1"/>
-    <w:lsdException w:name="Table 3D effects 2" w:semiHidden="1" w:unhideWhenUsed="1"/>
-    <w:lsdException w:name="Table 3D effects 3" w:semiHidden="1" w:unhideWhenUsed="1"/>
-    <w:lsdException w:name="Table Contemporary" w:semiHidden="1" w:unhideWhenUsed="1"/>
-    <w:lsdException w:name="Table Elegant" w:semiHidden="1" w:unhideWhenUsed="1"/>
-    <w:lsdException w:name="Table Professional" w:semiHidden="1" w:unhideWhenUsed="1"/>
-    <w:lsdException w:name="Table Subtle 1" w:semiHidden="1" w:unhideWhenUsed="1"/>
-    <w:lsdException w:name="Table Subtle 2" w:semiHidden="1" w:unhideWhenUsed="1"/>
-    <w:lsdException w:name="Table Web 1" w:semiHidden="1" w:unhideWhenUsed="1"/>
-    <w:lsdException w:name="Table Web 2" w:semiHidden="1" w:unhideWhenUsed="1"/>
-    <w:lsdException w:name="Table Web 3" w:semiHidden="1" w:unhideWhenUsed="1"/>
-    <w:lsdException w:name="Balloon Text" w:semiHidden="1" w:unhideWhenUsed="1"/>
-    <w:lsdException w:name="Table Grid" w:uiPriority="39"/>
-    <w:lsdException w:name="Table Theme" w:semiHidden="1" w:unhideWhenUsed="1"/>
-    <w:lsdException w:name="Placeholder Text" w:semiHidden="1"/>
-    <w:lsdException w:name="No Spacing" w:uiPriority="1" w:qFormat="1"/>
-    <w:lsdException w:name="Light Shading" w:uiPriority="60"/>
-    <w:lsdException w:name="Light List" w:uiPriority="61"/>
-    <w:lsdException w:name="Light Grid" w:uiPriority="62"/>
-    <w:lsdException w:name="Medium Shading 1" w:uiPriority="63"/>
-    <w:lsdException w:name="Medium Shading 2" w:uiPriority="64"/>
-    <w:lsdException w:name="Medium List 1" w:uiPriority="65"/>
-    <w:lsdException w:name="Medium List 2" w:uiPriority="66"/>
-    <w:lsdException w:name="Medium Grid 1" w:uiPriority="67"/>
-    <w:lsdException w:name="Medium Grid 2" w:uiPriority="68"/>
-    <w:lsdException w:name="Medium Grid 3" w:uiPriority="69"/>
-    <w:lsdException w:name="Dark List" w:uiPriority="70"/>
-    <w:lsdException w:name="Colorful Shading" w:uiPriority="71"/>
-    <w:lsdException w:name="Colorful List" w:uiPriority="72"/>
-    <w:lsdException w:name="Colorful Grid" w:uiPriority="73"/>
-    <w:lsdException w:name="Light Shading Accent 1" w:uiPriority="60"/>
-    <w:lsdException w:name="Light List Accent 1" w:uiPriority="61"/>
-    <w:lsdException w:name="Light Grid Accent 1" w:uiPriority="62"/>
-    <w:lsdException w:name="Medium Shading 1 Accent 1" w:uiPriority="63"/>
-    <w:lsdException w:name="Medium Shading 2 Accent 1" w:uiPriority="64"/>
-    <w:lsdException w:name="Medium List 1 Accent 1" w:uiPriority="65"/>
-    <w:lsdException w:name="Revision" w:semiHidden="1"/>
-    <w:lsdException w:name="List Paragraph" w:uiPriority="34" w:qFormat="1"/>
-    <w:lsdException w:name="Quote" w:uiPriority="29" w:qFormat="1"/>
-    <w:lsdException w:name="Intense Quote" w:uiPriority="30" w:qFormat="1"/>
-    <w:lsdException w:name="Medium List 2 Accent 1" w:uiPriority="66"/>
-    <w:lsdException w:name="Medium Grid 1 Accent 1" w:uiPriority="67"/>
-    <w:lsdException w:name="Medium Grid 2 Accent 1" w:uiPriority="68"/>
-    <w:lsdException w:name="Medium Grid 3 Accent 1" w:uiPriority="69"/>
-    <w:lsdException w:name="Dark List Accent 1" w:uiPriority="70"/>
-    <w:lsdException w:name="Colorful Shading Accent 1" w:uiPriority="71"/>
-    <w:lsdException w:name="Colorful List Accent 1" w:uiPriority="72"/>
-    <w:lsdException w:name="Colorful Grid Accent 1" w:uiPriority="73"/>
-    <w:lsdException w:name="Light Shading Accent 2" w:uiPriority="60"/>
-    <w:lsdException w:name="Light List Accent 2" w:uiPriority="61"/>
-    <w:lsdException w:name="Light Grid Accent 2" w:uiPriority="62"/>
-    <w:lsdException w:name="Medium Shading 1 Accent 2" w:uiPriority="63"/>
-    <w:lsdException w:name="Medium Shading 2 Accent 2" w:uiPriority="64"/>
-    <w:lsdException w:name="Medium List 1 Accent 2" w:uiPriority="65"/>
-    <w:lsdException w:name="Medium List 2 Accent 2" w:uiPriority="66"/>
-    <w:lsdException w:name="Medium Grid 1 Accent 2" w:uiPriority="67"/>
-    <w:lsdException w:name="Medium Grid 2 Accent 2" w:uiPriority="68"/>
-    <w:lsdException w:name="Medium Grid 3 Accent 2" w:uiPriority="69"/>
-    <w:lsdException w:name="Dark List Accent 2" w:uiPriority="70"/>
-    <w:lsdException w:name="Colorful Shading Accent 2" w:uiPriority="71"/>
-    <w:lsdException w:name="Colorful List Accent 2" w:uiPriority="72"/>
-    <w:lsdException w:name="Colorful Grid Accent 2" w:uiPriority="73"/>
-    <w:lsdException w:name="Light Shading Accent 3" w:uiPriority="60"/>
-    <w:lsdException w:name="Light List Accent 3" w:uiPriority="61"/>
-    <w:lsdException w:name="Light Grid Accent 3" w:uiPriority="62"/>
-    <w:lsdException w:name="Medium Shading 1 Accent 3" w:uiPriority="63"/>
-    <w:lsdException w:name="Medium Shading 2 Accent 3" w:uiPriority="64"/>
-    <w:lsdException w:name="Medium List 1 Accent 3" w:uiPriority="65"/>
-    <w:lsdException w:name="Medium List 2 Accent 3" w:uiPriority="66"/>
-    <w:lsdException w:name="Medium Grid 1 Accent 3" w:uiPriority="67"/>
-    <w:lsdException w:name="Medium Grid 2 Accent 3" w:uiPriority="68"/>
-    <w:lsdException w:name="Medium Grid 3 Accent 3" w:uiPriority="69"/>
-    <w:lsdException w:name="Dark List Accent 3" w:uiPriority="70"/>
-    <w:lsdException w:name="Colorful Shading Accent 3" w:uiPriority="71"/>
-    <w:lsdException w:name="Colorful List Accent 3" w:uiPriority="72"/>
-    <w:lsdException w:name="Colorful Grid Accent 3" w:uiPriority="73"/>
-    <w:lsdException w:name="Light Shading Accent 4" w:uiPriority="60"/>
-    <w:lsdException w:name="Light List Accent 4" w:uiPriority="61"/>
-    <w:lsdException w:name="Light Grid Accent 4" w:uiPriority="62"/>
-    <w:lsdException w:name="Medium Shading 1 Accent 4" w:uiPriority="63"/>
-    <w:lsdException w:name="Medium Shading 2 Accent 4" w:uiPriority="64"/>
-    <w:lsdException w:name="Medium List 1 Accent 4" w:uiPriority="65"/>
-    <w:lsdException w:name="Medium List 2 Accent 4" w:uiPriority="66"/>
-    <w:lsdException w:name="Medium Grid 1 Accent 4" w:uiPriority="67"/>
-    <w:lsdException w:name="Medium Grid 2 Accent 4" w:uiPriority="68"/>
-    <w:lsdException w:name="Medium Grid 3 Accent 4" w:uiPriority="69"/>
-    <w:lsdException w:name="Dark List Accent 4" w:uiPriority="70"/>
-    <w:lsdException w:name="Colorful Shading Accent 4" w:uiPriority="71"/>
-    <w:lsdException w:name="Colorful List Accent 4" w:uiPriority="72"/>
-    <w:lsdException w:name="Colorful Grid Accent 4" w:uiPriority="73"/>
-    <w:lsdException w:name="Light Shading Accent 5" w:uiPriority="60"/>
-    <w:lsdException w:name="Light List Accent 5" w:uiPriority="61"/>
-    <w:lsdException w:name="Light Grid Accent 5" w:uiPriority="62"/>
-    <w:lsdException w:name="Medium Shading 1 Accent 5" w:uiPriority="63"/>
-    <w:lsdException w:name="Medium Shading 2 Accent 5" w:uiPriority="64"/>
-    <w:lsdException w:name="Medium List 1 Accent 5" w:uiPriority="65"/>
-    <w:lsdException w:name="Medium List 2 Accent 5" w:uiPriority="66"/>
-    <w:lsdException w:name="Medium Grid 1 Accent 5" w:uiPriority="67"/>
-    <w:lsdException w:name="Medium Grid 2 Accent 5" w:uiPriority="68"/>
-    <w:lsdException w:name="Medium Grid 3 Accent 5" w:uiPriority="69"/>
-    <w:lsdException w:name="Dark List Accent 5" w:uiPriority="70"/>
-    <w:lsdException w:name="Colorful Shading Accent 5" w:uiPriority="71"/>
-    <w:lsdException w:name="Colorful List Accent 5" w:uiPriority="72"/>
-    <w:lsdException w:name="Colorful Grid Accent 5" w:uiPriority="73"/>
-    <w:lsdException w:name="Light Shading Accent 6" w:uiPriority="60"/>
-    <w:lsdException w:name="Light List Accent 6" w:uiPriority="61"/>
-    <w:lsdException w:name="Light Grid Accent 6" w:uiPriority="62"/>
-    <w:lsdException w:name="Medium Shading 1 Accent 6" w:uiPriority="63"/>
-    <w:lsdException w:name="Medium Shading 2 Accent 6" w:uiPriority="64"/>
-    <w:lsdException w:name="Medium List 1 Accent 6" w:uiPriority="65"/>
-    <w:lsdException w:name="Medium List 2 Accent 6" w:uiPriority="66"/>
-    <w:lsdException w:name="Medium Grid 1 Accent 6" w:uiPriority="67"/>
-    <w:lsdException w:name="Medium Grid 2 Accent 6" w:uiPriority="68"/>
-    <w:lsdException w:name="Medium Grid 3 Accent 6" w:uiPriority="69"/>
-    <w:lsdException w:name="Dark List Accent 6" w:uiPriority="70"/>
-    <w:lsdException w:name="Colorful Shading Accent 6" w:uiPriority="71"/>
-    <w:lsdException w:name="Colorful List Accent 6" w:uiPriority="72"/>
-    <w:lsdException w:name="Colorful Grid Accent 6" w:uiPriority="73"/>
-    <w:lsdException w:name="Subtle Emphasis" w:uiPriority="19" w:qFormat="1"/>
-    <w:lsdException w:name="Intense Emphasis" w:uiPriority="21" w:qFormat="1"/>
-    <w:lsdException w:name="Subtle Reference" w:uiPriority="31" w:qFormat="1"/>
-    <w:lsdException w:name="Intense Reference" w:uiPriority="32" w:qFormat="1"/>
-    <w:lsdException w:name="Book Title" w:uiPriority="33" w:qFormat="1"/>
-    <w:lsdException w:name="Bibliography" w:semiHidden="1" w:uiPriority="37" w:unhideWhenUsed="1"/>
-    <w:lsdException w:name="TOC Heading" w:semiHidden="1" w:uiPriority="39" w:unhideWhenUsed="1" w:qFormat="1"/>
-    <w:lsdException w:name="Plain Table 1" w:uiPriority="41"/>
-    <w:lsdException w:name="Plain Table 2" w:uiPriority="42"/>
-    <w:lsdException w:name="Plain Table 3" w:uiPriority="43"/>
-    <w:lsdException w:name="Plain Table 4" w:uiPriority="44"/>
-    <w:lsdException w:name="Plain Table 5" w:uiPriority="45"/>
-    <w:lsdException w:name="Grid Table Light" w:uiPriority="40"/>
-    <w:lsdException w:name="Grid Table 1 Light" w:uiPriority="46"/>
-    <w:lsdException w:name="Grid Table 2" w:uiPriority="47"/>
-    <w:lsdException w:name="Grid Table 3" w:uiPriority="48"/>
-    <w:lsdException w:name="Grid Table 4" w:uiPriority="49"/>
-    <w:lsdException w:name="Grid Table 5 Dark" w:uiPriority="50"/>
-    <w:lsdException w:name="Grid Table 6 Colorful" w:uiPriority="51"/>
-    <w:lsdException w:name="Grid Table 7 Colorful" w:uiPriority="52"/>
-    <w:lsdException w:name="Grid Table 1 Light Accent 1" w:uiPriority="46"/>
-    <w:lsdException w:name="Grid Table 2 Accent 1" w:uiPriority="47"/>
-    <w:lsdException w:name="Grid Table 3 Accent 1" w:uiPriority="48"/>
-    <w:lsdException w:name="Grid Table 4 Accent 1" w:uiPriority="49"/>
-    <w:lsdException w:name="Grid Table 5 Dark Accent 1" w:uiPriority="50"/>
-    <w:lsdException w:name="Grid Table 6 Colorful Accent 1" w:uiPriority="51"/>
-    <w:lsdException w:name="Grid Table 7 Colorful Accent 1" w:uiPriority="52"/>
-    <w:lsdException w:name="Grid Table 1 Light Accent 2" w:uiPriority="46"/>
-    <w:lsdException w:name="Grid Table 2 Accent 2" w:uiPriority="47"/>
-    <w:lsdException w:name="Grid Table 3 Accent 2" w:uiPriority="48"/>
-    <w:lsdException w:name="Grid Table 4 Accent 2" w:uiPriority="49"/>
-    <w:lsdException w:name="Grid Table 5 Dark Accent 2" w:uiPriority="50"/>
-    <w:lsdException w:name="Grid Table 6 Colorful Accent 2" w:uiPriority="51"/>
-    <w:lsdException w:name="Grid Table 7 Colorful Accent 2" w:uiPriority="52"/>
-    <w:lsdException w:name="Grid Table 1 Light Accent 3" w:uiPriority="46"/>
-    <w:lsdException w:name="Grid Table 2 Accent 3" w:uiPriority="47"/>
-    <w:lsdException w:name="Grid Table 3 Accent 3" w:uiPriority="48"/>
-    <w:lsdException w:name="Grid Table 4 Accent 3" w:uiPriority="49"/>
-    <w:lsdException w:name="Grid Table 5 Dark Accent 3" w:uiPriority="50"/>
-    <w:lsdException w:name="Grid Table 6 Colorful Accent 3" w:uiPriority="51"/>
-    <w:lsdException w:name="Grid Table 7 Colorful Accent 3" w:uiPriority="52"/>
-    <w:lsdException w:name="Grid Table 1 Light Accent 4" w:uiPriority="46"/>
-    <w:lsdException w:name="Grid Table 2 Accent 4" w:uiPriority="47"/>
-    <w:lsdException w:name="Grid Table 3 Accent 4" w:uiPriority="48"/>
-    <w:lsdException w:name="Grid Table 4 Accent 4" w:uiPriority="49"/>
-    <w:lsdException w:name="Grid Table 5 Dark Accent 4" w:uiPriority="50"/>
-    <w:lsdException w:name="Grid Table 6 Colorful Accent 4" w:uiPriority="51"/>
-    <w:lsdException w:name="Grid Table 7 Colorful Accent 4" w:uiPriority="52"/>
-    <w:lsdException w:name="Grid Table 1 Light Accent 5" w:uiPriority="46"/>
-    <w:lsdException w:name="Grid Table 2 Accent 5" w:uiPriority="47"/>
-    <w:lsdException w:name="Grid Table 3 Accent 5" w:uiPriority="48"/>
-    <w:lsdException w:name="Grid Table 4 Accent 5" w:uiPriority="49"/>
-    <w:lsdException w:name="Grid Table 5 Dark Accent 5" w:uiPriority="50"/>
-    <w:lsdException w:name="Grid Table 6 Colorful Accent 5" w:uiPriority="51"/>
-    <w:lsdException w:name="Grid Table 7 Colorful Accent 5" w:uiPriority="52"/>
-    <w:lsdException w:name="Grid Table 1 Light Accent 6" w:uiPriority="46"/>
-    <w:lsdException w:name="Grid Table 2 Accent 6" w:uiPriority="47"/>
-    <w:lsdException w:name="Grid Table 3 Accent 6" w:uiPriority="48"/>
-    <w:lsdException w:name="Grid Table 4 Accent 6" w:uiPriority="49"/>
-    <w:lsdException w:name="Grid Table 5 Dark Accent 6" w:uiPriority="50"/>
-    <w:lsdException w:name="Grid Table 6 Colorful Accent 6" w:uiPriority="51"/>
-    <w:lsdException w:name="Grid Table 7 Colorful Accent 6" w:uiPriority="52"/>
-    <w:lsdException w:name="List Table 1 Light" w:uiPriority="46"/>
-    <w:lsdException w:name="List Table 2" w:uiPriority="47"/>
-    <w:lsdException w:name="List Table 3" w:uiPriority="48"/>
-    <w:lsdException w:name="List Table 4" w:uiPriority="49"/>
-    <w:lsdException w:name="List Table 5 Dark" w:uiPriority="50"/>
-    <w:lsdException w:name="List Table 6 Colorful" w:uiPriority="51"/>
-    <w:lsdException w:name="List Table 7 Colorful" w:uiPriority="52"/>
-    <w:lsdException w:name="List Table 1 Light Accent 1" w:uiPriority="46"/>
-    <w:lsdException w:name="List Table 2 Accent 1" w:uiPriority="47"/>
-    <w:lsdException w:name="List Table 3 Accent 1" w:uiPriority="48"/>
-    <w:lsdException w:name="List Table 4 Accent 1" w:uiPriority="49"/>
-    <w:lsdException w:name="List Table 5 Dark Accent 1" w:uiPriority="50"/>
-    <w:lsdException w:name="List Table 6 Colorful Accent 1" w:uiPriority="51"/>
-    <w:lsdException w:name="List Table 7 Colorful Accent 1" w:uiPriority="52"/>
-    <w:lsdException w:name="List Table 1 Light Accent 2" w:uiPriority="46"/>
-    <w:lsdException w:name="List Table 2 Accent 2" w:uiPriority="47"/>
-    <w:lsdException w:name="List Table 3 Accent 2" w:uiPriority="48"/>
-    <w:lsdException w:name="List Table 4 Accent 2" w:uiPriority="49"/>
-    <w:lsdException w:name="List Table 5 Dark Accent 2" w:uiPriority="50"/>
-    <w:lsdException w:name="List Table 6 Colorful Accent 2" w:uiPriority="51"/>
-    <w:lsdException w:name="List Table 7 Colorful Accent 2" w:uiPriority="52"/>
-    <w:lsdException w:name="List Table 1 Light Accent 3" w:uiPriority="46"/>
-    <w:lsdException w:name="List Table 2 Accent 3" w:uiPriority="47"/>
-    <w:lsdException w:name="List Table 3 Accent 3" w:uiPriority="48"/>
-    <w:lsdException w:name="List Table 4 Accent 3" w:uiPriority="49"/>
-    <w:lsdException w:name="List Table 5 Dark Accent 3" w:uiPriority="50"/>
-    <w:lsdException w:name="List Table 6 Colorful Accent 3" w:uiPriority="51"/>
-    <w:lsdException w:name="List Table 7 Colorful Accent 3" w:uiPriority="52"/>
-    <w:lsdException w:name="List Table 1 Light Accent 4" w:uiPriority="46"/>
-    <w:lsdException w:name="List Table 2 Accent 4" w:uiPriority="47"/>
-    <w:lsdException w:name="List Table 3 Accent 4" w:uiPriority="48"/>
-    <w:lsdException w:name="List Table 4 Accent 4" w:uiPriority="49"/>
-    <w:lsdException w:name="List Table 5 Dark Accent 4" w:uiPriority="50"/>
-    <w:lsdException w:name="List Table 6 Colorful Accent 4" w:uiPriority="51"/>
-    <w:lsdException w:name="List Table 7 Colorful Accent 4" w:uiPriority="52"/>
-    <w:lsdException w:name="List Table 1 Light Accent 5" w:uiPriority="46"/>
-    <w:lsdException w:name="List Table 2 Accent 5" w:uiPriority="47"/>
-    <w:lsdException w:name="List Table 3 Accent 5" w:uiPriority="48"/>
-    <w:lsdException w:name="List Table 4 Accent 5" w:uiPriority="49"/>
-    <w:lsdException w:name="List Table 5 Dark Accent 5" w:uiPriority="50"/>
-    <w:lsdException w:name="List Table 6 Colorful Accent 5" w:uiPriority="51"/>
-    <w:lsdException w:name="List Table 7 Colorful Accent 5" w:uiPriority="52"/>
-    <w:lsdException w:name="List Table 1 Light Accent 6" w:uiPriority="46"/>
-    <w:lsdException w:name="List Table 2 Accent 6" w:uiPriority="47"/>
-    <w:lsdException w:name="List Table 3 Accent 6" w:uiPriority="48"/>
-    <w:lsdException w:name="List Table 4 Accent 6" w:uiPriority="49"/>
-    <w:lsdException w:name="List Table 5 Dark Accent 6" w:uiPriority="50"/>
-    <w:lsdException w:name="List Table 6 Colorful Accent 6" w:uiPriority="51"/>
-    <w:lsdException w:name="List Table 7 Colorful Accent 6" w:uiPriority="52"/>
-    <w:lsdException w:name="Mention" w:semiHidden="1" w:unhideWhenUsed="1"/>
-    <w:lsdException w:name="Smart Hyperlink" w:semiHidden="1" w:unhideWhenUsed="1"/>
-    <w:lsdException w:name="Hashtag" w:semiHidden="1" w:unhideWhenUsed="1"/>
-    <w:lsdException w:name="Unresolved Mention" w:semiHidden="1" w:unhideWhenUsed="1"/>
-  </w:latentStyles>
-  <w:style w:type="paragraph" w:default="1" w:styleId="Normal">
-    <w:name w:val="Normal"/>
-    <w:qFormat/>
-  </w:style>
-  <w:style w:type="character" w:default="1" w:styleId="DefaultParagraphFont">
-    <w:name w:val="Default Paragraph Font"/>
-    <w:uiPriority w:val="1"/>
-    <w:semiHidden/>
-    <w:unhideWhenUsed/>
-  </w:style>
-  <w:style w:type="table" w:default="1" w:styleId="TableNormal">
-    <w:name w:val="Normal Table"/>
-    <w:uiPriority w:val="99"/>
-    <w:semiHidden/>
-    <w:unhideWhenUsed/>
+  <w:style w:type="table" w:styleId="TableGrid">
+    <w:name w:val="Table Grid"/>
+    <w:basedOn w:val="TableNormal"/>
+    <w:uiPriority w:val="39"/>
+    <w:rsid w:val="00ED38AC"/>
+    <w:pPr>
+      <w:spacing w:after="0" w:line="240" w:lineRule="auto"/>
+    </w:pPr>
     <w:tblPr>
-      <w:tblInd w:w="0" w:type="dxa"/>
-      <w:tblCellMar>
-        <w:top w:w="0" w:type="dxa"/>
-        <w:left w:w="108" w:type="dxa"/>
-        <w:bottom w:w="0" w:type="dxa"/>
-        <w:right w:w="108" w:type="dxa"/>
-      </w:tblCellMar>
+      <w:tblBorders>
+        <w:top w:val="single" w:sz="4" w:space="0" w:color="auto"/>
+        <w:left w:val="single" w:sz="4" w:space="0" w:color="auto"/>
+        <w:bottom w:val="single" w:sz="4" w:space="0" w:color="auto"/>
+        <w:right w:val="single" w:sz="4" w:space="0" w:color="auto"/>
+        <w:insideH w:val="single" w:sz="4" w:space="0" w:color="auto"/>
+        <w:insideV w:val="single" w:sz="4" w:space="0" w:color="auto"/>
+      </w:tblBorders>
     </w:tblPr>
   </w:style>
-  <w:style w:type="numbering" w:default="1" w:styleId="NoList">
-    <w:name w:val="No List"/>
-    <w:uiPriority w:val="99"/>
-    <w:semiHidden/>
-    <w:unhideWhenUsed/>
-  </w:style>
-  <w:style w:type="paragraph" w:customStyle="1" w:styleId="9E8FAACCB67943BD860F47407BC0750A">
-    <w:name w:val="9E8FAACCB67943BD860F47407BC0750A"/>
-    <w:rsid w:val="00242BBE"/>
-  </w:style>
-  <w:style w:type="paragraph" w:customStyle="1" w:styleId="F727C5FB1BE04A369C4B8B217FD6297A">
-    <w:name w:val="F727C5FB1BE04A369C4B8B217FD6297A"/>
-    <w:rsid w:val="00242BBE"/>
-  </w:style>
-  <w:style w:type="paragraph" w:customStyle="1" w:styleId="AA6600C9032844CA86711701C9FAF3CA">
-    <w:name w:val="AA6600C9032844CA86711701C9FAF3CA"/>
-    <w:rsid w:val="00242BBE"/>
-  </w:style>
-  <w:style w:type="paragraph" w:customStyle="1" w:styleId="FC915DF21D2F47B5B8497950CE6D1F32">
-    <w:name w:val="FC915DF21D2F47B5B8497950CE6D1F32"/>
-    <w:rsid w:val="00242BBE"/>
-  </w:style>
-  <w:style w:type="paragraph" w:customStyle="1" w:styleId="32A1C5BFD07D4F7488076F88390F69CE">
-    <w:name w:val="32A1C5BFD07D4F7488076F88390F69CE"/>
-    <w:rsid w:val="00242BBE"/>
-  </w:style>
-  <w:style w:type="paragraph" w:customStyle="1" w:styleId="7BB8EB57A5924078889D2450A9FBEF3A">
-    <w:name w:val="7BB8EB57A5924078889D2450A9FBEF3A"/>
-    <w:rsid w:val="00242BBE"/>
-  </w:style>
 </w:styles>
-</file>
-
-<file path=word/glossary/webSettings.xml><?xml version="1.0" encoding="utf-8"?>
-<w:webSettings xmlns:mc="http://schemas.openxmlformats.org/markup-compatibility/2006" xmlns:r="http://schemas.openxmlformats.org/officeDocument/2006/relationships" xmlns:w="http://schemas.openxmlformats.org/wordprocessingml/2006/main" xmlns:w14="http://schemas.microsoft.com/office/word/2010/wordml" xmlns:w15="http://schemas.microsoft.com/office/word/2012/wordml" xmlns:w16cid="http://schemas.microsoft.com/office/word/2016/wordml/cid" xmlns:w16se="http://schemas.microsoft.com/office/word/2015/wordml/symex" mc:Ignorable="w14 w15 w16se w16cid">
-  <w:optimizeForBrowser/>
-  <w:allowPNG/>
-</w:webSettings>
 </file>
 
 <file path=word/theme/theme1.xml><?xml version="1.0" encoding="utf-8"?>
@@ -10150,7 +10548,7 @@
 </file>
 
 <file path=customXml/itemProps1.xml><?xml version="1.0" encoding="utf-8"?>
-<ds:datastoreItem xmlns:ds="http://schemas.openxmlformats.org/officeDocument/2006/customXml" ds:itemID="{BBAD3591-E678-4318-9BAE-E1CC150FF3DA}">
+<ds:datastoreItem xmlns:ds="http://schemas.openxmlformats.org/officeDocument/2006/customXml" ds:itemID="{8D75C3C8-4F5D-4635-A471-8FBE7ECC6F8C}">
   <ds:schemaRefs>
     <ds:schemaRef ds:uri="http://schemas.openxmlformats.org/officeDocument/2006/bibliography"/>
   </ds:schemaRefs>

</xml_diff>

<commit_message>
Data version 4 and 5 a added
</commit_message>
<xml_diff>
--- a/ReportDrafts/Project Report.docx
+++ b/ReportDrafts/Project Report.docx
@@ -2607,21 +2607,12 @@
         </w:rPr>
         <w:t xml:space="preserve"> (</w:t>
       </w:r>
-      <w:proofErr w:type="spellStart"/>
-      <w:r>
-        <w:rPr>
-          <w:sz w:val="24"/>
-          <w:szCs w:val="24"/>
-        </w:rPr>
-        <w:t>e.g</w:t>
-      </w:r>
-      <w:proofErr w:type="spellEnd"/>
-      <w:r>
-        <w:rPr>
-          <w:sz w:val="24"/>
-          <w:szCs w:val="24"/>
-        </w:rPr>
-        <w:t xml:space="preserve"> </w:t>
+      <w:r>
+        <w:rPr>
+          <w:sz w:val="24"/>
+          <w:szCs w:val="24"/>
+        </w:rPr>
+        <w:t xml:space="preserve">e.g </w:t>
       </w:r>
       <w:r>
         <w:rPr>
@@ -2700,21 +2691,12 @@
         </w:rPr>
         <w:t xml:space="preserve">e.g. </w:t>
       </w:r>
-      <w:proofErr w:type="spellStart"/>
-      <w:r>
-        <w:rPr>
-          <w:sz w:val="24"/>
-          <w:szCs w:val="24"/>
-        </w:rPr>
-        <w:t>Baesens</w:t>
-      </w:r>
-      <w:proofErr w:type="spellEnd"/>
-      <w:r>
-        <w:rPr>
-          <w:sz w:val="24"/>
-          <w:szCs w:val="24"/>
-        </w:rPr>
-        <w:t>, et al. (2003))</w:t>
+      <w:r>
+        <w:rPr>
+          <w:sz w:val="24"/>
+          <w:szCs w:val="24"/>
+        </w:rPr>
+        <w:t>Baesens, et al. (2003))</w:t>
       </w:r>
       <w:r>
         <w:rPr>
@@ -2738,23 +2720,7 @@
           <w:sz w:val="24"/>
           <w:szCs w:val="24"/>
         </w:rPr>
-        <w:t xml:space="preserve">One of the most detailed study is of </w:t>
-      </w:r>
-      <w:proofErr w:type="spellStart"/>
-      <w:r>
-        <w:rPr>
-          <w:sz w:val="24"/>
-          <w:szCs w:val="24"/>
-        </w:rPr>
-        <w:t>Baesens</w:t>
-      </w:r>
-      <w:proofErr w:type="spellEnd"/>
-      <w:r>
-        <w:rPr>
-          <w:sz w:val="24"/>
-          <w:szCs w:val="24"/>
-        </w:rPr>
-        <w:t>, et a</w:t>
+        <w:t>One of the most detailed study is of Baesens, et a</w:t>
       </w:r>
       <w:r>
         <w:rPr>
@@ -2782,30 +2748,14 @@
           <w:sz w:val="24"/>
           <w:szCs w:val="24"/>
         </w:rPr>
-        <w:t xml:space="preserve"> </w:t>
-      </w:r>
-      <w:proofErr w:type="spellStart"/>
-      <w:r>
-        <w:rPr>
-          <w:sz w:val="24"/>
-          <w:szCs w:val="24"/>
-        </w:rPr>
-        <w:t>Lessm</w:t>
-      </w:r>
-      <w:r>
-        <w:rPr>
-          <w:sz w:val="24"/>
-          <w:szCs w:val="24"/>
-        </w:rPr>
-        <w:t>ann</w:t>
-      </w:r>
-      <w:proofErr w:type="spellEnd"/>
-      <w:r>
-        <w:rPr>
-          <w:sz w:val="24"/>
-          <w:szCs w:val="24"/>
-        </w:rPr>
-        <w:t xml:space="preserve">, et al. (2015) to incorporate </w:t>
+        <w:t xml:space="preserve"> Lessm</w:t>
+      </w:r>
+      <w:r>
+        <w:rPr>
+          <w:sz w:val="24"/>
+          <w:szCs w:val="24"/>
+        </w:rPr>
+        <w:t xml:space="preserve">ann, et al. (2015) to incorporate </w:t>
       </w:r>
       <w:r>
         <w:rPr>
@@ -3098,7 +3048,21 @@
           <w:sz w:val="24"/>
           <w:szCs w:val="24"/>
         </w:rPr>
-        <w:t xml:space="preserve"> Light </w:t>
+        <w:t xml:space="preserve"> Light</w:t>
+      </w:r>
+      <w:r>
+        <w:rPr>
+          <w:sz w:val="24"/>
+          <w:szCs w:val="24"/>
+        </w:rPr>
+        <w:t>GBM</w:t>
+      </w:r>
+      <w:r>
+        <w:rPr>
+          <w:sz w:val="24"/>
+          <w:szCs w:val="24"/>
+        </w:rPr>
+        <w:t xml:space="preserve"> </w:t>
       </w:r>
       <w:r>
         <w:rPr>
@@ -3106,21 +3070,7 @@
           <w:szCs w:val="24"/>
         </w:rPr>
         <w:lastRenderedPageBreak/>
-        <w:t>Gra</w:t>
-      </w:r>
-      <w:r>
-        <w:rPr>
-          <w:sz w:val="24"/>
-          <w:szCs w:val="24"/>
-        </w:rPr>
-        <w:t>die</w:t>
-      </w:r>
-      <w:r>
-        <w:rPr>
-          <w:sz w:val="24"/>
-          <w:szCs w:val="24"/>
-        </w:rPr>
-        <w:t>nt Boosting Model (LGBM)</w:t>
+        <w:t>(LGBM)</w:t>
       </w:r>
       <w:r>
         <w:rPr>
@@ -3150,15 +3100,15 @@
         </w:rPr>
         <w:t xml:space="preserve"> in which they want to see if Kaggle community can come up with a model better </w:t>
       </w:r>
-      <w:proofErr w:type="spellStart"/>
-      <w:r>
-        <w:rPr>
-          <w:sz w:val="24"/>
-          <w:szCs w:val="24"/>
-        </w:rPr>
-        <w:t>then</w:t>
-      </w:r>
-      <w:proofErr w:type="spellEnd"/>
+      <w:r>
+        <w:rPr>
+          <w:sz w:val="24"/>
+          <w:szCs w:val="24"/>
+        </w:rPr>
+        <w:t>than</w:t>
+      </w:r>
+      <w:bookmarkStart w:id="3" w:name="_GoBack"/>
+      <w:bookmarkEnd w:id="3"/>
       <w:r>
         <w:rPr>
           <w:sz w:val="24"/>
@@ -3619,7 +3569,7 @@
           <w:b/>
         </w:rPr>
       </w:pPr>
-      <w:bookmarkStart w:id="3" w:name="_Toc522220488"/>
+      <w:bookmarkStart w:id="4" w:name="_Toc522220488"/>
       <w:r>
         <w:rPr>
           <w:b/>
@@ -3632,7 +3582,7 @@
         </w:rPr>
         <w:t>ture review</w:t>
       </w:r>
-      <w:bookmarkEnd w:id="3"/>
+      <w:bookmarkEnd w:id="4"/>
       <w:r>
         <w:rPr>
           <w:b/>
@@ -3786,14 +3736,14 @@
           <w:b/>
         </w:rPr>
       </w:pPr>
-      <w:bookmarkStart w:id="4" w:name="_Toc522220489"/>
+      <w:bookmarkStart w:id="5" w:name="_Toc522220489"/>
       <w:r>
         <w:rPr>
           <w:b/>
         </w:rPr>
         <w:t>Methodology</w:t>
       </w:r>
-      <w:bookmarkEnd w:id="4"/>
+      <w:bookmarkEnd w:id="5"/>
     </w:p>
     <w:p>
       <w:pPr>
@@ -3808,7 +3758,7 @@
           <w:b/>
         </w:rPr>
       </w:pPr>
-      <w:bookmarkStart w:id="5" w:name="_Toc522220490"/>
+      <w:bookmarkStart w:id="6" w:name="_Toc522220490"/>
       <w:r>
         <w:rPr>
           <w:b/>
@@ -3821,7 +3771,7 @@
         </w:rPr>
         <w:t xml:space="preserve"> (**BRIEF EXPLAINATION OF EACH ALGORITHM**)</w:t>
       </w:r>
-      <w:bookmarkEnd w:id="5"/>
+      <w:bookmarkEnd w:id="6"/>
     </w:p>
     <w:p>
       <w:pPr>
@@ -3836,14 +3786,14 @@
           <w:b/>
         </w:rPr>
       </w:pPr>
-      <w:bookmarkStart w:id="6" w:name="_Toc522220491"/>
+      <w:bookmarkStart w:id="7" w:name="_Toc522220491"/>
       <w:r>
         <w:rPr>
           <w:b/>
         </w:rPr>
         <w:t>Logistic Regression (LR)</w:t>
       </w:r>
-      <w:bookmarkEnd w:id="6"/>
+      <w:bookmarkEnd w:id="7"/>
     </w:p>
     <w:p>
       <w:pPr>
@@ -3900,23 +3850,7 @@
           <w:sz w:val="24"/>
           <w:szCs w:val="24"/>
         </w:rPr>
-        <w:t xml:space="preserve">The output is a conditional probability </w:t>
-      </w:r>
-      <w:proofErr w:type="gramStart"/>
-      <w:r>
-        <w:rPr>
-          <w:sz w:val="24"/>
-          <w:szCs w:val="24"/>
-        </w:rPr>
-        <w:t>P(</w:t>
-      </w:r>
-      <w:proofErr w:type="gramEnd"/>
-      <w:r>
-        <w:rPr>
-          <w:sz w:val="24"/>
-          <w:szCs w:val="24"/>
-        </w:rPr>
-        <w:t>Y=C| X=x) modelled by the following function</w:t>
+        <w:t>The output is a conditional probability P(Y=C| X=x) modelled by the following function</w:t>
       </w:r>
     </w:p>
     <w:p>
@@ -4192,25 +4126,7 @@
           <w:sz w:val="24"/>
           <w:szCs w:val="24"/>
         </w:rPr>
-        <w:t xml:space="preserve">Linear regression model is simple with only the regularization term γ (gamma) as a hyper-parameter in the model that is tuned to determine optimal model. The performance of this technique </w:t>
-      </w:r>
-      <w:proofErr w:type="gramStart"/>
-      <w:r>
-        <w:rPr>
-          <w:rFonts w:cstheme="minorHAnsi"/>
-          <w:sz w:val="24"/>
-          <w:szCs w:val="24"/>
-        </w:rPr>
-        <w:t>adequate enough</w:t>
-      </w:r>
-      <w:proofErr w:type="gramEnd"/>
-      <w:r>
-        <w:rPr>
-          <w:rFonts w:cstheme="minorHAnsi"/>
-          <w:sz w:val="24"/>
-          <w:szCs w:val="24"/>
-        </w:rPr>
-        <w:t xml:space="preserve"> to be used in industry. </w:t>
+        <w:t xml:space="preserve">Linear regression model is simple with only the regularization term γ (gamma) as a hyper-parameter in the model that is tuned to determine optimal model. The performance of this technique adequate enough to be used in industry. </w:t>
       </w:r>
     </w:p>
     <w:p>
@@ -4226,7 +4142,7 @@
           <w:b/>
         </w:rPr>
       </w:pPr>
-      <w:bookmarkStart w:id="7" w:name="_Toc522220492"/>
+      <w:bookmarkStart w:id="8" w:name="_Toc522220492"/>
       <w:r>
         <w:rPr>
           <w:b/>
@@ -4245,7 +4161,7 @@
         </w:rPr>
         <w:t xml:space="preserve"> using Stochastic Gradient Descent</w:t>
       </w:r>
-      <w:bookmarkEnd w:id="7"/>
+      <w:bookmarkEnd w:id="8"/>
     </w:p>
     <w:p>
       <w:pPr>
@@ -4261,23 +4177,7 @@
           <w:sz w:val="24"/>
           <w:szCs w:val="24"/>
         </w:rPr>
-        <w:t>Linear Support Vector Classifier (</w:t>
-      </w:r>
-      <w:proofErr w:type="spellStart"/>
-      <w:r>
-        <w:rPr>
-          <w:sz w:val="24"/>
-          <w:szCs w:val="24"/>
-        </w:rPr>
-        <w:t>LinearSVC</w:t>
-      </w:r>
-      <w:proofErr w:type="spellEnd"/>
-      <w:r>
-        <w:rPr>
-          <w:sz w:val="24"/>
-          <w:szCs w:val="24"/>
-        </w:rPr>
-        <w:t>) is a discriminative classifier defined by a hyperplane</w:t>
+        <w:t>Linear Support Vector Classifier (LinearSVC) is a discriminative classifier defined by a hyperplane</w:t>
       </w:r>
       <w:r>
         <w:rPr>
@@ -4436,6 +4336,9 @@
         <w:t>1</w:t>
       </w:r>
       <w:r>
+        <w:rPr>
+          <w:noProof/>
+        </w:rPr>
         <w:fldChar w:fldCharType="end"/>
       </w:r>
       <w:r>
@@ -4547,15 +4450,7 @@
               <w:sz w:val="26"/>
               <w:szCs w:val="26"/>
             </w:rPr>
-            <m:t>+sum(</m:t>
-          </m:r>
-          <m:r>
-            <w:rPr>
-              <w:rFonts w:ascii="Cambria Math" w:hAnsi="Cambria Math"/>
-              <w:sz w:val="26"/>
-              <w:szCs w:val="26"/>
-            </w:rPr>
-            <m:t>α*(x.</m:t>
+            <m:t>+sum(α*(x.</m:t>
           </m:r>
           <m:sSub>
             <m:sSubPr>
@@ -4595,15 +4490,7 @@
               <w:sz w:val="26"/>
               <w:szCs w:val="26"/>
             </w:rPr>
-            <m:t>)</m:t>
-          </m:r>
-          <m:r>
-            <w:rPr>
-              <w:rFonts w:ascii="Cambria Math" w:hAnsi="Cambria Math"/>
-              <w:sz w:val="26"/>
-              <w:szCs w:val="26"/>
-            </w:rPr>
-            <m:t>)</m:t>
+            <m:t>))</m:t>
           </m:r>
         </m:oMath>
       </m:oMathPara>
@@ -4657,27 +4544,17 @@
           <w:sz w:val="24"/>
           <w:szCs w:val="24"/>
         </w:rPr>
-        <w:t xml:space="preserve">’ are the input and </w:t>
-      </w:r>
-      <w:proofErr w:type="spellStart"/>
+        <w:t>’ are the input and i</w:t>
+      </w:r>
       <w:r>
         <w:rPr>
           <w:rFonts w:eastAsiaTheme="minorEastAsia" w:cstheme="minorHAnsi"/>
           <w:sz w:val="24"/>
           <w:szCs w:val="24"/>
-        </w:rPr>
-        <w:t>i</w:t>
-      </w:r>
-      <w:r>
-        <w:rPr>
-          <w:rFonts w:eastAsiaTheme="minorEastAsia" w:cstheme="minorHAnsi"/>
-          <w:sz w:val="24"/>
-          <w:szCs w:val="24"/>
           <w:vertAlign w:val="superscript"/>
         </w:rPr>
         <w:t>th</w:t>
       </w:r>
-      <w:proofErr w:type="spellEnd"/>
       <w:r>
         <w:rPr>
           <w:rFonts w:eastAsiaTheme="minorEastAsia" w:cstheme="minorHAnsi"/>
@@ -4697,23 +4574,13 @@
           <w:szCs w:val="24"/>
         </w:rPr>
       </w:pPr>
-      <w:proofErr w:type="spellStart"/>
       <w:r>
         <w:rPr>
           <w:rFonts w:eastAsiaTheme="minorEastAsia" w:cstheme="minorHAnsi"/>
           <w:sz w:val="24"/>
           <w:szCs w:val="24"/>
         </w:rPr>
-        <w:t>LinearSVC</w:t>
-      </w:r>
-      <w:proofErr w:type="spellEnd"/>
-      <w:r>
-        <w:rPr>
-          <w:rFonts w:eastAsiaTheme="minorEastAsia" w:cstheme="minorHAnsi"/>
-          <w:sz w:val="24"/>
-          <w:szCs w:val="24"/>
-        </w:rPr>
-        <w:t xml:space="preserve"> is powerful classifier that works well in many cases. Especially when data is linearly separable. The training of model</w:t>
+        <w:t>LinearSVC is powerful classifier that works well in many cases. Especially when data is linearly separable. The training of model</w:t>
       </w:r>
       <w:r>
         <w:rPr>
@@ -4844,25 +4711,7 @@
           <w:sz w:val="24"/>
           <w:szCs w:val="24"/>
         </w:rPr>
-        <w:t xml:space="preserve">Hyperparameters for </w:t>
-      </w:r>
-      <w:proofErr w:type="spellStart"/>
-      <w:r>
-        <w:rPr>
-          <w:rFonts w:eastAsiaTheme="minorEastAsia" w:cstheme="minorHAnsi"/>
-          <w:sz w:val="24"/>
-          <w:szCs w:val="24"/>
-        </w:rPr>
-        <w:t>LinearSVC</w:t>
-      </w:r>
-      <w:proofErr w:type="spellEnd"/>
-      <w:r>
-        <w:rPr>
-          <w:rFonts w:eastAsiaTheme="minorEastAsia" w:cstheme="minorHAnsi"/>
-          <w:sz w:val="24"/>
-          <w:szCs w:val="24"/>
-        </w:rPr>
-        <w:t xml:space="preserve"> are regularization term, gamma and margin. Therefore, model learning and tuning becomes more complicated compared to Logistic regression. Since this project is not concerned with performance of each algorithm with </w:t>
+        <w:t xml:space="preserve">Hyperparameters for LinearSVC are regularization term, gamma and margin. Therefore, model learning and tuning becomes more complicated compared to Logistic regression. Since this project is not concerned with performance of each algorithm with </w:t>
       </w:r>
       <w:r>
         <w:rPr>
@@ -4943,16 +4792,14 @@
           <w:b/>
         </w:rPr>
       </w:pPr>
-      <w:bookmarkStart w:id="8" w:name="_Toc522220493"/>
-      <w:proofErr w:type="spellStart"/>
+      <w:bookmarkStart w:id="9" w:name="_Toc522220493"/>
       <w:r>
         <w:rPr>
           <w:b/>
         </w:rPr>
         <w:t>LightGBM</w:t>
       </w:r>
-      <w:bookmarkEnd w:id="8"/>
-      <w:proofErr w:type="spellEnd"/>
+      <w:bookmarkEnd w:id="9"/>
       <w:r>
         <w:rPr>
           <w:b/>
@@ -4981,23 +4828,7 @@
           <w:sz w:val="24"/>
           <w:szCs w:val="24"/>
         </w:rPr>
-        <w:t xml:space="preserve"> technique of machine learning known for its accuracy, efficiency and interpretability [8]. </w:t>
-      </w:r>
-      <w:proofErr w:type="spellStart"/>
-      <w:r>
-        <w:rPr>
-          <w:sz w:val="24"/>
-          <w:szCs w:val="24"/>
-        </w:rPr>
-        <w:t>LightGBM</w:t>
-      </w:r>
-      <w:proofErr w:type="spellEnd"/>
-      <w:r>
-        <w:rPr>
-          <w:sz w:val="24"/>
-          <w:szCs w:val="24"/>
-        </w:rPr>
-        <w:t xml:space="preserve"> is a variant of </w:t>
+        <w:t xml:space="preserve"> technique of machine learning known for its accuracy, efficiency and interpretability [8]. LightGBM is a variant of </w:t>
       </w:r>
       <w:r>
         <w:rPr>
@@ -5189,23 +5020,7 @@
           <w:sz w:val="24"/>
           <w:szCs w:val="24"/>
         </w:rPr>
-        <w:t xml:space="preserve">Another caveat is that it has even more hyperparameters then </w:t>
-      </w:r>
-      <w:proofErr w:type="spellStart"/>
-      <w:r>
-        <w:rPr>
-          <w:sz w:val="24"/>
-          <w:szCs w:val="24"/>
-        </w:rPr>
-        <w:t>LinearSVC</w:t>
-      </w:r>
-      <w:proofErr w:type="spellEnd"/>
-      <w:r>
-        <w:rPr>
-          <w:sz w:val="24"/>
-          <w:szCs w:val="24"/>
-        </w:rPr>
-        <w:t>. Hence, hyperparameter tuning is not an easy task. Once again fine tuning any algorithm is not a concern for this project so we would use this algorithms with default parameters.</w:t>
+        <w:t>Another caveat is that it has even more hyperparameters then LinearSVC. Hence, hyperparameter tuning is not an easy task. Once again fine tuning any algorithm is not a concern for this project so we would use this algorithms with default parameters.</w:t>
       </w:r>
     </w:p>
     <w:p>
@@ -5221,7 +5036,7 @@
           <w:b/>
         </w:rPr>
       </w:pPr>
-      <w:bookmarkStart w:id="9" w:name="_Toc522220494"/>
+      <w:bookmarkStart w:id="10" w:name="_Toc522220494"/>
       <w:r>
         <w:rPr>
           <w:b/>
@@ -5246,7 +5061,7 @@
         </w:rPr>
         <w:t>(**BRIEF EXPLAINATION OF ROC-AUC**)</w:t>
       </w:r>
-      <w:bookmarkEnd w:id="9"/>
+      <w:bookmarkEnd w:id="10"/>
     </w:p>
     <w:p>
       <w:pPr>
@@ -5434,6 +5249,9 @@
                               <w:t>2</w:t>
                             </w:r>
                             <w:r>
+                              <w:rPr>
+                                <w:noProof/>
+                              </w:rPr>
                               <w:fldChar w:fldCharType="end"/>
                             </w:r>
                             <w:r>
@@ -5464,7 +5282,7 @@
                 <v:stroke joinstyle="miter"/>
                 <v:path gradientshapeok="t" o:connecttype="rect"/>
               </v:shapetype>
-              <v:shape id="Text Box 7" o:spid="_x0000_s1026" type="#_x0000_t202" style="position:absolute;left:0;text-align:left;margin-left:105.95pt;margin-top:324.95pt;width:282.85pt;height:24pt;z-index:251664384;visibility:visible;mso-wrap-style:square;mso-height-percent:0;mso-wrap-distance-left:9pt;mso-wrap-distance-top:0;mso-wrap-distance-right:9pt;mso-wrap-distance-bottom:0;mso-position-horizontal:absolute;mso-position-horizontal-relative:text;mso-position-vertical:absolute;mso-position-vertical-relative:text;mso-height-percent:0;mso-height-relative:margin;v-text-anchor:top" o:gfxdata="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" stroked="f">
+              <v:shape id="Text Box 7" o:spid="_x0000_s1026" type="#_x0000_t202" style="position:absolute;left:0;text-align:left;margin-left:105.95pt;margin-top:324.95pt;width:282.85pt;height:24pt;z-index:251664384;visibility:visible;mso-wrap-style:square;mso-height-percent:0;mso-wrap-distance-left:9pt;mso-wrap-distance-top:0;mso-wrap-distance-right:9pt;mso-wrap-distance-bottom:0;mso-position-horizontal:absolute;mso-position-horizontal-relative:text;mso-position-vertical:absolute;mso-position-vertical-relative:text;mso-height-percent:0;mso-height-relative:margin;v-text-anchor:top" o:gfxdata="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" stroked="f">
                 <v:textbox inset="0,0,0,0">
                   <w:txbxContent>
                     <w:p>
@@ -5495,6 +5313,9 @@
                         <w:t>2</w:t>
                       </w:r>
                       <w:r>
+                        <w:rPr>
+                          <w:noProof/>
+                        </w:rPr>
                         <w:fldChar w:fldCharType="end"/>
                       </w:r>
                       <w:r>
@@ -5536,23 +5357,7 @@
           <w:sz w:val="24"/>
           <w:szCs w:val="24"/>
         </w:rPr>
-        <w:t xml:space="preserve"> two individual concepts. The </w:t>
-      </w:r>
-      <w:proofErr w:type="spellStart"/>
-      <w:r>
-        <w:rPr>
-          <w:sz w:val="24"/>
-          <w:szCs w:val="24"/>
-        </w:rPr>
-        <w:t>Reciever</w:t>
-      </w:r>
-      <w:proofErr w:type="spellEnd"/>
-      <w:r>
-        <w:rPr>
-          <w:sz w:val="24"/>
-          <w:szCs w:val="24"/>
-        </w:rPr>
-        <w:t xml:space="preserve"> Operating Characteristic (ROC) </w:t>
+        <w:t xml:space="preserve"> two individual concepts. The Reciever Operating Characteristic (ROC) </w:t>
       </w:r>
       <w:r>
         <w:rPr>
@@ -5881,14 +5686,14 @@
           <w:b/>
         </w:rPr>
       </w:pPr>
-      <w:bookmarkStart w:id="10" w:name="_Toc522220495"/>
+      <w:bookmarkStart w:id="11" w:name="_Toc522220495"/>
       <w:r>
         <w:rPr>
           <w:b/>
         </w:rPr>
         <w:t>Categorical Features Handling</w:t>
       </w:r>
-      <w:bookmarkEnd w:id="10"/>
+      <w:bookmarkEnd w:id="11"/>
       <w:r>
         <w:rPr>
           <w:b/>
@@ -6698,39 +6503,7 @@
           <w:szCs w:val="24"/>
         </w:rPr>
         <w:lastRenderedPageBreak/>
-        <w:t xml:space="preserve">transformed into three features ‘Student’, ‘Professional’ and ‘Academic’. This not only increases the dimensionality of the data but also adds data sparsity </w:t>
-      </w:r>
-      <w:proofErr w:type="spellStart"/>
-      <w:r>
-        <w:rPr>
-          <w:sz w:val="24"/>
-          <w:szCs w:val="24"/>
-        </w:rPr>
-        <w:t>i.e</w:t>
-      </w:r>
-      <w:proofErr w:type="spellEnd"/>
-      <w:r>
-        <w:rPr>
-          <w:sz w:val="24"/>
-          <w:szCs w:val="24"/>
-        </w:rPr>
-        <w:t xml:space="preserve"> many 0’s </w:t>
-      </w:r>
-      <w:proofErr w:type="gramStart"/>
-      <w:r>
-        <w:rPr>
-          <w:sz w:val="24"/>
-          <w:szCs w:val="24"/>
-        </w:rPr>
-        <w:t>are</w:t>
-      </w:r>
-      <w:proofErr w:type="gramEnd"/>
-      <w:r>
-        <w:rPr>
-          <w:sz w:val="24"/>
-          <w:szCs w:val="24"/>
-        </w:rPr>
-        <w:t xml:space="preserve"> added. This is a significant problem because many algorithms, specially classification algorithms are sensitive to both sparsity and dimensionality increase. </w:t>
+        <w:t xml:space="preserve">transformed into three features ‘Student’, ‘Professional’ and ‘Academic’. This not only increases the dimensionality of the data but also adds data sparsity i.e many 0’s are added. This is a significant problem because many algorithms, specially classification algorithms are sensitive to both sparsity and dimensionality increase. </w:t>
       </w:r>
       <w:r>
         <w:rPr>
@@ -6789,23 +6562,7 @@
           <w:sz w:val="24"/>
           <w:szCs w:val="24"/>
         </w:rPr>
-        <w:t>Weight of Evidence Encoding (</w:t>
-      </w:r>
-      <w:proofErr w:type="spellStart"/>
-      <w:r>
-        <w:rPr>
-          <w:sz w:val="24"/>
-          <w:szCs w:val="24"/>
-        </w:rPr>
-        <w:t>WoE</w:t>
-      </w:r>
-      <w:proofErr w:type="spellEnd"/>
-      <w:r>
-        <w:rPr>
-          <w:sz w:val="24"/>
-          <w:szCs w:val="24"/>
-        </w:rPr>
-        <w:t xml:space="preserve"> Encoding)</w:t>
+        <w:t>Weight of Evidence Encoding (WoE Encoding)</w:t>
       </w:r>
     </w:p>
     <w:p>
@@ -6822,23 +6579,7 @@
           <w:sz w:val="24"/>
           <w:szCs w:val="24"/>
         </w:rPr>
-        <w:t xml:space="preserve">Another encoding technique especially popular in credit scoring paradigm is the </w:t>
-      </w:r>
-      <w:proofErr w:type="spellStart"/>
-      <w:r>
-        <w:rPr>
-          <w:sz w:val="24"/>
-          <w:szCs w:val="24"/>
-        </w:rPr>
-        <w:t>WoE</w:t>
-      </w:r>
-      <w:proofErr w:type="spellEnd"/>
-      <w:r>
-        <w:rPr>
-          <w:sz w:val="24"/>
-          <w:szCs w:val="24"/>
-        </w:rPr>
-        <w:t xml:space="preserve"> encoding. Rather than adding new variables </w:t>
+        <w:t xml:space="preserve">Another encoding technique especially popular in credit scoring paradigm is the WoE encoding. Rather than adding new variables </w:t>
       </w:r>
       <w:r>
         <w:rPr>
@@ -6869,23 +6610,7 @@
           <w:sz w:val="24"/>
           <w:szCs w:val="24"/>
         </w:rPr>
-        <w:t xml:space="preserve">The formula for </w:t>
-      </w:r>
-      <w:proofErr w:type="spellStart"/>
-      <w:r>
-        <w:rPr>
-          <w:sz w:val="24"/>
-          <w:szCs w:val="24"/>
-        </w:rPr>
-        <w:t>WoE</w:t>
-      </w:r>
-      <w:proofErr w:type="spellEnd"/>
-      <w:r>
-        <w:rPr>
-          <w:sz w:val="24"/>
-          <w:szCs w:val="24"/>
-        </w:rPr>
-        <w:t xml:space="preserve"> is following:</w:t>
+        <w:t>The formula for WoE is following:</w:t>
       </w:r>
     </w:p>
     <w:p>
@@ -7086,81 +6811,17 @@
           <w:sz w:val="20"/>
           <w:szCs w:val="20"/>
         </w:rPr>
-        <w:t>Where ‘</w:t>
-      </w:r>
-      <w:proofErr w:type="spellStart"/>
-      <w:r>
+        <w:t>Where ‘i’ denotes the specific instance (e.g ‘Student’), ‘Distr Good’ and ‘Distr Bad’ denote the class wise distribution of that instance.</w:t>
+      </w:r>
+    </w:p>
+    <w:p>
+      <w:pPr>
+        <w:spacing w:line="480" w:lineRule="auto"/>
+        <w:ind w:left="1440" w:firstLine="720"/>
         <w:rPr>
           <w:sz w:val="20"/>
           <w:szCs w:val="20"/>
         </w:rPr>
-        <w:t>i</w:t>
-      </w:r>
-      <w:proofErr w:type="spellEnd"/>
-      <w:r>
-        <w:rPr>
-          <w:sz w:val="20"/>
-          <w:szCs w:val="20"/>
-        </w:rPr>
-        <w:t>’ denotes the specific instance (</w:t>
-      </w:r>
-      <w:proofErr w:type="spellStart"/>
-      <w:r>
-        <w:rPr>
-          <w:sz w:val="20"/>
-          <w:szCs w:val="20"/>
-        </w:rPr>
-        <w:t>e.g</w:t>
-      </w:r>
-      <w:proofErr w:type="spellEnd"/>
-      <w:r>
-        <w:rPr>
-          <w:sz w:val="20"/>
-          <w:szCs w:val="20"/>
-        </w:rPr>
-        <w:t xml:space="preserve"> ‘Student’), ‘</w:t>
-      </w:r>
-      <w:proofErr w:type="spellStart"/>
-      <w:r>
-        <w:rPr>
-          <w:sz w:val="20"/>
-          <w:szCs w:val="20"/>
-        </w:rPr>
-        <w:t>Distr</w:t>
-      </w:r>
-      <w:proofErr w:type="spellEnd"/>
-      <w:r>
-        <w:rPr>
-          <w:sz w:val="20"/>
-          <w:szCs w:val="20"/>
-        </w:rPr>
-        <w:t xml:space="preserve"> Good’ and ‘</w:t>
-      </w:r>
-      <w:proofErr w:type="spellStart"/>
-      <w:r>
-        <w:rPr>
-          <w:sz w:val="20"/>
-          <w:szCs w:val="20"/>
-        </w:rPr>
-        <w:t>Distr</w:t>
-      </w:r>
-      <w:proofErr w:type="spellEnd"/>
-      <w:r>
-        <w:rPr>
-          <w:sz w:val="20"/>
-          <w:szCs w:val="20"/>
-        </w:rPr>
-        <w:t xml:space="preserve"> Bad’ denote the class wise distribution of that instance.</w:t>
-      </w:r>
-    </w:p>
-    <w:p>
-      <w:pPr>
-        <w:spacing w:line="480" w:lineRule="auto"/>
-        <w:ind w:left="1440" w:firstLine="720"/>
-        <w:rPr>
-          <w:sz w:val="20"/>
-          <w:szCs w:val="20"/>
-        </w:rPr>
       </w:pPr>
       <w:r>
         <w:rPr>
@@ -7174,25 +6835,7 @@
           <w:sz w:val="24"/>
           <w:szCs w:val="24"/>
         </w:rPr>
-        <w:t xml:space="preserve">project. Weight of evidence has several advantages over OHE. First it does not increase the number of variable thus training time, data sparsity and dimensionality are not affected. Second, its values can be </w:t>
-      </w:r>
-      <w:proofErr w:type="spellStart"/>
-      <w:proofErr w:type="gramStart"/>
-      <w:r>
-        <w:rPr>
-          <w:sz w:val="24"/>
-          <w:szCs w:val="24"/>
-        </w:rPr>
-        <w:t>be</w:t>
-      </w:r>
-      <w:proofErr w:type="spellEnd"/>
-      <w:proofErr w:type="gramEnd"/>
-      <w:r>
-        <w:rPr>
-          <w:sz w:val="24"/>
-          <w:szCs w:val="24"/>
-        </w:rPr>
-        <w:t xml:space="preserve"> negative/positive decimal values that measures the strength of that instance </w:t>
+        <w:t xml:space="preserve">project. Weight of evidence has several advantages over OHE. First it does not increase the number of variable thus training time, data sparsity and dimensionality are not affected. Second, its values can be be negative/positive decimal values that measures the strength of that instance </w:t>
       </w:r>
       <w:r>
         <w:rPr>
@@ -7220,14 +6863,14 @@
           <w:b/>
         </w:rPr>
       </w:pPr>
-      <w:bookmarkStart w:id="11" w:name="_Toc522220496"/>
+      <w:bookmarkStart w:id="12" w:name="_Toc522220496"/>
       <w:r>
         <w:rPr>
           <w:b/>
         </w:rPr>
         <w:t>About the Data</w:t>
       </w:r>
-      <w:bookmarkEnd w:id="11"/>
+      <w:bookmarkEnd w:id="12"/>
       <w:r>
         <w:rPr>
           <w:b/>
@@ -7561,7 +7204,6 @@
                 <w:szCs w:val="21"/>
               </w:rPr>
             </w:pPr>
-            <w:proofErr w:type="spellStart"/>
             <w:r>
               <w:rPr>
                 <w:sz w:val="21"/>
@@ -7569,7 +7211,6 @@
               </w:rPr>
               <w:t>Application_train</w:t>
             </w:r>
-            <w:proofErr w:type="spellEnd"/>
           </w:p>
         </w:tc>
         <w:tc>
@@ -7730,7 +7371,6 @@
                 <w:szCs w:val="21"/>
               </w:rPr>
             </w:pPr>
-            <w:proofErr w:type="spellStart"/>
             <w:r>
               <w:rPr>
                 <w:sz w:val="21"/>
@@ -7738,7 +7378,6 @@
               </w:rPr>
               <w:t>Application_test</w:t>
             </w:r>
-            <w:proofErr w:type="spellEnd"/>
           </w:p>
         </w:tc>
         <w:tc>
@@ -7978,23 +7617,7 @@
           <w:sz w:val="24"/>
           <w:szCs w:val="24"/>
         </w:rPr>
-        <w:t xml:space="preserve">As it is real world data and the fact that Home Credit is still in business, we expect the data to be imbalanced </w:t>
-      </w:r>
-      <w:proofErr w:type="spellStart"/>
-      <w:r>
-        <w:rPr>
-          <w:sz w:val="24"/>
-          <w:szCs w:val="24"/>
-        </w:rPr>
-        <w:t>i.e</w:t>
-      </w:r>
-      <w:proofErr w:type="spellEnd"/>
-      <w:r>
-        <w:rPr>
-          <w:sz w:val="24"/>
-          <w:szCs w:val="24"/>
-        </w:rPr>
-        <w:t xml:space="preserve"> instances of good loans would be more than the bad loans. Otherwise, the company would be out of business for good. </w:t>
+        <w:t xml:space="preserve">As it is real world data and the fact that Home Credit is still in business, we expect the data to be imbalanced i.e instances of good loans would be more than the bad loans. Otherwise, the company would be out of business for good. </w:t>
       </w:r>
     </w:p>
     <w:p>
@@ -8334,6 +7957,9 @@
         <w:t>2</w:t>
       </w:r>
       <w:r>
+        <w:rPr>
+          <w:noProof/>
+        </w:rPr>
         <w:fldChar w:fldCharType="end"/>
       </w:r>
       <w:r>
@@ -8510,7 +8136,7 @@
           </mc:Choice>
           <mc:Fallback>
             <w:pict>
-              <v:shape w14:anchorId="49909087" id="Text Box 4" o:spid="_x0000_s1027" type="#_x0000_t202" style="position:absolute;left:0;text-align:left;margin-left:0;margin-top:36.05pt;width:165.15pt;height:13.25pt;z-index:-251656192;visibility:visible;mso-wrap-style:square;mso-width-percent:0;mso-height-percent:0;mso-wrap-distance-left:9pt;mso-wrap-distance-top:0;mso-wrap-distance-right:9pt;mso-wrap-distance-bottom:0;mso-position-horizontal:center;mso-position-horizontal-relative:margin;mso-position-vertical:absolute;mso-position-vertical-relative:text;mso-width-percent:0;mso-height-percent:0;mso-width-relative:margin;mso-height-relative:margin;v-text-anchor:top" o:gfxdata="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" stroked="f">
+              <v:shape w14:anchorId="49909087" id="Text Box 4" o:spid="_x0000_s1027" type="#_x0000_t202" style="position:absolute;left:0;text-align:left;margin-left:0;margin-top:36.05pt;width:165.15pt;height:13.25pt;z-index:-251656192;visibility:visible;mso-wrap-style:square;mso-width-percent:0;mso-height-percent:0;mso-wrap-distance-left:9pt;mso-wrap-distance-top:0;mso-wrap-distance-right:9pt;mso-wrap-distance-bottom:0;mso-position-horizontal:center;mso-position-horizontal-relative:margin;mso-position-vertical:absolute;mso-position-vertical-relative:text;mso-width-percent:0;mso-height-percent:0;mso-width-relative:margin;mso-height-relative:margin;v-text-anchor:top" o:gfxdata="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" stroked="f">
                 <v:textbox inset="0,0,0,0">
                   <w:txbxContent>
                     <w:p>
@@ -10691,14 +10317,14 @@
           <w:b/>
         </w:rPr>
       </w:pPr>
-      <w:bookmarkStart w:id="12" w:name="_Toc522220497"/>
+      <w:bookmarkStart w:id="13" w:name="_Toc522220497"/>
       <w:r>
         <w:rPr>
           <w:b/>
         </w:rPr>
         <w:t>EDA and pre-processing</w:t>
       </w:r>
-      <w:bookmarkEnd w:id="12"/>
+      <w:bookmarkEnd w:id="13"/>
     </w:p>
     <w:p>
       <w:pPr>
@@ -10983,23 +10609,7 @@
           <w:sz w:val="24"/>
           <w:szCs w:val="24"/>
         </w:rPr>
-        <w:t xml:space="preserve">the days are counted in negative from the date of application. Thus, a positive value would suggest that we treat this as a missing value. For now, I replace the value with </w:t>
-      </w:r>
-      <w:proofErr w:type="spellStart"/>
-      <w:r>
-        <w:rPr>
-          <w:sz w:val="24"/>
-          <w:szCs w:val="24"/>
-        </w:rPr>
-        <w:t>NaN</w:t>
-      </w:r>
-      <w:proofErr w:type="spellEnd"/>
-      <w:r>
-        <w:rPr>
-          <w:sz w:val="24"/>
-          <w:szCs w:val="24"/>
-        </w:rPr>
-        <w:t xml:space="preserve">. The distribution after removal of this outlier is shown below. </w:t>
+        <w:t xml:space="preserve">the days are counted in negative from the date of application. Thus, a positive value would suggest that we treat this as a missing value. For now, I replace the value with NaN. The distribution after removal of this outlier is shown below. </w:t>
       </w:r>
     </w:p>
     <w:p>
@@ -11101,30 +10711,12 @@
           <w:szCs w:val="24"/>
         </w:rPr>
       </w:pPr>
-      <w:bookmarkStart w:id="13" w:name="_GoBack"/>
-      <w:bookmarkEnd w:id="13"/>
-      <w:r>
-        <w:rPr>
-          <w:sz w:val="24"/>
-          <w:szCs w:val="24"/>
-        </w:rPr>
-        <w:t xml:space="preserve">Now the data distribution seems to be correct. Outliers in the rest of the data set have been replaced with </w:t>
-      </w:r>
-      <w:proofErr w:type="spellStart"/>
-      <w:r>
-        <w:rPr>
-          <w:sz w:val="24"/>
-          <w:szCs w:val="24"/>
-        </w:rPr>
-        <w:t>NaN</w:t>
-      </w:r>
-      <w:proofErr w:type="spellEnd"/>
-      <w:r>
-        <w:rPr>
-          <w:sz w:val="24"/>
-          <w:szCs w:val="24"/>
-        </w:rPr>
-        <w:t xml:space="preserve"> as well.</w:t>
+      <w:r>
+        <w:rPr>
+          <w:sz w:val="24"/>
+          <w:szCs w:val="24"/>
+        </w:rPr>
+        <w:t>Now the data distribution seems to be correct. Outliers in the rest of the data set have been replaced with NaN as well.</w:t>
       </w:r>
     </w:p>
     <w:p>
@@ -11144,27 +10736,13 @@
           <w:b/>
         </w:rPr>
         <w:lastRenderedPageBreak/>
-        <w:t xml:space="preserve">Data </w:t>
-      </w:r>
-      <w:proofErr w:type="gramStart"/>
+        <w:t>Data Preparation</w:t>
+      </w:r>
       <w:r>
         <w:rPr>
           <w:b/>
         </w:rPr>
-        <w:t>Preparation</w:t>
-      </w:r>
-      <w:r>
-        <w:rPr>
-          <w:b/>
-        </w:rPr>
-        <w:t>(</w:t>
-      </w:r>
-      <w:proofErr w:type="gramEnd"/>
-      <w:r>
-        <w:rPr>
-          <w:b/>
-        </w:rPr>
-        <w:t>**WORK IN PROGRESS**)</w:t>
+        <w:t>(**WORK IN PROGRESS**)</w:t>
       </w:r>
       <w:bookmarkEnd w:id="14"/>
     </w:p>
@@ -11204,23 +10782,7 @@
           <w:sz w:val="24"/>
           <w:szCs w:val="24"/>
         </w:rPr>
-        <w:t xml:space="preserve">Data with null values as </w:t>
-      </w:r>
-      <w:proofErr w:type="spellStart"/>
-      <w:r>
-        <w:rPr>
-          <w:sz w:val="24"/>
-          <w:szCs w:val="24"/>
-        </w:rPr>
-        <w:t>NaN</w:t>
-      </w:r>
-      <w:proofErr w:type="spellEnd"/>
-      <w:r>
-        <w:rPr>
-          <w:sz w:val="24"/>
-          <w:szCs w:val="24"/>
-        </w:rPr>
-        <w:t>.</w:t>
+        <w:t>Data with null values as NaN.</w:t>
       </w:r>
     </w:p>
     <w:p>
@@ -11238,23 +10800,7 @@
           <w:sz w:val="24"/>
           <w:szCs w:val="24"/>
         </w:rPr>
-        <w:t xml:space="preserve">It would highlight how well the algorithm in question can handle </w:t>
-      </w:r>
-      <w:proofErr w:type="spellStart"/>
-      <w:r>
-        <w:rPr>
-          <w:sz w:val="24"/>
-          <w:szCs w:val="24"/>
-        </w:rPr>
-        <w:t>NaN</w:t>
-      </w:r>
-      <w:proofErr w:type="spellEnd"/>
-      <w:r>
-        <w:rPr>
-          <w:sz w:val="24"/>
-          <w:szCs w:val="24"/>
-        </w:rPr>
-        <w:t xml:space="preserve"> values. </w:t>
+        <w:t xml:space="preserve">It would highlight how well the algorithm in question can handle NaN values. </w:t>
       </w:r>
     </w:p>
     <w:p>
@@ -11365,6 +10911,44 @@
     <w:p>
       <w:pPr>
         <w:pStyle w:val="ListParagraph"/>
+        <w:numPr>
+          <w:ilvl w:val="0"/>
+          <w:numId w:val="3"/>
+        </w:numPr>
+        <w:spacing w:line="480" w:lineRule="auto"/>
+        <w:rPr>
+          <w:sz w:val="24"/>
+          <w:szCs w:val="24"/>
+        </w:rPr>
+      </w:pPr>
+      <w:r>
+        <w:rPr>
+          <w:sz w:val="24"/>
+          <w:szCs w:val="24"/>
+        </w:rPr>
+        <w:t>Data with numerical features imputed and scale between 0-1</w:t>
+      </w:r>
+    </w:p>
+    <w:p>
+      <w:pPr>
+        <w:pStyle w:val="ListParagraph"/>
+        <w:spacing w:line="480" w:lineRule="auto"/>
+        <w:rPr>
+          <w:sz w:val="24"/>
+          <w:szCs w:val="24"/>
+        </w:rPr>
+      </w:pPr>
+      <w:r>
+        <w:rPr>
+          <w:sz w:val="24"/>
+          <w:szCs w:val="24"/>
+        </w:rPr>
+        <w:t>It would highlight how sensitive the algorithm is to scale of features in data set.</w:t>
+      </w:r>
+    </w:p>
+    <w:p>
+      <w:pPr>
+        <w:pStyle w:val="ListParagraph"/>
         <w:spacing w:line="480" w:lineRule="auto"/>
         <w:ind w:left="0"/>
         <w:rPr>
@@ -11456,7 +11040,14 @@
           <w:sz w:val="24"/>
           <w:szCs w:val="24"/>
         </w:rPr>
-        <w:t xml:space="preserve">This would mean we will have 3x3 = 9 variants of the data. </w:t>
+        <w:t>This would mean we will have 3x4 = 12</w:t>
+      </w:r>
+      <w:r>
+        <w:rPr>
+          <w:sz w:val="24"/>
+          <w:szCs w:val="24"/>
+        </w:rPr>
+        <w:t xml:space="preserve"> variants of the data. </w:t>
       </w:r>
     </w:p>
     <w:p>
@@ -11493,21 +11084,28 @@
           <w:sz w:val="24"/>
           <w:szCs w:val="24"/>
         </w:rPr>
-        <w:t xml:space="preserve"> feature selection (6 voters strategy)</w:t>
-      </w:r>
-      <w:r>
-        <w:rPr>
-          <w:sz w:val="24"/>
-          <w:szCs w:val="24"/>
-        </w:rPr>
-        <w:t xml:space="preserve"> on it. This would highlight how sensitive each algorithm is to the </w:t>
-      </w:r>
-      <w:r>
-        <w:rPr>
-          <w:sz w:val="24"/>
-          <w:szCs w:val="24"/>
-        </w:rPr>
-        <w:t xml:space="preserve">scale of the features and the </w:t>
+        <w:t xml:space="preserve"> feature selection (N-</w:t>
+      </w:r>
+      <w:r>
+        <w:rPr>
+          <w:sz w:val="24"/>
+          <w:szCs w:val="24"/>
+        </w:rPr>
+        <w:t>voters strategy)</w:t>
+      </w:r>
+      <w:r>
+        <w:rPr>
+          <w:sz w:val="24"/>
+          <w:szCs w:val="24"/>
+        </w:rPr>
+        <w:t xml:space="preserve"> on it. This would highlight how sensitive each algorithm is to the</w:t>
+      </w:r>
+      <w:r>
+        <w:rPr>
+          <w:sz w:val="24"/>
+          <w:szCs w:val="24"/>
+        </w:rPr>
+        <w:t xml:space="preserve"> </w:t>
       </w:r>
       <w:r>
         <w:rPr>
@@ -11521,7 +11119,7 @@
           <w:sz w:val="24"/>
           <w:szCs w:val="24"/>
         </w:rPr>
-        <w:t>ionality/noise, respectively</w:t>
+        <w:t>ionality or noise</w:t>
       </w:r>
       <w:r>
         <w:rPr>
@@ -11544,6 +11142,7 @@
           <w:sz w:val="24"/>
           <w:szCs w:val="24"/>
         </w:rPr>
+        <w:lastRenderedPageBreak/>
         <w:t>Another variation of data</w:t>
       </w:r>
       <w:r>
@@ -11592,7 +11191,6 @@
         <w:rPr>
           <w:b/>
         </w:rPr>
-        <w:lastRenderedPageBreak/>
         <w:t>Empirical Results and their analysis</w:t>
       </w:r>
       <w:bookmarkEnd w:id="16"/>
@@ -11683,13 +11281,8 @@
             <w:pPr>
               <w:cnfStyle w:val="100000000000" w:firstRow="1" w:lastRow="0" w:firstColumn="0" w:lastColumn="0" w:oddVBand="0" w:evenVBand="0" w:oddHBand="0" w:evenHBand="0" w:firstRowFirstColumn="0" w:firstRowLastColumn="0" w:lastRowFirstColumn="0" w:lastRowLastColumn="0"/>
             </w:pPr>
-            <w:proofErr w:type="spellStart"/>
-            <w:r>
-              <w:t>LinearSVC</w:t>
-            </w:r>
-            <w:proofErr w:type="spellEnd"/>
-            <w:r>
-              <w:t xml:space="preserve"> (SGD Classifier)</w:t>
+            <w:r>
+              <w:t>LinearSVC (SGD Classifier)</w:t>
             </w:r>
           </w:p>
         </w:tc>
@@ -12297,6 +11890,200 @@
             </w:pPr>
             <w:r>
               <w:t>0.752</w:t>
+            </w:r>
+          </w:p>
+        </w:tc>
+      </w:tr>
+      <w:tr>
+        <w:tc>
+          <w:tcPr>
+            <w:cnfStyle w:val="001000000000" w:firstRow="0" w:lastRow="0" w:firstColumn="1" w:lastColumn="0" w:oddVBand="0" w:evenVBand="0" w:oddHBand="0" w:evenHBand="0" w:firstRowFirstColumn="0" w:firstRowLastColumn="0" w:lastRowFirstColumn="0" w:lastRowLastColumn="0"/>
+            <w:tcW w:w="1502" w:type="dxa"/>
+            <w:vMerge w:val="restart"/>
+          </w:tcPr>
+          <w:p/>
+          <w:p>
+            <w:r>
+              <w:t>4</w:t>
+            </w:r>
+          </w:p>
+        </w:tc>
+        <w:tc>
+          <w:tcPr>
+            <w:tcW w:w="1503" w:type="dxa"/>
+          </w:tcPr>
+          <w:p>
+            <w:pPr>
+              <w:cnfStyle w:val="000000000000" w:firstRow="0" w:lastRow="0" w:firstColumn="0" w:lastColumn="0" w:oddVBand="0" w:evenVBand="0" w:oddHBand="0" w:evenHBand="0" w:firstRowFirstColumn="0" w:firstRowLastColumn="0" w:lastRowFirstColumn="0" w:lastRowLastColumn="0"/>
+            </w:pPr>
+            <w:r>
+              <w:t>a</w:t>
+            </w:r>
+          </w:p>
+        </w:tc>
+        <w:tc>
+          <w:tcPr>
+            <w:tcW w:w="1503" w:type="dxa"/>
+          </w:tcPr>
+          <w:p>
+            <w:pPr>
+              <w:cnfStyle w:val="000000000000" w:firstRow="0" w:lastRow="0" w:firstColumn="0" w:lastColumn="0" w:oddVBand="0" w:evenVBand="0" w:oddHBand="0" w:evenHBand="0" w:firstRowFirstColumn="0" w:firstRowLastColumn="0" w:lastRowFirstColumn="0" w:lastRowLastColumn="0"/>
+            </w:pPr>
+            <w:r>
+              <w:t>0.720</w:t>
+            </w:r>
+          </w:p>
+        </w:tc>
+        <w:tc>
+          <w:tcPr>
+            <w:tcW w:w="1503" w:type="dxa"/>
+          </w:tcPr>
+          <w:p>
+            <w:pPr>
+              <w:cnfStyle w:val="000000000000" w:firstRow="0" w:lastRow="0" w:firstColumn="0" w:lastColumn="0" w:oddVBand="0" w:evenVBand="0" w:oddHBand="0" w:evenHBand="0" w:firstRowFirstColumn="0" w:firstRowLastColumn="0" w:lastRowFirstColumn="0" w:lastRowLastColumn="0"/>
+            </w:pPr>
+            <w:r>
+              <w:t>0.524</w:t>
+            </w:r>
+          </w:p>
+        </w:tc>
+        <w:tc>
+          <w:tcPr>
+            <w:tcW w:w="1503" w:type="dxa"/>
+          </w:tcPr>
+          <w:p>
+            <w:pPr>
+              <w:cnfStyle w:val="000000000000" w:firstRow="0" w:lastRow="0" w:firstColumn="0" w:lastColumn="0" w:oddVBand="0" w:evenVBand="0" w:oddHBand="0" w:evenHBand="0" w:firstRowFirstColumn="0" w:firstRowLastColumn="0" w:lastRowFirstColumn="0" w:lastRowLastColumn="0"/>
+            </w:pPr>
+            <w:r>
+              <w:t>0.750</w:t>
+            </w:r>
+          </w:p>
+        </w:tc>
+      </w:tr>
+      <w:tr>
+        <w:trPr>
+          <w:cnfStyle w:val="000000100000" w:firstRow="0" w:lastRow="0" w:firstColumn="0" w:lastColumn="0" w:oddVBand="0" w:evenVBand="0" w:oddHBand="1" w:evenHBand="0" w:firstRowFirstColumn="0" w:firstRowLastColumn="0" w:lastRowFirstColumn="0" w:lastRowLastColumn="0"/>
+        </w:trPr>
+        <w:tc>
+          <w:tcPr>
+            <w:cnfStyle w:val="001000000000" w:firstRow="0" w:lastRow="0" w:firstColumn="1" w:lastColumn="0" w:oddVBand="0" w:evenVBand="0" w:oddHBand="0" w:evenHBand="0" w:firstRowFirstColumn="0" w:firstRowLastColumn="0" w:lastRowFirstColumn="0" w:lastRowLastColumn="0"/>
+            <w:tcW w:w="1502" w:type="dxa"/>
+            <w:vMerge/>
+          </w:tcPr>
+          <w:p/>
+        </w:tc>
+        <w:tc>
+          <w:tcPr>
+            <w:tcW w:w="1503" w:type="dxa"/>
+          </w:tcPr>
+          <w:p>
+            <w:pPr>
+              <w:cnfStyle w:val="000000100000" w:firstRow="0" w:lastRow="0" w:firstColumn="0" w:lastColumn="0" w:oddVBand="0" w:evenVBand="0" w:oddHBand="1" w:evenHBand="0" w:firstRowFirstColumn="0" w:firstRowLastColumn="0" w:lastRowFirstColumn="0" w:lastRowLastColumn="0"/>
+            </w:pPr>
+            <w:r>
+              <w:t>b</w:t>
+            </w:r>
+          </w:p>
+        </w:tc>
+        <w:tc>
+          <w:tcPr>
+            <w:tcW w:w="1503" w:type="dxa"/>
+          </w:tcPr>
+          <w:p>
+            <w:pPr>
+              <w:cnfStyle w:val="000000100000" w:firstRow="0" w:lastRow="0" w:firstColumn="0" w:lastColumn="0" w:oddVBand="0" w:evenVBand="0" w:oddHBand="1" w:evenHBand="0" w:firstRowFirstColumn="0" w:firstRowLastColumn="0" w:lastRowFirstColumn="0" w:lastRowLastColumn="0"/>
+            </w:pPr>
+            <w:r>
+              <w:t>0.733</w:t>
+            </w:r>
+          </w:p>
+        </w:tc>
+        <w:tc>
+          <w:tcPr>
+            <w:tcW w:w="1503" w:type="dxa"/>
+          </w:tcPr>
+          <w:p>
+            <w:pPr>
+              <w:cnfStyle w:val="000000100000" w:firstRow="0" w:lastRow="0" w:firstColumn="0" w:lastColumn="0" w:oddVBand="0" w:evenVBand="0" w:oddHBand="1" w:evenHBand="0" w:firstRowFirstColumn="0" w:firstRowLastColumn="0" w:lastRowFirstColumn="0" w:lastRowLastColumn="0"/>
+            </w:pPr>
+            <w:r>
+              <w:t>0.554</w:t>
+            </w:r>
+          </w:p>
+        </w:tc>
+        <w:tc>
+          <w:tcPr>
+            <w:tcW w:w="1503" w:type="dxa"/>
+          </w:tcPr>
+          <w:p>
+            <w:pPr>
+              <w:cnfStyle w:val="000000100000" w:firstRow="0" w:lastRow="0" w:firstColumn="0" w:lastColumn="0" w:oddVBand="0" w:evenVBand="0" w:oddHBand="1" w:evenHBand="0" w:firstRowFirstColumn="0" w:firstRowLastColumn="0" w:lastRowFirstColumn="0" w:lastRowLastColumn="0"/>
+            </w:pPr>
+            <w:r>
+              <w:t>0.757</w:t>
+            </w:r>
+          </w:p>
+        </w:tc>
+      </w:tr>
+      <w:tr>
+        <w:tc>
+          <w:tcPr>
+            <w:cnfStyle w:val="001000000000" w:firstRow="0" w:lastRow="0" w:firstColumn="1" w:lastColumn="0" w:oddVBand="0" w:evenVBand="0" w:oddHBand="0" w:evenHBand="0" w:firstRowFirstColumn="0" w:firstRowLastColumn="0" w:lastRowFirstColumn="0" w:lastRowLastColumn="0"/>
+            <w:tcW w:w="1502" w:type="dxa"/>
+            <w:vMerge/>
+          </w:tcPr>
+          <w:p/>
+        </w:tc>
+        <w:tc>
+          <w:tcPr>
+            <w:tcW w:w="1503" w:type="dxa"/>
+          </w:tcPr>
+          <w:p>
+            <w:pPr>
+              <w:cnfStyle w:val="000000000000" w:firstRow="0" w:lastRow="0" w:firstColumn="0" w:lastColumn="0" w:oddVBand="0" w:evenVBand="0" w:oddHBand="0" w:evenHBand="0" w:firstRowFirstColumn="0" w:firstRowLastColumn="0" w:lastRowFirstColumn="0" w:lastRowLastColumn="0"/>
+            </w:pPr>
+            <w:r>
+              <w:t>c</w:t>
+            </w:r>
+          </w:p>
+        </w:tc>
+        <w:tc>
+          <w:tcPr>
+            <w:tcW w:w="1503" w:type="dxa"/>
+          </w:tcPr>
+          <w:p>
+            <w:pPr>
+              <w:cnfStyle w:val="000000000000" w:firstRow="0" w:lastRow="0" w:firstColumn="0" w:lastColumn="0" w:oddVBand="0" w:evenVBand="0" w:oddHBand="0" w:evenHBand="0" w:firstRowFirstColumn="0" w:firstRowLastColumn="0" w:lastRowFirstColumn="0" w:lastRowLastColumn="0"/>
+            </w:pPr>
+            <w:r>
+              <w:t>0.734</w:t>
+            </w:r>
+          </w:p>
+        </w:tc>
+        <w:tc>
+          <w:tcPr>
+            <w:tcW w:w="1503" w:type="dxa"/>
+          </w:tcPr>
+          <w:p>
+            <w:pPr>
+              <w:cnfStyle w:val="000000000000" w:firstRow="0" w:lastRow="0" w:firstColumn="0" w:lastColumn="0" w:oddVBand="0" w:evenVBand="0" w:oddHBand="0" w:evenHBand="0" w:firstRowFirstColumn="0" w:firstRowLastColumn="0" w:lastRowFirstColumn="0" w:lastRowLastColumn="0"/>
+            </w:pPr>
+            <w:r>
+              <w:t>0.529</w:t>
+            </w:r>
+          </w:p>
+        </w:tc>
+        <w:tc>
+          <w:tcPr>
+            <w:tcW w:w="1503" w:type="dxa"/>
+          </w:tcPr>
+          <w:p>
+            <w:pPr>
+              <w:cnfStyle w:val="000000000000" w:firstRow="0" w:lastRow="0" w:firstColumn="0" w:lastColumn="0" w:oddVBand="0" w:evenVBand="0" w:oddHBand="0" w:evenHBand="0" w:firstRowFirstColumn="0" w:firstRowLastColumn="0" w:lastRowFirstColumn="0" w:lastRowLastColumn="0"/>
+            </w:pPr>
+            <w:r>
+              <w:t>0.757</w:t>
             </w:r>
           </w:p>
         </w:tc>
@@ -12387,6 +12174,7 @@
         <w:rPr>
           <w:b/>
         </w:rPr>
+        <w:lastRenderedPageBreak/>
         <w:t>Conclusion</w:t>
       </w:r>
       <w:bookmarkEnd w:id="17"/>
@@ -13699,534 +13487,6 @@
 </w:styles>
 </file>
 
-<file path=word/glossary/document.xml><?xml version="1.0" encoding="utf-8"?>
-<w:glossaryDocument xmlns:wpc="http://schemas.microsoft.com/office/word/2010/wordprocessingCanvas" xmlns:cx="http://schemas.microsoft.com/office/drawing/2014/chartex" xmlns:cx1="http://schemas.microsoft.com/office/drawing/2015/9/8/chartex" xmlns:cx2="http://schemas.microsoft.com/office/drawing/2015/10/21/chartex" xmlns:cx3="http://schemas.microsoft.com/office/drawing/2016/5/9/chartex" xmlns:cx4="http://schemas.microsoft.com/office/drawing/2016/5/10/chartex" xmlns:cx5="http://schemas.microsoft.com/office/drawing/2016/5/11/chartex" xmlns:cx6="http://schemas.microsoft.com/office/drawing/2016/5/12/chartex" xmlns:cx7="http://schemas.microsoft.com/office/drawing/2016/5/13/chartex" xmlns:cx8="http://schemas.microsoft.com/office/drawing/2016/5/14/chartex" xmlns:mc="http://schemas.openxmlformats.org/markup-compatibility/2006" xmlns:aink="http://schemas.microsoft.com/office/drawing/2016/ink" xmlns:am3d="http://schemas.microsoft.com/office/drawing/2017/model3d" xmlns:o="urn:schemas-microsoft-com:office:office" xmlns:r="http://schemas.openxmlformats.org/officeDocument/2006/relationships" xmlns:m="http://schemas.openxmlformats.org/officeDocument/2006/math" xmlns:v="urn:schemas-microsoft-com:vml" xmlns:wp14="http://schemas.microsoft.com/office/word/2010/wordprocessingDrawing" xmlns:wp="http://schemas.openxmlformats.org/drawingml/2006/wordprocessingDrawing" xmlns:w10="urn:schemas-microsoft-com:office:word" xmlns:w="http://schemas.openxmlformats.org/wordprocessingml/2006/main" xmlns:w14="http://schemas.microsoft.com/office/word/2010/wordml" xmlns:w15="http://schemas.microsoft.com/office/word/2012/wordml" xmlns:w16cid="http://schemas.microsoft.com/office/word/2016/wordml/cid" xmlns:w16se="http://schemas.microsoft.com/office/word/2015/wordml/symex" xmlns:wpg="http://schemas.microsoft.com/office/word/2010/wordprocessingGroup" xmlns:wpi="http://schemas.microsoft.com/office/word/2010/wordprocessingInk" xmlns:wne="http://schemas.microsoft.com/office/word/2006/wordml" xmlns:wps="http://schemas.microsoft.com/office/word/2010/wordprocessingShape" mc:Ignorable="w14 w15 w16se w16cid wp14"/>
-</file>
-
-<file path=word/glossary/fontTable.xml><?xml version="1.0" encoding="utf-8"?>
-<w:fonts xmlns:mc="http://schemas.openxmlformats.org/markup-compatibility/2006" xmlns:r="http://schemas.openxmlformats.org/officeDocument/2006/relationships" xmlns:w="http://schemas.openxmlformats.org/wordprocessingml/2006/main" xmlns:w14="http://schemas.microsoft.com/office/word/2010/wordml" xmlns:w15="http://schemas.microsoft.com/office/word/2012/wordml" xmlns:w16cid="http://schemas.microsoft.com/office/word/2016/wordml/cid" xmlns:w16se="http://schemas.microsoft.com/office/word/2015/wordml/symex" mc:Ignorable="w14 w15 w16se w16cid">
-  <w:font w:name="Times New Roman">
-    <w:panose1 w:val="02020603050405020304"/>
-    <w:charset w:val="00"/>
-    <w:family w:val="roman"/>
-    <w:pitch w:val="variable"/>
-    <w:sig w:usb0="E0002AFF" w:usb1="C0007843" w:usb2="00000009" w:usb3="00000000" w:csb0="000001FF" w:csb1="00000000"/>
-  </w:font>
-  <w:font w:name="Calibri">
-    <w:panose1 w:val="020F0502020204030204"/>
-    <w:charset w:val="00"/>
-    <w:family w:val="swiss"/>
-    <w:pitch w:val="variable"/>
-    <w:sig w:usb0="E0002AFF" w:usb1="4000ACFF" w:usb2="00000001" w:usb3="00000000" w:csb0="000001FF" w:csb1="00000000"/>
-  </w:font>
-  <w:font w:name="Calibri Light">
-    <w:panose1 w:val="020F0302020204030204"/>
-    <w:charset w:val="00"/>
-    <w:family w:val="swiss"/>
-    <w:pitch w:val="variable"/>
-    <w:sig w:usb0="A0002AEF" w:usb1="4000207B" w:usb2="00000000" w:usb3="00000000" w:csb0="000001FF" w:csb1="00000000"/>
-  </w:font>
-  <w:font w:name="Consolas">
-    <w:panose1 w:val="020B0609020204030204"/>
-    <w:charset w:val="00"/>
-    <w:family w:val="modern"/>
-    <w:pitch w:val="fixed"/>
-    <w:sig w:usb0="E00006FF" w:usb1="0000FCFF" w:usb2="00000001" w:usb3="00000000" w:csb0="0000019F" w:csb1="00000000"/>
-  </w:font>
-  <w:font w:name="Cambria Math">
-    <w:panose1 w:val="02040503050406030204"/>
-    <w:charset w:val="00"/>
-    <w:family w:val="roman"/>
-    <w:pitch w:val="variable"/>
-    <w:sig w:usb0="E00002FF" w:usb1="420024FF" w:usb2="00000000" w:usb3="00000000" w:csb0="0000019F" w:csb1="00000000"/>
-  </w:font>
-</w:fonts>
-</file>
-
-<file path=word/glossary/settings.xml><?xml version="1.0" encoding="utf-8"?>
-<w:settings xmlns:mc="http://schemas.openxmlformats.org/markup-compatibility/2006" xmlns:o="urn:schemas-microsoft-com:office:office" xmlns:r="http://schemas.openxmlformats.org/officeDocument/2006/relationships" xmlns:m="http://schemas.openxmlformats.org/officeDocument/2006/math" xmlns:v="urn:schemas-microsoft-com:vml" xmlns:w10="urn:schemas-microsoft-com:office:word" xmlns:w="http://schemas.openxmlformats.org/wordprocessingml/2006/main" xmlns:w14="http://schemas.microsoft.com/office/word/2010/wordml" xmlns:w15="http://schemas.microsoft.com/office/word/2012/wordml" xmlns:w16cid="http://schemas.microsoft.com/office/word/2016/wordml/cid" xmlns:w16se="http://schemas.microsoft.com/office/word/2015/wordml/symex" xmlns:sl="http://schemas.openxmlformats.org/schemaLibrary/2006/main" mc:Ignorable="w14 w15 w16se w16cid">
-  <w:view w:val="normal"/>
-  <w:defaultTabStop w:val="720"/>
-  <w:characterSpacingControl w:val="doNotCompress"/>
-  <w:compat>
-    <w:useFELayout/>
-    <w:compatSetting w:name="compatibilityMode" w:uri="http://schemas.microsoft.com/office/word" w:val="15"/>
-    <w:compatSetting w:name="overrideTableStyleFontSizeAndJustification" w:uri="http://schemas.microsoft.com/office/word" w:val="1"/>
-    <w:compatSetting w:name="enableOpenTypeFeatures" w:uri="http://schemas.microsoft.com/office/word" w:val="1"/>
-    <w:compatSetting w:name="doNotFlipMirrorIndents" w:uri="http://schemas.microsoft.com/office/word" w:val="1"/>
-    <w:compatSetting w:name="differentiateMultirowTableHeaders" w:uri="http://schemas.microsoft.com/office/word" w:val="1"/>
-    <w:compatSetting w:name="useWord2013TrackBottomHyphenation" w:uri="http://schemas.microsoft.com/office/word" w:val="0"/>
-  </w:compat>
-  <w:rsids>
-    <w:rsidRoot w:val="00B06C87"/>
-    <w:rsid w:val="00B06C87"/>
-  </w:rsids>
-  <m:mathPr>
-    <m:mathFont m:val="Cambria Math"/>
-    <m:brkBin m:val="before"/>
-    <m:brkBinSub m:val="--"/>
-    <m:smallFrac m:val="0"/>
-    <m:dispDef/>
-    <m:lMargin m:val="0"/>
-    <m:rMargin m:val="0"/>
-    <m:defJc m:val="centerGroup"/>
-    <m:wrapIndent m:val="1440"/>
-    <m:intLim m:val="subSup"/>
-    <m:naryLim m:val="undOvr"/>
-  </m:mathPr>
-  <w:themeFontLang w:val="en-GB"/>
-  <w:clrSchemeMapping w:bg1="light1" w:t1="dark1" w:bg2="light2" w:t2="dark2" w:accent1="accent1" w:accent2="accent2" w:accent3="accent3" w:accent4="accent4" w:accent5="accent5" w:accent6="accent6" w:hyperlink="hyperlink" w:followedHyperlink="followedHyperlink"/>
-  <w:decimalSymbol w:val="."/>
-  <w:listSeparator w:val=","/>
-  <w15:chartTrackingRefBased/>
-</w:settings>
-</file>
-
-<file path=word/glossary/styles.xml><?xml version="1.0" encoding="utf-8"?>
-<w:styles xmlns:mc="http://schemas.openxmlformats.org/markup-compatibility/2006" xmlns:r="http://schemas.openxmlformats.org/officeDocument/2006/relationships" xmlns:w="http://schemas.openxmlformats.org/wordprocessingml/2006/main" xmlns:w14="http://schemas.microsoft.com/office/word/2010/wordml" xmlns:w15="http://schemas.microsoft.com/office/word/2012/wordml" xmlns:w16cid="http://schemas.microsoft.com/office/word/2016/wordml/cid" xmlns:w16se="http://schemas.microsoft.com/office/word/2015/wordml/symex" mc:Ignorable="w14 w15 w16se w16cid">
-  <w:docDefaults>
-    <w:rPrDefault>
-      <w:rPr>
-        <w:rFonts w:asciiTheme="minorHAnsi" w:eastAsiaTheme="minorEastAsia" w:hAnsiTheme="minorHAnsi" w:cstheme="minorBidi"/>
-        <w:sz w:val="22"/>
-        <w:szCs w:val="22"/>
-        <w:lang w:val="en-GB" w:eastAsia="en-GB" w:bidi="ar-SA"/>
-      </w:rPr>
-    </w:rPrDefault>
-    <w:pPrDefault>
-      <w:pPr>
-        <w:spacing w:after="160" w:line="259" w:lineRule="auto"/>
-      </w:pPr>
-    </w:pPrDefault>
-  </w:docDefaults>
-  <w:latentStyles w:defLockedState="0" w:defUIPriority="99" w:defSemiHidden="0" w:defUnhideWhenUsed="0" w:defQFormat="0" w:count="375">
-    <w:lsdException w:name="Normal" w:uiPriority="0" w:qFormat="1"/>
-    <w:lsdException w:name="heading 1" w:uiPriority="9" w:qFormat="1"/>
-    <w:lsdException w:name="heading 2" w:semiHidden="1" w:uiPriority="9" w:unhideWhenUsed="1" w:qFormat="1"/>
-    <w:lsdException w:name="heading 3" w:semiHidden="1" w:uiPriority="9" w:unhideWhenUsed="1" w:qFormat="1"/>
-    <w:lsdException w:name="heading 4" w:semiHidden="1" w:uiPriority="9" w:unhideWhenUsed="1" w:qFormat="1"/>
-    <w:lsdException w:name="heading 5" w:semiHidden="1" w:uiPriority="9" w:unhideWhenUsed="1" w:qFormat="1"/>
-    <w:lsdException w:name="heading 6" w:semiHidden="1" w:uiPriority="9" w:unhideWhenUsed="1" w:qFormat="1"/>
-    <w:lsdException w:name="heading 7" w:semiHidden="1" w:uiPriority="9" w:unhideWhenUsed="1" w:qFormat="1"/>
-    <w:lsdException w:name="heading 8" w:semiHidden="1" w:uiPriority="9" w:unhideWhenUsed="1" w:qFormat="1"/>
-    <w:lsdException w:name="heading 9" w:semiHidden="1" w:uiPriority="9" w:unhideWhenUsed="1" w:qFormat="1"/>
-    <w:lsdException w:name="index 1" w:semiHidden="1" w:unhideWhenUsed="1"/>
-    <w:lsdException w:name="index 2" w:semiHidden="1" w:unhideWhenUsed="1"/>
-    <w:lsdException w:name="index 3" w:semiHidden="1" w:unhideWhenUsed="1"/>
-    <w:lsdException w:name="index 4" w:semiHidden="1" w:unhideWhenUsed="1"/>
-    <w:lsdException w:name="index 5" w:semiHidden="1" w:unhideWhenUsed="1"/>
-    <w:lsdException w:name="index 6" w:semiHidden="1" w:unhideWhenUsed="1"/>
-    <w:lsdException w:name="index 7" w:semiHidden="1" w:unhideWhenUsed="1"/>
-    <w:lsdException w:name="index 8" w:semiHidden="1" w:unhideWhenUsed="1"/>
-    <w:lsdException w:name="index 9" w:semiHidden="1" w:unhideWhenUsed="1"/>
-    <w:lsdException w:name="toc 1" w:semiHidden="1" w:uiPriority="39" w:unhideWhenUsed="1"/>
-    <w:lsdException w:name="toc 2" w:semiHidden="1" w:uiPriority="39" w:unhideWhenUsed="1"/>
-    <w:lsdException w:name="toc 3" w:semiHidden="1" w:uiPriority="39" w:unhideWhenUsed="1"/>
-    <w:lsdException w:name="toc 4" w:semiHidden="1" w:uiPriority="39" w:unhideWhenUsed="1"/>
-    <w:lsdException w:name="toc 5" w:semiHidden="1" w:uiPriority="39" w:unhideWhenUsed="1"/>
-    <w:lsdException w:name="toc 6" w:semiHidden="1" w:uiPriority="39" w:unhideWhenUsed="1"/>
-    <w:lsdException w:name="toc 7" w:semiHidden="1" w:uiPriority="39" w:unhideWhenUsed="1"/>
-    <w:lsdException w:name="toc 8" w:semiHidden="1" w:uiPriority="39" w:unhideWhenUsed="1"/>
-    <w:lsdException w:name="toc 9" w:semiHidden="1" w:uiPriority="39" w:unhideWhenUsed="1"/>
-    <w:lsdException w:name="Normal Indent" w:semiHidden="1" w:unhideWhenUsed="1"/>
-    <w:lsdException w:name="footnote text" w:semiHidden="1" w:unhideWhenUsed="1"/>
-    <w:lsdException w:name="annotation text" w:semiHidden="1" w:unhideWhenUsed="1"/>
-    <w:lsdException w:name="header" w:semiHidden="1" w:unhideWhenUsed="1"/>
-    <w:lsdException w:name="footer" w:semiHidden="1" w:unhideWhenUsed="1"/>
-    <w:lsdException w:name="index heading" w:semiHidden="1" w:unhideWhenUsed="1"/>
-    <w:lsdException w:name="caption" w:semiHidden="1" w:uiPriority="35" w:unhideWhenUsed="1" w:qFormat="1"/>
-    <w:lsdException w:name="table of figures" w:semiHidden="1" w:unhideWhenUsed="1"/>
-    <w:lsdException w:name="envelope address" w:semiHidden="1" w:unhideWhenUsed="1"/>
-    <w:lsdException w:name="envelope return" w:semiHidden="1" w:unhideWhenUsed="1"/>
-    <w:lsdException w:name="footnote reference" w:semiHidden="1" w:unhideWhenUsed="1"/>
-    <w:lsdException w:name="annotation reference" w:semiHidden="1" w:unhideWhenUsed="1"/>
-    <w:lsdException w:name="line number" w:semiHidden="1" w:unhideWhenUsed="1"/>
-    <w:lsdException w:name="page number" w:semiHidden="1" w:unhideWhenUsed="1"/>
-    <w:lsdException w:name="endnote reference" w:semiHidden="1" w:unhideWhenUsed="1"/>
-    <w:lsdException w:name="endnote text" w:semiHidden="1" w:unhideWhenUsed="1"/>
-    <w:lsdException w:name="table of authorities" w:semiHidden="1" w:unhideWhenUsed="1"/>
-    <w:lsdException w:name="macro" w:semiHidden="1" w:unhideWhenUsed="1"/>
-    <w:lsdException w:name="toa heading" w:semiHidden="1" w:unhideWhenUsed="1"/>
-    <w:lsdException w:name="List" w:semiHidden="1" w:unhideWhenUsed="1"/>
-    <w:lsdException w:name="List Bullet" w:semiHidden="1" w:unhideWhenUsed="1"/>
-    <w:lsdException w:name="List Number" w:semiHidden="1" w:unhideWhenUsed="1"/>
-    <w:lsdException w:name="List 2" w:semiHidden="1" w:unhideWhenUsed="1"/>
-    <w:lsdException w:name="List 3" w:semiHidden="1" w:unhideWhenUsed="1"/>
-    <w:lsdException w:name="List 4" w:semiHidden="1" w:unhideWhenUsed="1"/>
-    <w:lsdException w:name="List 5" w:semiHidden="1" w:unhideWhenUsed="1"/>
-    <w:lsdException w:name="List Bullet 2" w:semiHidden="1" w:unhideWhenUsed="1"/>
-    <w:lsdException w:name="List Bullet 3" w:semiHidden="1" w:unhideWhenUsed="1"/>
-    <w:lsdException w:name="List Bullet 4" w:semiHidden="1" w:unhideWhenUsed="1"/>
-    <w:lsdException w:name="List Bullet 5" w:semiHidden="1" w:unhideWhenUsed="1"/>
-    <w:lsdException w:name="List Number 2" w:semiHidden="1" w:unhideWhenUsed="1"/>
-    <w:lsdException w:name="List Number 3" w:semiHidden="1" w:unhideWhenUsed="1"/>
-    <w:lsdException w:name="List Number 4" w:semiHidden="1" w:unhideWhenUsed="1"/>
-    <w:lsdException w:name="List Number 5" w:semiHidden="1" w:unhideWhenUsed="1"/>
-    <w:lsdException w:name="Title" w:uiPriority="10" w:qFormat="1"/>
-    <w:lsdException w:name="Closing" w:semiHidden="1" w:unhideWhenUsed="1"/>
-    <w:lsdException w:name="Signature" w:semiHidden="1" w:unhideWhenUsed="1"/>
-    <w:lsdException w:name="Default Paragraph Font" w:semiHidden="1" w:uiPriority="1" w:unhideWhenUsed="1"/>
-    <w:lsdException w:name="Body Text" w:semiHidden="1" w:unhideWhenUsed="1"/>
-    <w:lsdException w:name="Body Text Indent" w:semiHidden="1" w:unhideWhenUsed="1"/>
-    <w:lsdException w:name="List Continue" w:semiHidden="1" w:unhideWhenUsed="1"/>
-    <w:lsdException w:name="List Continue 2" w:semiHidden="1" w:unhideWhenUsed="1"/>
-    <w:lsdException w:name="List Continue 3" w:semiHidden="1" w:unhideWhenUsed="1"/>
-    <w:lsdException w:name="List Continue 4" w:semiHidden="1" w:unhideWhenUsed="1"/>
-    <w:lsdException w:name="List Continue 5" w:semiHidden="1" w:unhideWhenUsed="1"/>
-    <w:lsdException w:name="Message Header" w:semiHidden="1" w:unhideWhenUsed="1"/>
-    <w:lsdException w:name="Subtitle" w:uiPriority="11" w:qFormat="1"/>
-    <w:lsdException w:name="Salutation" w:semiHidden="1" w:unhideWhenUsed="1"/>
-    <w:lsdException w:name="Date" w:semiHidden="1" w:unhideWhenUsed="1"/>
-    <w:lsdException w:name="Body Text First Indent" w:semiHidden="1" w:unhideWhenUsed="1"/>
-    <w:lsdException w:name="Body Text First Indent 2" w:semiHidden="1" w:unhideWhenUsed="1"/>
-    <w:lsdException w:name="Note Heading" w:semiHidden="1" w:unhideWhenUsed="1"/>
-    <w:lsdException w:name="Body Text 2" w:semiHidden="1" w:unhideWhenUsed="1"/>
-    <w:lsdException w:name="Body Text 3" w:semiHidden="1" w:unhideWhenUsed="1"/>
-    <w:lsdException w:name="Body Text Indent 2" w:semiHidden="1" w:unhideWhenUsed="1"/>
-    <w:lsdException w:name="Body Text Indent 3" w:semiHidden="1" w:unhideWhenUsed="1"/>
-    <w:lsdException w:name="Block Text" w:semiHidden="1" w:unhideWhenUsed="1"/>
-    <w:lsdException w:name="Hyperlink" w:semiHidden="1" w:unhideWhenUsed="1"/>
-    <w:lsdException w:name="FollowedHyperlink" w:semiHidden="1" w:unhideWhenUsed="1"/>
-    <w:lsdException w:name="Strong" w:uiPriority="22" w:qFormat="1"/>
-    <w:lsdException w:name="Emphasis" w:uiPriority="20" w:qFormat="1"/>
-    <w:lsdException w:name="Document Map" w:semiHidden="1" w:unhideWhenUsed="1"/>
-    <w:lsdException w:name="Plain Text" w:semiHidden="1" w:unhideWhenUsed="1"/>
-    <w:lsdException w:name="E-mail Signature" w:semiHidden="1" w:unhideWhenUsed="1"/>
-    <w:lsdException w:name="HTML Top of Form" w:semiHidden="1" w:unhideWhenUsed="1"/>
-    <w:lsdException w:name="HTML Bottom of Form" w:semiHidden="1" w:unhideWhenUsed="1"/>
-    <w:lsdException w:name="Normal (Web)" w:semiHidden="1" w:unhideWhenUsed="1"/>
-    <w:lsdException w:name="HTML Acronym" w:semiHidden="1" w:unhideWhenUsed="1"/>
-    <w:lsdException w:name="HTML Address" w:semiHidden="1" w:unhideWhenUsed="1"/>
-    <w:lsdException w:name="HTML Cite" w:semiHidden="1" w:unhideWhenUsed="1"/>
-    <w:lsdException w:name="HTML Code" w:semiHidden="1" w:unhideWhenUsed="1"/>
-    <w:lsdException w:name="HTML Definition" w:semiHidden="1" w:unhideWhenUsed="1"/>
-    <w:lsdException w:name="HTML Keyboard" w:semiHidden="1" w:unhideWhenUsed="1"/>
-    <w:lsdException w:name="HTML Preformatted" w:semiHidden="1" w:unhideWhenUsed="1"/>
-    <w:lsdException w:name="HTML Sample" w:semiHidden="1" w:unhideWhenUsed="1"/>
-    <w:lsdException w:name="HTML Typewriter" w:semiHidden="1" w:unhideWhenUsed="1"/>
-    <w:lsdException w:name="HTML Variable" w:semiHidden="1" w:unhideWhenUsed="1"/>
-    <w:lsdException w:name="Normal Table" w:semiHidden="1" w:unhideWhenUsed="1"/>
-    <w:lsdException w:name="annotation subject" w:semiHidden="1" w:unhideWhenUsed="1"/>
-    <w:lsdException w:name="No List" w:semiHidden="1" w:unhideWhenUsed="1"/>
-    <w:lsdException w:name="Outline List 1" w:semiHidden="1" w:unhideWhenUsed="1"/>
-    <w:lsdException w:name="Outline List 2" w:semiHidden="1" w:unhideWhenUsed="1"/>
-    <w:lsdException w:name="Outline List 3" w:semiHidden="1" w:unhideWhenUsed="1"/>
-    <w:lsdException w:name="Table Simple 1" w:semiHidden="1" w:unhideWhenUsed="1"/>
-    <w:lsdException w:name="Table Simple 2" w:semiHidden="1" w:unhideWhenUsed="1"/>
-    <w:lsdException w:name="Table Simple 3" w:semiHidden="1" w:unhideWhenUsed="1"/>
-    <w:lsdException w:name="Table Classic 1" w:semiHidden="1" w:unhideWhenUsed="1"/>
-    <w:lsdException w:name="Table Classic 2" w:semiHidden="1" w:unhideWhenUsed="1"/>
-    <w:lsdException w:name="Table Classic 3" w:semiHidden="1" w:unhideWhenUsed="1"/>
-    <w:lsdException w:name="Table Classic 4" w:semiHidden="1" w:unhideWhenUsed="1"/>
-    <w:lsdException w:name="Table Colorful 1" w:semiHidden="1" w:unhideWhenUsed="1"/>
-    <w:lsdException w:name="Table Colorful 2" w:semiHidden="1" w:unhideWhenUsed="1"/>
-    <w:lsdException w:name="Table Colorful 3" w:semiHidden="1" w:unhideWhenUsed="1"/>
-    <w:lsdException w:name="Table Columns 1" w:semiHidden="1" w:unhideWhenUsed="1"/>
-    <w:lsdException w:name="Table Columns 2" w:semiHidden="1" w:unhideWhenUsed="1"/>
-    <w:lsdException w:name="Table Columns 3" w:semiHidden="1" w:unhideWhenUsed="1"/>
-    <w:lsdException w:name="Table Columns 4" w:semiHidden="1" w:unhideWhenUsed="1"/>
-    <w:lsdException w:name="Table Columns 5" w:semiHidden="1" w:unhideWhenUsed="1"/>
-    <w:lsdException w:name="Table Grid 1" w:semiHidden="1" w:unhideWhenUsed="1"/>
-    <w:lsdException w:name="Table Grid 2" w:semiHidden="1" w:unhideWhenUsed="1"/>
-    <w:lsdException w:name="Table Grid 3" w:semiHidden="1" w:unhideWhenUsed="1"/>
-    <w:lsdException w:name="Table Grid 4" w:semiHidden="1" w:unhideWhenUsed="1"/>
-    <w:lsdException w:name="Table Grid 5" w:semiHidden="1" w:unhideWhenUsed="1"/>
-    <w:lsdException w:name="Table Grid 6" w:semiHidden="1" w:unhideWhenUsed="1"/>
-    <w:lsdException w:name="Table Grid 7" w:semiHidden="1" w:unhideWhenUsed="1"/>
-    <w:lsdException w:name="Table Grid 8" w:semiHidden="1" w:unhideWhenUsed="1"/>
-    <w:lsdException w:name="Table List 1" w:semiHidden="1" w:unhideWhenUsed="1"/>
-    <w:lsdException w:name="Table List 2" w:semiHidden="1" w:unhideWhenUsed="1"/>
-    <w:lsdException w:name="Table List 3" w:semiHidden="1" w:unhideWhenUsed="1"/>
-    <w:lsdException w:name="Table List 4" w:semiHidden="1" w:unhideWhenUsed="1"/>
-    <w:lsdException w:name="Table List 5" w:semiHidden="1" w:unhideWhenUsed="1"/>
-    <w:lsdException w:name="Table List 6" w:semiHidden="1" w:unhideWhenUsed="1"/>
-    <w:lsdException w:name="Table List 7" w:semiHidden="1" w:unhideWhenUsed="1"/>
-    <w:lsdException w:name="Table List 8" w:semiHidden="1" w:unhideWhenUsed="1"/>
-    <w:lsdException w:name="Table 3D effects 1" w:semiHidden="1" w:unhideWhenUsed="1"/>
-    <w:lsdException w:name="Table 3D effects 2" w:semiHidden="1" w:unhideWhenUsed="1"/>
-    <w:lsdException w:name="Table 3D effects 3" w:semiHidden="1" w:unhideWhenUsed="1"/>
-    <w:lsdException w:name="Table Contemporary" w:semiHidden="1" w:unhideWhenUsed="1"/>
-    <w:lsdException w:name="Table Elegant" w:semiHidden="1" w:unhideWhenUsed="1"/>
-    <w:lsdException w:name="Table Professional" w:semiHidden="1" w:unhideWhenUsed="1"/>
-    <w:lsdException w:name="Table Subtle 1" w:semiHidden="1" w:unhideWhenUsed="1"/>
-    <w:lsdException w:name="Table Subtle 2" w:semiHidden="1" w:unhideWhenUsed="1"/>
-    <w:lsdException w:name="Table Web 1" w:semiHidden="1" w:unhideWhenUsed="1"/>
-    <w:lsdException w:name="Table Web 2" w:semiHidden="1" w:unhideWhenUsed="1"/>
-    <w:lsdException w:name="Table Web 3" w:semiHidden="1" w:unhideWhenUsed="1"/>
-    <w:lsdException w:name="Balloon Text" w:semiHidden="1" w:unhideWhenUsed="1"/>
-    <w:lsdException w:name="Table Grid" w:uiPriority="39"/>
-    <w:lsdException w:name="Table Theme" w:semiHidden="1" w:unhideWhenUsed="1"/>
-    <w:lsdException w:name="Placeholder Text" w:semiHidden="1"/>
-    <w:lsdException w:name="No Spacing" w:uiPriority="1" w:qFormat="1"/>
-    <w:lsdException w:name="Light Shading" w:uiPriority="60"/>
-    <w:lsdException w:name="Light List" w:uiPriority="61"/>
-    <w:lsdException w:name="Light Grid" w:uiPriority="62"/>
-    <w:lsdException w:name="Medium Shading 1" w:uiPriority="63"/>
-    <w:lsdException w:name="Medium Shading 2" w:uiPriority="64"/>
-    <w:lsdException w:name="Medium List 1" w:uiPriority="65"/>
-    <w:lsdException w:name="Medium List 2" w:uiPriority="66"/>
-    <w:lsdException w:name="Medium Grid 1" w:uiPriority="67"/>
-    <w:lsdException w:name="Medium Grid 2" w:uiPriority="68"/>
-    <w:lsdException w:name="Medium Grid 3" w:uiPriority="69"/>
-    <w:lsdException w:name="Dark List" w:uiPriority="70"/>
-    <w:lsdException w:name="Colorful Shading" w:uiPriority="71"/>
-    <w:lsdException w:name="Colorful List" w:uiPriority="72"/>
-    <w:lsdException w:name="Colorful Grid" w:uiPriority="73"/>
-    <w:lsdException w:name="Light Shading Accent 1" w:uiPriority="60"/>
-    <w:lsdException w:name="Light List Accent 1" w:uiPriority="61"/>
-    <w:lsdException w:name="Light Grid Accent 1" w:uiPriority="62"/>
-    <w:lsdException w:name="Medium Shading 1 Accent 1" w:uiPriority="63"/>
-    <w:lsdException w:name="Medium Shading 2 Accent 1" w:uiPriority="64"/>
-    <w:lsdException w:name="Medium List 1 Accent 1" w:uiPriority="65"/>
-    <w:lsdException w:name="Revision" w:semiHidden="1"/>
-    <w:lsdException w:name="List Paragraph" w:uiPriority="34" w:qFormat="1"/>
-    <w:lsdException w:name="Quote" w:uiPriority="29" w:qFormat="1"/>
-    <w:lsdException w:name="Intense Quote" w:uiPriority="30" w:qFormat="1"/>
-    <w:lsdException w:name="Medium List 2 Accent 1" w:uiPriority="66"/>
-    <w:lsdException w:name="Medium Grid 1 Accent 1" w:uiPriority="67"/>
-    <w:lsdException w:name="Medium Grid 2 Accent 1" w:uiPriority="68"/>
-    <w:lsdException w:name="Medium Grid 3 Accent 1" w:uiPriority="69"/>
-    <w:lsdException w:name="Dark List Accent 1" w:uiPriority="70"/>
-    <w:lsdException w:name="Colorful Shading Accent 1" w:uiPriority="71"/>
-    <w:lsdException w:name="Colorful List Accent 1" w:uiPriority="72"/>
-    <w:lsdException w:name="Colorful Grid Accent 1" w:uiPriority="73"/>
-    <w:lsdException w:name="Light Shading Accent 2" w:uiPriority="60"/>
-    <w:lsdException w:name="Light List Accent 2" w:uiPriority="61"/>
-    <w:lsdException w:name="Light Grid Accent 2" w:uiPriority="62"/>
-    <w:lsdException w:name="Medium Shading 1 Accent 2" w:uiPriority="63"/>
-    <w:lsdException w:name="Medium Shading 2 Accent 2" w:uiPriority="64"/>
-    <w:lsdException w:name="Medium List 1 Accent 2" w:uiPriority="65"/>
-    <w:lsdException w:name="Medium List 2 Accent 2" w:uiPriority="66"/>
-    <w:lsdException w:name="Medium Grid 1 Accent 2" w:uiPriority="67"/>
-    <w:lsdException w:name="Medium Grid 2 Accent 2" w:uiPriority="68"/>
-    <w:lsdException w:name="Medium Grid 3 Accent 2" w:uiPriority="69"/>
-    <w:lsdException w:name="Dark List Accent 2" w:uiPriority="70"/>
-    <w:lsdException w:name="Colorful Shading Accent 2" w:uiPriority="71"/>
-    <w:lsdException w:name="Colorful List Accent 2" w:uiPriority="72"/>
-    <w:lsdException w:name="Colorful Grid Accent 2" w:uiPriority="73"/>
-    <w:lsdException w:name="Light Shading Accent 3" w:uiPriority="60"/>
-    <w:lsdException w:name="Light List Accent 3" w:uiPriority="61"/>
-    <w:lsdException w:name="Light Grid Accent 3" w:uiPriority="62"/>
-    <w:lsdException w:name="Medium Shading 1 Accent 3" w:uiPriority="63"/>
-    <w:lsdException w:name="Medium Shading 2 Accent 3" w:uiPriority="64"/>
-    <w:lsdException w:name="Medium List 1 Accent 3" w:uiPriority="65"/>
-    <w:lsdException w:name="Medium List 2 Accent 3" w:uiPriority="66"/>
-    <w:lsdException w:name="Medium Grid 1 Accent 3" w:uiPriority="67"/>
-    <w:lsdException w:name="Medium Grid 2 Accent 3" w:uiPriority="68"/>
-    <w:lsdException w:name="Medium Grid 3 Accent 3" w:uiPriority="69"/>
-    <w:lsdException w:name="Dark List Accent 3" w:uiPriority="70"/>
-    <w:lsdException w:name="Colorful Shading Accent 3" w:uiPriority="71"/>
-    <w:lsdException w:name="Colorful List Accent 3" w:uiPriority="72"/>
-    <w:lsdException w:name="Colorful Grid Accent 3" w:uiPriority="73"/>
-    <w:lsdException w:name="Light Shading Accent 4" w:uiPriority="60"/>
-    <w:lsdException w:name="Light List Accent 4" w:uiPriority="61"/>
-    <w:lsdException w:name="Light Grid Accent 4" w:uiPriority="62"/>
-    <w:lsdException w:name="Medium Shading 1 Accent 4" w:uiPriority="63"/>
-    <w:lsdException w:name="Medium Shading 2 Accent 4" w:uiPriority="64"/>
-    <w:lsdException w:name="Medium List 1 Accent 4" w:uiPriority="65"/>
-    <w:lsdException w:name="Medium List 2 Accent 4" w:uiPriority="66"/>
-    <w:lsdException w:name="Medium Grid 1 Accent 4" w:uiPriority="67"/>
-    <w:lsdException w:name="Medium Grid 2 Accent 4" w:uiPriority="68"/>
-    <w:lsdException w:name="Medium Grid 3 Accent 4" w:uiPriority="69"/>
-    <w:lsdException w:name="Dark List Accent 4" w:uiPriority="70"/>
-    <w:lsdException w:name="Colorful Shading Accent 4" w:uiPriority="71"/>
-    <w:lsdException w:name="Colorful List Accent 4" w:uiPriority="72"/>
-    <w:lsdException w:name="Colorful Grid Accent 4" w:uiPriority="73"/>
-    <w:lsdException w:name="Light Shading Accent 5" w:uiPriority="60"/>
-    <w:lsdException w:name="Light List Accent 5" w:uiPriority="61"/>
-    <w:lsdException w:name="Light Grid Accent 5" w:uiPriority="62"/>
-    <w:lsdException w:name="Medium Shading 1 Accent 5" w:uiPriority="63"/>
-    <w:lsdException w:name="Medium Shading 2 Accent 5" w:uiPriority="64"/>
-    <w:lsdException w:name="Medium List 1 Accent 5" w:uiPriority="65"/>
-    <w:lsdException w:name="Medium List 2 Accent 5" w:uiPriority="66"/>
-    <w:lsdException w:name="Medium Grid 1 Accent 5" w:uiPriority="67"/>
-    <w:lsdException w:name="Medium Grid 2 Accent 5" w:uiPriority="68"/>
-    <w:lsdException w:name="Medium Grid 3 Accent 5" w:uiPriority="69"/>
-    <w:lsdException w:name="Dark List Accent 5" w:uiPriority="70"/>
-    <w:lsdException w:name="Colorful Shading Accent 5" w:uiPriority="71"/>
-    <w:lsdException w:name="Colorful List Accent 5" w:uiPriority="72"/>
-    <w:lsdException w:name="Colorful Grid Accent 5" w:uiPriority="73"/>
-    <w:lsdException w:name="Light Shading Accent 6" w:uiPriority="60"/>
-    <w:lsdException w:name="Light List Accent 6" w:uiPriority="61"/>
-    <w:lsdException w:name="Light Grid Accent 6" w:uiPriority="62"/>
-    <w:lsdException w:name="Medium Shading 1 Accent 6" w:uiPriority="63"/>
-    <w:lsdException w:name="Medium Shading 2 Accent 6" w:uiPriority="64"/>
-    <w:lsdException w:name="Medium List 1 Accent 6" w:uiPriority="65"/>
-    <w:lsdException w:name="Medium List 2 Accent 6" w:uiPriority="66"/>
-    <w:lsdException w:name="Medium Grid 1 Accent 6" w:uiPriority="67"/>
-    <w:lsdException w:name="Medium Grid 2 Accent 6" w:uiPriority="68"/>
-    <w:lsdException w:name="Medium Grid 3 Accent 6" w:uiPriority="69"/>
-    <w:lsdException w:name="Dark List Accent 6" w:uiPriority="70"/>
-    <w:lsdException w:name="Colorful Shading Accent 6" w:uiPriority="71"/>
-    <w:lsdException w:name="Colorful List Accent 6" w:uiPriority="72"/>
-    <w:lsdException w:name="Colorful Grid Accent 6" w:uiPriority="73"/>
-    <w:lsdException w:name="Subtle Emphasis" w:uiPriority="19" w:qFormat="1"/>
-    <w:lsdException w:name="Intense Emphasis" w:uiPriority="21" w:qFormat="1"/>
-    <w:lsdException w:name="Subtle Reference" w:uiPriority="31" w:qFormat="1"/>
-    <w:lsdException w:name="Intense Reference" w:uiPriority="32" w:qFormat="1"/>
-    <w:lsdException w:name="Book Title" w:uiPriority="33" w:qFormat="1"/>
-    <w:lsdException w:name="Bibliography" w:semiHidden="1" w:uiPriority="37" w:unhideWhenUsed="1"/>
-    <w:lsdException w:name="TOC Heading" w:semiHidden="1" w:uiPriority="39" w:unhideWhenUsed="1" w:qFormat="1"/>
-    <w:lsdException w:name="Plain Table 1" w:uiPriority="41"/>
-    <w:lsdException w:name="Plain Table 2" w:uiPriority="42"/>
-    <w:lsdException w:name="Plain Table 3" w:uiPriority="43"/>
-    <w:lsdException w:name="Plain Table 4" w:uiPriority="44"/>
-    <w:lsdException w:name="Plain Table 5" w:uiPriority="45"/>
-    <w:lsdException w:name="Grid Table Light" w:uiPriority="40"/>
-    <w:lsdException w:name="Grid Table 1 Light" w:uiPriority="46"/>
-    <w:lsdException w:name="Grid Table 2" w:uiPriority="47"/>
-    <w:lsdException w:name="Grid Table 3" w:uiPriority="48"/>
-    <w:lsdException w:name="Grid Table 4" w:uiPriority="49"/>
-    <w:lsdException w:name="Grid Table 5 Dark" w:uiPriority="50"/>
-    <w:lsdException w:name="Grid Table 6 Colorful" w:uiPriority="51"/>
-    <w:lsdException w:name="Grid Table 7 Colorful" w:uiPriority="52"/>
-    <w:lsdException w:name="Grid Table 1 Light Accent 1" w:uiPriority="46"/>
-    <w:lsdException w:name="Grid Table 2 Accent 1" w:uiPriority="47"/>
-    <w:lsdException w:name="Grid Table 3 Accent 1" w:uiPriority="48"/>
-    <w:lsdException w:name="Grid Table 4 Accent 1" w:uiPriority="49"/>
-    <w:lsdException w:name="Grid Table 5 Dark Accent 1" w:uiPriority="50"/>
-    <w:lsdException w:name="Grid Table 6 Colorful Accent 1" w:uiPriority="51"/>
-    <w:lsdException w:name="Grid Table 7 Colorful Accent 1" w:uiPriority="52"/>
-    <w:lsdException w:name="Grid Table 1 Light Accent 2" w:uiPriority="46"/>
-    <w:lsdException w:name="Grid Table 2 Accent 2" w:uiPriority="47"/>
-    <w:lsdException w:name="Grid Table 3 Accent 2" w:uiPriority="48"/>
-    <w:lsdException w:name="Grid Table 4 Accent 2" w:uiPriority="49"/>
-    <w:lsdException w:name="Grid Table 5 Dark Accent 2" w:uiPriority="50"/>
-    <w:lsdException w:name="Grid Table 6 Colorful Accent 2" w:uiPriority="51"/>
-    <w:lsdException w:name="Grid Table 7 Colorful Accent 2" w:uiPriority="52"/>
-    <w:lsdException w:name="Grid Table 1 Light Accent 3" w:uiPriority="46"/>
-    <w:lsdException w:name="Grid Table 2 Accent 3" w:uiPriority="47"/>
-    <w:lsdException w:name="Grid Table 3 Accent 3" w:uiPriority="48"/>
-    <w:lsdException w:name="Grid Table 4 Accent 3" w:uiPriority="49"/>
-    <w:lsdException w:name="Grid Table 5 Dark Accent 3" w:uiPriority="50"/>
-    <w:lsdException w:name="Grid Table 6 Colorful Accent 3" w:uiPriority="51"/>
-    <w:lsdException w:name="Grid Table 7 Colorful Accent 3" w:uiPriority="52"/>
-    <w:lsdException w:name="Grid Table 1 Light Accent 4" w:uiPriority="46"/>
-    <w:lsdException w:name="Grid Table 2 Accent 4" w:uiPriority="47"/>
-    <w:lsdException w:name="Grid Table 3 Accent 4" w:uiPriority="48"/>
-    <w:lsdException w:name="Grid Table 4 Accent 4" w:uiPriority="49"/>
-    <w:lsdException w:name="Grid Table 5 Dark Accent 4" w:uiPriority="50"/>
-    <w:lsdException w:name="Grid Table 6 Colorful Accent 4" w:uiPriority="51"/>
-    <w:lsdException w:name="Grid Table 7 Colorful Accent 4" w:uiPriority="52"/>
-    <w:lsdException w:name="Grid Table 1 Light Accent 5" w:uiPriority="46"/>
-    <w:lsdException w:name="Grid Table 2 Accent 5" w:uiPriority="47"/>
-    <w:lsdException w:name="Grid Table 3 Accent 5" w:uiPriority="48"/>
-    <w:lsdException w:name="Grid Table 4 Accent 5" w:uiPriority="49"/>
-    <w:lsdException w:name="Grid Table 5 Dark Accent 5" w:uiPriority="50"/>
-    <w:lsdException w:name="Grid Table 6 Colorful Accent 5" w:uiPriority="51"/>
-    <w:lsdException w:name="Grid Table 7 Colorful Accent 5" w:uiPriority="52"/>
-    <w:lsdException w:name="Grid Table 1 Light Accent 6" w:uiPriority="46"/>
-    <w:lsdException w:name="Grid Table 2 Accent 6" w:uiPriority="47"/>
-    <w:lsdException w:name="Grid Table 3 Accent 6" w:uiPriority="48"/>
-    <w:lsdException w:name="Grid Table 4 Accent 6" w:uiPriority="49"/>
-    <w:lsdException w:name="Grid Table 5 Dark Accent 6" w:uiPriority="50"/>
-    <w:lsdException w:name="Grid Table 6 Colorful Accent 6" w:uiPriority="51"/>
-    <w:lsdException w:name="Grid Table 7 Colorful Accent 6" w:uiPriority="52"/>
-    <w:lsdException w:name="List Table 1 Light" w:uiPriority="46"/>
-    <w:lsdException w:name="List Table 2" w:uiPriority="47"/>
-    <w:lsdException w:name="List Table 3" w:uiPriority="48"/>
-    <w:lsdException w:name="List Table 4" w:uiPriority="49"/>
-    <w:lsdException w:name="List Table 5 Dark" w:uiPriority="50"/>
-    <w:lsdException w:name="List Table 6 Colorful" w:uiPriority="51"/>
-    <w:lsdException w:name="List Table 7 Colorful" w:uiPriority="52"/>
-    <w:lsdException w:name="List Table 1 Light Accent 1" w:uiPriority="46"/>
-    <w:lsdException w:name="List Table 2 Accent 1" w:uiPriority="47"/>
-    <w:lsdException w:name="List Table 3 Accent 1" w:uiPriority="48"/>
-    <w:lsdException w:name="List Table 4 Accent 1" w:uiPriority="49"/>
-    <w:lsdException w:name="List Table 5 Dark Accent 1" w:uiPriority="50"/>
-    <w:lsdException w:name="List Table 6 Colorful Accent 1" w:uiPriority="51"/>
-    <w:lsdException w:name="List Table 7 Colorful Accent 1" w:uiPriority="52"/>
-    <w:lsdException w:name="List Table 1 Light Accent 2" w:uiPriority="46"/>
-    <w:lsdException w:name="List Table 2 Accent 2" w:uiPriority="47"/>
-    <w:lsdException w:name="List Table 3 Accent 2" w:uiPriority="48"/>
-    <w:lsdException w:name="List Table 4 Accent 2" w:uiPriority="49"/>
-    <w:lsdException w:name="List Table 5 Dark Accent 2" w:uiPriority="50"/>
-    <w:lsdException w:name="List Table 6 Colorful Accent 2" w:uiPriority="51"/>
-    <w:lsdException w:name="List Table 7 Colorful Accent 2" w:uiPriority="52"/>
-    <w:lsdException w:name="List Table 1 Light Accent 3" w:uiPriority="46"/>
-    <w:lsdException w:name="List Table 2 Accent 3" w:uiPriority="47"/>
-    <w:lsdException w:name="List Table 3 Accent 3" w:uiPriority="48"/>
-    <w:lsdException w:name="List Table 4 Accent 3" w:uiPriority="49"/>
-    <w:lsdException w:name="List Table 5 Dark Accent 3" w:uiPriority="50"/>
-    <w:lsdException w:name="List Table 6 Colorful Accent 3" w:uiPriority="51"/>
-    <w:lsdException w:name="List Table 7 Colorful Accent 3" w:uiPriority="52"/>
-    <w:lsdException w:name="List Table 1 Light Accent 4" w:uiPriority="46"/>
-    <w:lsdException w:name="List Table 2 Accent 4" w:uiPriority="47"/>
-    <w:lsdException w:name="List Table 3 Accent 4" w:uiPriority="48"/>
-    <w:lsdException w:name="List Table 4 Accent 4" w:uiPriority="49"/>
-    <w:lsdException w:name="List Table 5 Dark Accent 4" w:uiPriority="50"/>
-    <w:lsdException w:name="List Table 6 Colorful Accent 4" w:uiPriority="51"/>
-    <w:lsdException w:name="List Table 7 Colorful Accent 4" w:uiPriority="52"/>
-    <w:lsdException w:name="List Table 1 Light Accent 5" w:uiPriority="46"/>
-    <w:lsdException w:name="List Table 2 Accent 5" w:uiPriority="47"/>
-    <w:lsdException w:name="List Table 3 Accent 5" w:uiPriority="48"/>
-    <w:lsdException w:name="List Table 4 Accent 5" w:uiPriority="49"/>
-    <w:lsdException w:name="List Table 5 Dark Accent 5" w:uiPriority="50"/>
-    <w:lsdException w:name="List Table 6 Colorful Accent 5" w:uiPriority="51"/>
-    <w:lsdException w:name="List Table 7 Colorful Accent 5" w:uiPriority="52"/>
-    <w:lsdException w:name="List Table 1 Light Accent 6" w:uiPriority="46"/>
-    <w:lsdException w:name="List Table 2 Accent 6" w:uiPriority="47"/>
-    <w:lsdException w:name="List Table 3 Accent 6" w:uiPriority="48"/>
-    <w:lsdException w:name="List Table 4 Accent 6" w:uiPriority="49"/>
-    <w:lsdException w:name="List Table 5 Dark Accent 6" w:uiPriority="50"/>
-    <w:lsdException w:name="List Table 6 Colorful Accent 6" w:uiPriority="51"/>
-    <w:lsdException w:name="List Table 7 Colorful Accent 6" w:uiPriority="52"/>
-    <w:lsdException w:name="Mention" w:semiHidden="1" w:unhideWhenUsed="1"/>
-    <w:lsdException w:name="Smart Hyperlink" w:semiHidden="1" w:unhideWhenUsed="1"/>
-    <w:lsdException w:name="Hashtag" w:semiHidden="1" w:unhideWhenUsed="1"/>
-    <w:lsdException w:name="Unresolved Mention" w:semiHidden="1" w:unhideWhenUsed="1"/>
-  </w:latentStyles>
-  <w:style w:type="paragraph" w:default="1" w:styleId="Normal">
-    <w:name w:val="Normal"/>
-    <w:qFormat/>
-  </w:style>
-  <w:style w:type="character" w:default="1" w:styleId="DefaultParagraphFont">
-    <w:name w:val="Default Paragraph Font"/>
-    <w:uiPriority w:val="1"/>
-    <w:semiHidden/>
-    <w:unhideWhenUsed/>
-  </w:style>
-  <w:style w:type="table" w:default="1" w:styleId="TableNormal">
-    <w:name w:val="Normal Table"/>
-    <w:uiPriority w:val="99"/>
-    <w:semiHidden/>
-    <w:unhideWhenUsed/>
-    <w:tblPr>
-      <w:tblInd w:w="0" w:type="dxa"/>
-      <w:tblCellMar>
-        <w:top w:w="0" w:type="dxa"/>
-        <w:left w:w="108" w:type="dxa"/>
-        <w:bottom w:w="0" w:type="dxa"/>
-        <w:right w:w="108" w:type="dxa"/>
-      </w:tblCellMar>
-    </w:tblPr>
-  </w:style>
-  <w:style w:type="numbering" w:default="1" w:styleId="NoList">
-    <w:name w:val="No List"/>
-    <w:uiPriority w:val="99"/>
-    <w:semiHidden/>
-    <w:unhideWhenUsed/>
-  </w:style>
-  <w:style w:type="character" w:styleId="PlaceholderText">
-    <w:name w:val="Placeholder Text"/>
-    <w:basedOn w:val="DefaultParagraphFont"/>
-    <w:uiPriority w:val="99"/>
-    <w:semiHidden/>
-    <w:rsid w:val="00B06C87"/>
-    <w:rPr>
-      <w:color w:val="808080"/>
-    </w:rPr>
-  </w:style>
-</w:styles>
-</file>
-
-<file path=word/glossary/webSettings.xml><?xml version="1.0" encoding="utf-8"?>
-<w:webSettings xmlns:mc="http://schemas.openxmlformats.org/markup-compatibility/2006" xmlns:r="http://schemas.openxmlformats.org/officeDocument/2006/relationships" xmlns:w="http://schemas.openxmlformats.org/wordprocessingml/2006/main" xmlns:w14="http://schemas.microsoft.com/office/word/2010/wordml" xmlns:w15="http://schemas.microsoft.com/office/word/2012/wordml" xmlns:w16cid="http://schemas.microsoft.com/office/word/2016/wordml/cid" xmlns:w16se="http://schemas.microsoft.com/office/word/2015/wordml/symex" mc:Ignorable="w14 w15 w16se w16cid">
-  <w:optimizeForBrowser/>
-  <w:allowPNG/>
-</w:webSettings>
-</file>
-
 <file path=word/theme/theme1.xml><?xml version="1.0" encoding="utf-8"?>
 <a:theme xmlns:a="http://schemas.openxmlformats.org/drawingml/2006/main" name="Office Theme">
   <a:themeElements>
@@ -14527,7 +13787,7 @@
 </file>
 
 <file path=customXml/itemProps1.xml><?xml version="1.0" encoding="utf-8"?>
-<ds:datastoreItem xmlns:ds="http://schemas.openxmlformats.org/officeDocument/2006/customXml" ds:itemID="{A76CA1A4-436E-4759-9E60-CEDEEB196A5A}">
+<ds:datastoreItem xmlns:ds="http://schemas.openxmlformats.org/officeDocument/2006/customXml" ds:itemID="{B6E66893-0F1B-4150-BB66-2556F6D3DEB8}">
   <ds:schemaRefs>
     <ds:schemaRef ds:uri="http://schemas.openxmlformats.org/officeDocument/2006/bibliography"/>
   </ds:schemaRefs>

</xml_diff>